<commit_message>
Publishing document with version 4.0
</commit_message>
<xml_diff>
--- a/puzzlescloud/tryingToReproduce-4.0.docx
+++ b/puzzlescloud/tryingToReproduce-4.0.docx
@@ -1133,13 +1133,154 @@
         </w:p>
         <w:p w:rsidR="3030454637453234" w:rsidRDefault="3030454637453234">
           <w:pPr>
+            <w:pStyle w:val="TOC2"/>
+            <w:tabs>
+              <w:tab w:pos="480" w:val="left"/>
+              <w:tab w:leader="dot" w:pos="9010" w:val="right"/>
+            </w:tabs>
+          </w:pPr>
+          <w:hyperlink w:anchor="_Toc16293628859886940410755299">
+            <w:r>
+              <w:rPr>
+                <w:rStyle w:val="IndexLink"/>
+                <w:noProof/>
+              </w:rPr>
+              <w:t/>
+            </w:r>
+            <w:r>
+              <w:rPr/>
+              <w:tab/>
+            </w:r>
+            <w:r>
+              <w:rPr>
+                <w:rStyle w:val="IndexLink"/>
+                <w:noProof/>
+              </w:rPr>
+              <w:t>Backticks</w:t>
+            </w:r>
+            <w:r>
+              <w:rPr>
+                <w:noProof/>
+              </w:rPr>
+              <w:tab/>
+            </w:r>
+            <w:r>
+              <w:rPr>
+                <w:noProof/>
+              </w:rPr>
+              <w:fldChar w:fldCharType="begin"/>
+            </w:r>
+            <w:r>
+              <w:rPr>
+                <w:noProof/>
+              </w:rPr>
+              <w:instrText>PAGEREF  _Toc16293628859886940410755299 \h</w:instrText>
+            </w:r>
+            <w:r>
+              <w:rPr>
+                <w:noProof/>
+              </w:rPr>
+            </w:r>
+            <w:r>
+              <w:rPr>
+                <w:noProof/>
+              </w:rPr>
+              <w:fldChar w:fldCharType="separate"/>
+            </w:r>
+            <w:r>
+              <w:rPr>
+                <w:noProof/>
+              </w:rPr>
+              <w:t>1</w:t>
+            </w:r>
+            <w:r>
+              <w:rPr>
+                <w:noProof/>
+              </w:rPr>
+              <w:fldChar w:fldCharType="end"/>
+            </w:r>
+          </w:hyperlink>
+        </w:p>
+        <w:p w:rsidR="3030454637453234" w:rsidRDefault="3030454637453234">
+          <w:pPr>
+            <w:pStyle w:val="TOC3"/>
+            <w:tabs>
+              <w:tab w:pos="960" w:val="left"/>
+              <w:tab w:leader="dot" w:pos="9010" w:val="right"/>
+            </w:tabs>
+          </w:pPr>
+          <w:hyperlink w:anchor="_Toc16293628860082353197952317">
+            <w:r>
+              <w:rPr>
+                <w:rStyle w:val="IndexLink"/>
+                <w:noProof/>
+              </w:rPr>
+              <w:t/>
+            </w:r>
+            <w:r>
+              <w:rPr/>
+              <w:tab/>
+            </w:r>
+            <w:r>
+              <w:rPr>
+                <w:rStyle w:val="IndexLink"/>
+                <w:noProof/>
+              </w:rPr>
+              <w:t>Backticks MD file
+</w:t>
+            </w:r>
+            <w:r>
+              <w:rPr>
+                <w:noProof/>
+              </w:rPr>
+              <w:tab/>
+            </w:r>
+            <w:r>
+              <w:rPr>
+                <w:noProof/>
+              </w:rPr>
+              <w:fldChar w:fldCharType="begin"/>
+            </w:r>
+            <w:r>
+              <w:rPr>
+                <w:noProof/>
+              </w:rPr>
+              <w:instrText>PAGEREF  _Toc16293628860082353197952317 \h</w:instrText>
+            </w:r>
+            <w:r>
+              <w:rPr>
+                <w:noProof/>
+              </w:rPr>
+            </w:r>
+            <w:r>
+              <w:rPr>
+                <w:noProof/>
+              </w:rPr>
+              <w:fldChar w:fldCharType="separate"/>
+            </w:r>
+            <w:r>
+              <w:rPr>
+                <w:noProof/>
+              </w:rPr>
+              <w:t>1</w:t>
+            </w:r>
+            <w:r>
+              <w:rPr>
+                <w:noProof/>
+              </w:rPr>
+              <w:fldChar w:fldCharType="end"/>
+            </w:r>
+          </w:hyperlink>
+        </w:p>
+        <w:p w:rsidR="3030454637453234" w:rsidRDefault="3030454637453234">
+          <w:pPr>
             <w:pStyle w:val="TOC4"/>
             <w:tabs>
               <w:tab w:pos="1280" w:val="left"/>
               <w:tab w:leader="dot" w:pos="9010" w:val="right"/>
             </w:tabs>
           </w:pPr>
-          <w:hyperlink w:anchor="_Toc16293618573594793455027016">
+          <w:hyperlink w:anchor="_Toc16293628860284219988309485">
             <w:r>
               <w:rPr>
                 <w:rStyle w:val="IndexLink"/>
@@ -1156,7 +1297,8 @@
                 <w:rStyle w:val="IndexLink"/>
                 <w:noProof/>
               </w:rPr>
-              <w:t>SameHeadingsTest</w:t>
+              <w:t>Backtickts in heading
+</w:t>
             </w:r>
             <w:r>
               <w:rPr>
@@ -1174,7 +1316,78 @@
               <w:rPr>
                 <w:noProof/>
               </w:rPr>
-              <w:instrText>PAGEREF  _Toc16293618573594793455027016 \h</w:instrText>
+              <w:instrText>PAGEREF  _Toc16293628860284219988309485 \h</w:instrText>
+            </w:r>
+            <w:r>
+              <w:rPr>
+                <w:noProof/>
+              </w:rPr>
+            </w:r>
+            <w:r>
+              <w:rPr>
+                <w:noProof/>
+              </w:rPr>
+              <w:fldChar w:fldCharType="separate"/>
+            </w:r>
+            <w:r>
+              <w:rPr>
+                <w:noProof/>
+              </w:rPr>
+              <w:t>1</w:t>
+            </w:r>
+            <w:r>
+              <w:rPr>
+                <w:noProof/>
+              </w:rPr>
+              <w:fldChar w:fldCharType="end"/>
+            </w:r>
+          </w:hyperlink>
+        </w:p>
+        <w:p w:rsidR="3030454637453234" w:rsidRDefault="3030454637453234">
+          <w:pPr>
+            <w:pStyle w:val="TOC3"/>
+            <w:tabs>
+              <w:tab w:pos="960" w:val="left"/>
+              <w:tab w:leader="dot" w:pos="9010" w:val="right"/>
+            </w:tabs>
+          </w:pPr>
+          <w:hyperlink w:anchor="_Toc16293628860489367771369161">
+            <w:r>
+              <w:rPr>
+                <w:rStyle w:val="IndexLink"/>
+                <w:noProof/>
+              </w:rPr>
+              <w:t/>
+            </w:r>
+            <w:r>
+              <w:rPr/>
+              <w:tab/>
+            </w:r>
+            <w:r>
+              <w:rPr>
+                <w:rStyle w:val="IndexLink"/>
+                <w:noProof/>
+              </w:rPr>
+              <w:t>End of file
+</w:t>
+            </w:r>
+            <w:r>
+              <w:rPr>
+                <w:noProof/>
+              </w:rPr>
+              <w:tab/>
+            </w:r>
+            <w:r>
+              <w:rPr>
+                <w:noProof/>
+              </w:rPr>
+              <w:fldChar w:fldCharType="begin"/>
+            </w:r>
+            <w:r>
+              <w:rPr>
+                <w:noProof/>
+              </w:rPr>
+              <w:instrText>PAGEREF  _Toc16293628860489367771369161 \h</w:instrText>
             </w:r>
             <w:r>
               <w:rPr>
@@ -1209,7 +1422,7 @@
               <w:tab w:leader="dot" w:pos="9010" w:val="right"/>
             </w:tabs>
           </w:pPr>
-          <w:hyperlink w:anchor="_Toc16293618573782588627336108">
+          <w:hyperlink w:anchor="_Toc16293628861372848351942816">
             <w:r>
               <w:rPr>
                 <w:rStyle w:val="IndexLink"/>
@@ -1226,8 +1439,7 @@
                 <w:rStyle w:val="IndexLink"/>
                 <w:noProof/>
               </w:rPr>
-              <w:t>Heading 2
-</w:t>
+              <w:t>Markdown1</w:t>
             </w:r>
             <w:r>
               <w:rPr>
@@ -1245,7 +1457,645 @@
               <w:rPr>
                 <w:noProof/>
               </w:rPr>
-              <w:instrText>PAGEREF  _Toc16293618573782588627336108 \h</w:instrText>
+              <w:instrText>PAGEREF  _Toc16293628861372848351942816 \h</w:instrText>
+            </w:r>
+            <w:r>
+              <w:rPr>
+                <w:noProof/>
+              </w:rPr>
+            </w:r>
+            <w:r>
+              <w:rPr>
+                <w:noProof/>
+              </w:rPr>
+              <w:fldChar w:fldCharType="separate"/>
+            </w:r>
+            <w:r>
+              <w:rPr>
+                <w:noProof/>
+              </w:rPr>
+              <w:t>1</w:t>
+            </w:r>
+            <w:r>
+              <w:rPr>
+                <w:noProof/>
+              </w:rPr>
+              <w:fldChar w:fldCharType="end"/>
+            </w:r>
+          </w:hyperlink>
+        </w:p>
+        <w:p w:rsidR="3030454637453234" w:rsidRDefault="3030454637453234">
+          <w:pPr>
+            <w:pStyle w:val="TOC6"/>
+            <w:tabs>
+              <w:tab w:pos="2400" w:val="left"/>
+              <w:tab w:leader="dot" w:pos="9010" w:val="right"/>
+            </w:tabs>
+          </w:pPr>
+          <w:hyperlink w:anchor="_Toc1629362886157786048478617">
+            <w:r>
+              <w:rPr>
+                <w:rStyle w:val="IndexLink"/>
+                <w:noProof/>
+              </w:rPr>
+              <w:t/>
+            </w:r>
+            <w:r>
+              <w:rPr/>
+              <w:tab/>
+            </w:r>
+            <w:r>
+              <w:rPr>
+                <w:rStyle w:val="IndexLink"/>
+                <w:noProof/>
+              </w:rPr>
+              <w:t>PUZZLES CLOUD MARKDOWN FILE HEADING 1
+</w:t>
+            </w:r>
+            <w:r>
+              <w:rPr>
+                <w:noProof/>
+              </w:rPr>
+              <w:tab/>
+            </w:r>
+            <w:r>
+              <w:rPr>
+                <w:noProof/>
+              </w:rPr>
+              <w:fldChar w:fldCharType="begin"/>
+            </w:r>
+            <w:r>
+              <w:rPr>
+                <w:noProof/>
+              </w:rPr>
+              <w:instrText>PAGEREF  _Toc1629362886157786048478617 \h</w:instrText>
+            </w:r>
+            <w:r>
+              <w:rPr>
+                <w:noProof/>
+              </w:rPr>
+            </w:r>
+            <w:r>
+              <w:rPr>
+                <w:noProof/>
+              </w:rPr>
+              <w:fldChar w:fldCharType="separate"/>
+            </w:r>
+            <w:r>
+              <w:rPr>
+                <w:noProof/>
+              </w:rPr>
+              <w:t>1</w:t>
+            </w:r>
+            <w:r>
+              <w:rPr>
+                <w:noProof/>
+              </w:rPr>
+              <w:fldChar w:fldCharType="end"/>
+            </w:r>
+          </w:hyperlink>
+        </w:p>
+        <w:p w:rsidR="3030454637453234" w:rsidRDefault="3030454637453234">
+          <w:pPr>
+            <w:pStyle w:val="TOC7"/>
+            <w:tabs>
+              <w:tab w:pos="2880" w:val="left"/>
+              <w:tab w:leader="dot" w:pos="9010" w:val="right"/>
+            </w:tabs>
+          </w:pPr>
+          <w:hyperlink w:anchor="_Toc16293628861774351431514544">
+            <w:r>
+              <w:rPr>
+                <w:rStyle w:val="IndexLink"/>
+                <w:noProof/>
+              </w:rPr>
+              <w:t/>
+            </w:r>
+            <w:r>
+              <w:rPr/>
+              <w:tab/>
+            </w:r>
+            <w:r>
+              <w:rPr>
+                <w:rStyle w:val="IndexLink"/>
+                <w:noProof/>
+              </w:rPr>
+              <w:t>Welcome to the puzzles cloud md file HEADING 2
+</w:t>
+            </w:r>
+            <w:r>
+              <w:rPr>
+                <w:noProof/>
+              </w:rPr>
+              <w:tab/>
+            </w:r>
+            <w:r>
+              <w:rPr>
+                <w:noProof/>
+              </w:rPr>
+              <w:fldChar w:fldCharType="begin"/>
+            </w:r>
+            <w:r>
+              <w:rPr>
+                <w:noProof/>
+              </w:rPr>
+              <w:instrText>PAGEREF  _Toc16293628861774351431514544 \h</w:instrText>
+            </w:r>
+            <w:r>
+              <w:rPr>
+                <w:noProof/>
+              </w:rPr>
+            </w:r>
+            <w:r>
+              <w:rPr>
+                <w:noProof/>
+              </w:rPr>
+              <w:fldChar w:fldCharType="separate"/>
+            </w:r>
+            <w:r>
+              <w:rPr>
+                <w:noProof/>
+              </w:rPr>
+              <w:t>1</w:t>
+            </w:r>
+            <w:r>
+              <w:rPr>
+                <w:noProof/>
+              </w:rPr>
+              <w:fldChar w:fldCharType="end"/>
+            </w:r>
+          </w:hyperlink>
+        </w:p>
+        <w:p w:rsidR="3030454637453234" w:rsidRDefault="3030454637453234">
+          <w:pPr>
+            <w:pStyle w:val="TOC8"/>
+            <w:tabs>
+              <w:tab w:pos="3360" w:val="left"/>
+              <w:tab w:leader="dot" w:pos="9010" w:val="right"/>
+            </w:tabs>
+          </w:pPr>
+          <w:hyperlink w:anchor="_Toc16293628861979581689710940">
+            <w:r>
+              <w:rPr>
+                <w:rStyle w:val="IndexLink"/>
+                <w:noProof/>
+              </w:rPr>
+              <w:t/>
+            </w:r>
+            <w:r>
+              <w:rPr/>
+              <w:tab/>
+            </w:r>
+            <w:r>
+              <w:rPr>
+                <w:rStyle w:val="IndexLink"/>
+                <w:noProof/>
+              </w:rPr>
+              <w:t>Let's start with stupid jokes HEADING 3
+</w:t>
+            </w:r>
+            <w:r>
+              <w:rPr>
+                <w:noProof/>
+              </w:rPr>
+              <w:tab/>
+            </w:r>
+            <w:r>
+              <w:rPr>
+                <w:noProof/>
+              </w:rPr>
+              <w:fldChar w:fldCharType="begin"/>
+            </w:r>
+            <w:r>
+              <w:rPr>
+                <w:noProof/>
+              </w:rPr>
+              <w:instrText>PAGEREF  _Toc16293628861979581689710940 \h</w:instrText>
+            </w:r>
+            <w:r>
+              <w:rPr>
+                <w:noProof/>
+              </w:rPr>
+            </w:r>
+            <w:r>
+              <w:rPr>
+                <w:noProof/>
+              </w:rPr>
+              <w:fldChar w:fldCharType="separate"/>
+            </w:r>
+            <w:r>
+              <w:rPr>
+                <w:noProof/>
+              </w:rPr>
+              <w:t>1</w:t>
+            </w:r>
+            <w:r>
+              <w:rPr>
+                <w:noProof/>
+              </w:rPr>
+              <w:fldChar w:fldCharType="end"/>
+            </w:r>
+          </w:hyperlink>
+        </w:p>
+        <w:p w:rsidR="3030454637453234" w:rsidRDefault="3030454637453234">
+          <w:pPr>
+            <w:pStyle w:val="TOC9"/>
+            <w:tabs>
+              <w:tab w:pos="3840" w:val="left"/>
+              <w:tab w:leader="dot" w:pos="9010" w:val="right"/>
+            </w:tabs>
+          </w:pPr>
+          <w:hyperlink w:anchor="_Toc16293628862175983367054049">
+            <w:r>
+              <w:rPr>
+                <w:rStyle w:val="IndexLink"/>
+                <w:noProof/>
+              </w:rPr>
+              <w:t/>
+            </w:r>
+            <w:r>
+              <w:rPr/>
+              <w:tab/>
+            </w:r>
+            <w:r>
+              <w:rPr>
+                <w:rStyle w:val="IndexLink"/>
+                <w:noProof/>
+              </w:rPr>
+              <w:t>Let me tell you stupid joke on German: HEADING4
+</w:t>
+            </w:r>
+            <w:r>
+              <w:rPr>
+                <w:noProof/>
+              </w:rPr>
+              <w:tab/>
+            </w:r>
+            <w:r>
+              <w:rPr>
+                <w:noProof/>
+              </w:rPr>
+              <w:fldChar w:fldCharType="begin"/>
+            </w:r>
+            <w:r>
+              <w:rPr>
+                <w:noProof/>
+              </w:rPr>
+              <w:instrText>PAGEREF  _Toc16293628862175983367054049 \h</w:instrText>
+            </w:r>
+            <w:r>
+              <w:rPr>
+                <w:noProof/>
+              </w:rPr>
+            </w:r>
+            <w:r>
+              <w:rPr>
+                <w:noProof/>
+              </w:rPr>
+              <w:fldChar w:fldCharType="separate"/>
+            </w:r>
+            <w:r>
+              <w:rPr>
+                <w:noProof/>
+              </w:rPr>
+              <w:t>1</w:t>
+            </w:r>
+            <w:r>
+              <w:rPr>
+                <w:noProof/>
+              </w:rPr>
+              <w:fldChar w:fldCharType="end"/>
+            </w:r>
+          </w:hyperlink>
+        </w:p>
+        <w:p w:rsidR="3030454637453234" w:rsidRDefault="3030454637453234">
+          <w:pPr>
+            <w:pStyle w:val="TOC9"/>
+            <w:tabs>
+              <w:tab w:pos="3840" w:val="left"/>
+              <w:tab w:leader="dot" w:pos="9010" w:val="right"/>
+            </w:tabs>
+          </w:pPr>
+          <w:hyperlink w:anchor="_Toc1629362886238531172088374">
+            <w:r>
+              <w:rPr>
+                <w:rStyle w:val="IndexLink"/>
+                <w:noProof/>
+              </w:rPr>
+              <w:t/>
+            </w:r>
+            <w:r>
+              <w:rPr/>
+              <w:tab/>
+            </w:r>
+            <w:r>
+              <w:rPr>
+                <w:rStyle w:val="IndexLink"/>
+                <w:noProof/>
+              </w:rPr>
+              <w:t>Let's switch to the Czech language HEADING 4
+</w:t>
+            </w:r>
+            <w:r>
+              <w:rPr>
+                <w:noProof/>
+              </w:rPr>
+              <w:tab/>
+            </w:r>
+            <w:r>
+              <w:rPr>
+                <w:noProof/>
+              </w:rPr>
+              <w:fldChar w:fldCharType="begin"/>
+            </w:r>
+            <w:r>
+              <w:rPr>
+                <w:noProof/>
+              </w:rPr>
+              <w:instrText>PAGEREF  _Toc1629362886238531172088374 \h</w:instrText>
+            </w:r>
+            <w:r>
+              <w:rPr>
+                <w:noProof/>
+              </w:rPr>
+            </w:r>
+            <w:r>
+              <w:rPr>
+                <w:noProof/>
+              </w:rPr>
+              <w:fldChar w:fldCharType="separate"/>
+            </w:r>
+            <w:r>
+              <w:rPr>
+                <w:noProof/>
+              </w:rPr>
+              <w:t>1</w:t>
+            </w:r>
+            <w:r>
+              <w:rPr>
+                <w:noProof/>
+              </w:rPr>
+              <w:fldChar w:fldCharType="end"/>
+            </w:r>
+          </w:hyperlink>
+        </w:p>
+        <w:p w:rsidR="3030454637453234" w:rsidRDefault="3030454637453234">
+          <w:pPr>
+            <w:pStyle w:val="TOC6"/>
+            <w:tabs>
+              <w:tab w:pos="2400" w:val="left"/>
+              <w:tab w:leader="dot" w:pos="9010" w:val="right"/>
+            </w:tabs>
+          </w:pPr>
+          <w:hyperlink w:anchor="_Toc16293628862781644499518362">
+            <w:r>
+              <w:rPr>
+                <w:rStyle w:val="IndexLink"/>
+                <w:noProof/>
+              </w:rPr>
+              <w:t/>
+            </w:r>
+            <w:r>
+              <w:rPr/>
+              <w:tab/>
+            </w:r>
+            <w:r>
+              <w:rPr>
+                <w:rStyle w:val="IndexLink"/>
+                <w:noProof/>
+              </w:rPr>
+              <w:t>Longest Serbian word he he HEADING 1
+</w:t>
+            </w:r>
+            <w:r>
+              <w:rPr>
+                <w:noProof/>
+              </w:rPr>
+              <w:tab/>
+            </w:r>
+            <w:r>
+              <w:rPr>
+                <w:noProof/>
+              </w:rPr>
+              <w:fldChar w:fldCharType="begin"/>
+            </w:r>
+            <w:r>
+              <w:rPr>
+                <w:noProof/>
+              </w:rPr>
+              <w:instrText>PAGEREF  _Toc16293628862781644499518362 \h</w:instrText>
+            </w:r>
+            <w:r>
+              <w:rPr>
+                <w:noProof/>
+              </w:rPr>
+            </w:r>
+            <w:r>
+              <w:rPr>
+                <w:noProof/>
+              </w:rPr>
+              <w:fldChar w:fldCharType="separate"/>
+            </w:r>
+            <w:r>
+              <w:rPr>
+                <w:noProof/>
+              </w:rPr>
+              <w:t>1</w:t>
+            </w:r>
+            <w:r>
+              <w:rPr>
+                <w:noProof/>
+              </w:rPr>
+              <w:fldChar w:fldCharType="end"/>
+            </w:r>
+          </w:hyperlink>
+        </w:p>
+        <w:p w:rsidR="3030454637453234" w:rsidRDefault="3030454637453234">
+          <w:pPr>
+            <w:pStyle w:val="TOC7"/>
+            <w:tabs>
+              <w:tab w:pos="2880" w:val="left"/>
+              <w:tab w:leader="dot" w:pos="9010" w:val="right"/>
+            </w:tabs>
+          </w:pPr>
+          <w:hyperlink w:anchor="_Toc1629362886298486451956165">
+            <w:r>
+              <w:rPr>
+                <w:rStyle w:val="IndexLink"/>
+                <w:noProof/>
+              </w:rPr>
+              <w:t/>
+            </w:r>
+            <w:r>
+              <w:rPr/>
+              <w:tab/>
+            </w:r>
+            <w:r>
+              <w:rPr>
+                <w:rStyle w:val="IndexLink"/>
+                <w:noProof/>
+              </w:rPr>
+              <w:t>Serbian literature HEADING 2
+</w:t>
+            </w:r>
+            <w:r>
+              <w:rPr>
+                <w:noProof/>
+              </w:rPr>
+              <w:tab/>
+            </w:r>
+            <w:r>
+              <w:rPr>
+                <w:noProof/>
+              </w:rPr>
+              <w:fldChar w:fldCharType="begin"/>
+            </w:r>
+            <w:r>
+              <w:rPr>
+                <w:noProof/>
+              </w:rPr>
+              <w:instrText>PAGEREF  _Toc1629362886298486451956165 \h</w:instrText>
+            </w:r>
+            <w:r>
+              <w:rPr>
+                <w:noProof/>
+              </w:rPr>
+            </w:r>
+            <w:r>
+              <w:rPr>
+                <w:noProof/>
+              </w:rPr>
+              <w:fldChar w:fldCharType="separate"/>
+            </w:r>
+            <w:r>
+              <w:rPr>
+                <w:noProof/>
+              </w:rPr>
+              <w:t>1</w:t>
+            </w:r>
+            <w:r>
+              <w:rPr>
+                <w:noProof/>
+              </w:rPr>
+              <w:fldChar w:fldCharType="end"/>
+            </w:r>
+          </w:hyperlink>
+        </w:p>
+        <w:p w:rsidR="3030454637453234" w:rsidRDefault="3030454637453234">
+          <w:pPr>
+            <w:pStyle w:val="TOC6"/>
+            <w:tabs>
+              <w:tab w:pos="2400" w:val="left"/>
+              <w:tab w:leader="dot" w:pos="9010" w:val="right"/>
+            </w:tabs>
+          </w:pPr>
+          <w:hyperlink w:anchor="_Toc16293628863201903640303213">
+            <w:r>
+              <w:rPr>
+                <w:rStyle w:val="IndexLink"/>
+                <w:noProof/>
+              </w:rPr>
+              <w:t/>
+            </w:r>
+            <w:r>
+              <w:rPr/>
+              <w:tab/>
+            </w:r>
+            <w:r>
+              <w:rPr>
+                <w:rStyle w:val="IndexLink"/>
+                <w:noProof/>
+              </w:rPr>
+              <w:t>It's enough, lets start with some smart things HEADING 1
+</w:t>
+            </w:r>
+            <w:r>
+              <w:rPr>
+                <w:noProof/>
+              </w:rPr>
+              <w:tab/>
+            </w:r>
+            <w:r>
+              <w:rPr>
+                <w:noProof/>
+              </w:rPr>
+              <w:fldChar w:fldCharType="begin"/>
+            </w:r>
+            <w:r>
+              <w:rPr>
+                <w:noProof/>
+              </w:rPr>
+              <w:instrText>PAGEREF  _Toc16293628863201903640303213 \h</w:instrText>
+            </w:r>
+            <w:r>
+              <w:rPr>
+                <w:noProof/>
+              </w:rPr>
+            </w:r>
+            <w:r>
+              <w:rPr>
+                <w:noProof/>
+              </w:rPr>
+              <w:fldChar w:fldCharType="separate"/>
+            </w:r>
+            <w:r>
+              <w:rPr>
+                <w:noProof/>
+              </w:rPr>
+              <w:t>1</w:t>
+            </w:r>
+            <w:r>
+              <w:rPr>
+                <w:noProof/>
+              </w:rPr>
+              <w:fldChar w:fldCharType="end"/>
+            </w:r>
+          </w:hyperlink>
+        </w:p>
+        <w:p w:rsidR="3030454637453234" w:rsidRDefault="3030454637453234">
+          <w:pPr>
+            <w:pStyle w:val="TOC4"/>
+            <w:tabs>
+              <w:tab w:pos="1280" w:val="left"/>
+              <w:tab w:leader="dot" w:pos="9010" w:val="right"/>
+            </w:tabs>
+          </w:pPr>
+          <w:hyperlink w:anchor="_Toc16293628863418009852253388">
+            <w:r>
+              <w:rPr>
+                <w:rStyle w:val="IndexLink"/>
+                <w:noProof/>
+              </w:rPr>
+              <w:t/>
+            </w:r>
+            <w:r>
+              <w:rPr/>
+              <w:tab/>
+            </w:r>
+            <w:r>
+              <w:rPr>
+                <w:rStyle w:val="IndexLink"/>
+                <w:noProof/>
+              </w:rPr>
+              <w:t>SameHeadingsTest</w:t>
+            </w:r>
+            <w:r>
+              <w:rPr>
+                <w:noProof/>
+              </w:rPr>
+              <w:tab/>
+            </w:r>
+            <w:r>
+              <w:rPr>
+                <w:noProof/>
+              </w:rPr>
+              <w:fldChar w:fldCharType="begin"/>
+            </w:r>
+            <w:r>
+              <w:rPr>
+                <w:noProof/>
+              </w:rPr>
+              <w:instrText>PAGEREF  _Toc16293628863418009852253388 \h</w:instrText>
             </w:r>
             <w:r>
               <w:rPr>
@@ -1280,7 +2130,7 @@
               <w:tab w:leader="dot" w:pos="9010" w:val="right"/>
             </w:tabs>
           </w:pPr>
-          <w:hyperlink w:anchor="_Toc16293618573983467514983025">
+          <w:hyperlink w:anchor="_Toc16293628863601902961314607">
             <w:r>
               <w:rPr>
                 <w:rStyle w:val="IndexLink"/>
@@ -1297,7 +2147,7 @@
                 <w:rStyle w:val="IndexLink"/>
                 <w:noProof/>
               </w:rPr>
-              <w:t>Heading 2 (text1)
+              <w:t>Heading 2
 </w:t>
             </w:r>
             <w:r>
@@ -1316,7 +2166,7 @@
               <w:rPr>
                 <w:noProof/>
               </w:rPr>
-              <w:instrText>PAGEREF  _Toc16293618573983467514983025 \h</w:instrText>
+              <w:instrText>PAGEREF  _Toc16293628863601902961314607 \h</w:instrText>
             </w:r>
             <w:r>
               <w:rPr>
@@ -1351,7 +2201,7 @@
               <w:tab w:leader="dot" w:pos="9010" w:val="right"/>
             </w:tabs>
           </w:pPr>
-          <w:hyperlink w:anchor="_Toc1629361857418177526272984">
+          <w:hyperlink w:anchor="_Toc16293628863809727309707310">
             <w:r>
               <w:rPr>
                 <w:rStyle w:val="IndexLink"/>
@@ -1368,6 +2218,77 @@
                 <w:rStyle w:val="IndexLink"/>
                 <w:noProof/>
               </w:rPr>
+              <w:t>Heading 2 (text1)
+</w:t>
+            </w:r>
+            <w:r>
+              <w:rPr>
+                <w:noProof/>
+              </w:rPr>
+              <w:tab/>
+            </w:r>
+            <w:r>
+              <w:rPr>
+                <w:noProof/>
+              </w:rPr>
+              <w:fldChar w:fldCharType="begin"/>
+            </w:r>
+            <w:r>
+              <w:rPr>
+                <w:noProof/>
+              </w:rPr>
+              <w:instrText>PAGEREF  _Toc16293628863809727309707310 \h</w:instrText>
+            </w:r>
+            <w:r>
+              <w:rPr>
+                <w:noProof/>
+              </w:rPr>
+            </w:r>
+            <w:r>
+              <w:rPr>
+                <w:noProof/>
+              </w:rPr>
+              <w:fldChar w:fldCharType="separate"/>
+            </w:r>
+            <w:r>
+              <w:rPr>
+                <w:noProof/>
+              </w:rPr>
+              <w:t>1</w:t>
+            </w:r>
+            <w:r>
+              <w:rPr>
+                <w:noProof/>
+              </w:rPr>
+              <w:fldChar w:fldCharType="end"/>
+            </w:r>
+          </w:hyperlink>
+        </w:p>
+        <w:p w:rsidR="3030454637453234" w:rsidRDefault="3030454637453234">
+          <w:pPr>
+            <w:pStyle w:val="TOC5"/>
+            <w:tabs>
+              <w:tab w:pos="1920" w:val="left"/>
+              <w:tab w:leader="dot" w:pos="9010" w:val="right"/>
+            </w:tabs>
+          </w:pPr>
+          <w:hyperlink w:anchor="_Toc16293628863994976641842256">
+            <w:r>
+              <w:rPr>
+                <w:rStyle w:val="IndexLink"/>
+                <w:noProof/>
+              </w:rPr>
+              <w:t/>
+            </w:r>
+            <w:r>
+              <w:rPr/>
+              <w:tab/>
+            </w:r>
+            <w:r>
+              <w:rPr>
+                <w:rStyle w:val="IndexLink"/>
+                <w:noProof/>
+              </w:rPr>
               <w:t>Heading 2 (text2)
 </w:t>
             </w:r>
@@ -1387,7 +2308,7 @@
               <w:rPr>
                 <w:noProof/>
               </w:rPr>
-              <w:instrText>PAGEREF  _Toc1629361857418177526272984 \h</w:instrText>
+              <w:instrText>PAGEREF  _Toc16293628863994976641842256 \h</w:instrText>
             </w:r>
             <w:r>
               <w:rPr>
@@ -1422,7 +2343,7 @@
               <w:tab w:leader="dot" w:pos="9010" w:val="right"/>
             </w:tabs>
           </w:pPr>
-          <w:hyperlink w:anchor="_Toc1629361857439669624775070">
+          <w:hyperlink w:anchor="_Toc16293628864181278949725729">
             <w:r>
               <w:rPr>
                 <w:rStyle w:val="IndexLink"/>
@@ -1458,7 +2379,7 @@
               <w:rPr>
                 <w:noProof/>
               </w:rPr>
-              <w:instrText>PAGEREF  _Toc1629361857439669624775070 \h</w:instrText>
+              <w:instrText>PAGEREF  _Toc16293628864181278949725729 \h</w:instrText>
             </w:r>
             <w:r>
               <w:rPr>
@@ -1493,7 +2414,7 @@
               <w:tab w:leader="dot" w:pos="9010" w:val="right"/>
             </w:tabs>
           </w:pPr>
-          <w:hyperlink w:anchor="_Toc16293618574655907617275871">
+          <w:hyperlink w:anchor="_Toc16293628864431703753359109">
             <w:r>
               <w:rPr>
                 <w:rStyle w:val="IndexLink"/>
@@ -1529,7 +2450,7 @@
               <w:rPr>
                 <w:noProof/>
               </w:rPr>
-              <w:instrText>PAGEREF  _Toc16293618574655907617275871 \h</w:instrText>
+              <w:instrText>PAGEREF  _Toc16293628864431703753359109 \h</w:instrText>
             </w:r>
             <w:r>
               <w:rPr>
@@ -1564,7 +2485,7 @@
               <w:tab w:leader="dot" w:pos="9010" w:val="right"/>
             </w:tabs>
           </w:pPr>
-          <w:hyperlink w:anchor="_Toc16293618574877730046805816">
+          <w:hyperlink w:anchor="_Toc1629362886464253455248651">
             <w:r>
               <w:rPr>
                 <w:rStyle w:val="IndexLink"/>
@@ -1600,7 +2521,7 @@
               <w:rPr>
                 <w:noProof/>
               </w:rPr>
-              <w:instrText>PAGEREF  _Toc16293618574877730046805816 \h</w:instrText>
+              <w:instrText>PAGEREF  _Toc1629362886464253455248651 \h</w:instrText>
             </w:r>
             <w:r>
               <w:rPr>
@@ -1635,7 +2556,7 @@
               <w:tab w:leader="dot" w:pos="9010" w:val="right"/>
             </w:tabs>
           </w:pPr>
-          <w:hyperlink w:anchor="_Toc16293618575102528004168759">
+          <w:hyperlink w:anchor="_Toc16293628864863999752604569">
             <w:r>
               <w:rPr>
                 <w:rStyle w:val="IndexLink"/>
@@ -1670,7 +2591,7 @@
               <w:rPr>
                 <w:noProof/>
               </w:rPr>
-              <w:instrText>PAGEREF  _Toc16293618575102528004168759 \h</w:instrText>
+              <w:instrText>PAGEREF  _Toc16293628864863999752604569 \h</w:instrText>
             </w:r>
             <w:r>
               <w:rPr>
@@ -1705,7 +2626,7 @@
               <w:tab w:leader="dot" w:pos="9010" w:val="right"/>
             </w:tabs>
           </w:pPr>
-          <w:hyperlink w:anchor="_Toc16293618575307008876885862">
+          <w:hyperlink w:anchor="_Toc16293628865064422950927275">
             <w:r>
               <w:rPr>
                 <w:rStyle w:val="IndexLink"/>
@@ -1741,7 +2662,7 @@
               <w:rPr>
                 <w:noProof/>
               </w:rPr>
-              <w:instrText>PAGEREF  _Toc16293618575307008876885862 \h</w:instrText>
+              <w:instrText>PAGEREF  _Toc16293628865064422950927275 \h</w:instrText>
             </w:r>
             <w:r>
               <w:rPr>
@@ -1776,7 +2697,7 @@
               <w:tab w:leader="dot" w:pos="9010" w:val="right"/>
             </w:tabs>
           </w:pPr>
-          <w:hyperlink w:anchor="_Toc16293618575515869310809843">
+          <w:hyperlink w:anchor="_Toc16293628865277060053611007">
             <w:r>
               <w:rPr>
                 <w:rStyle w:val="IndexLink"/>
@@ -1812,7 +2733,7 @@
               <w:rPr>
                 <w:noProof/>
               </w:rPr>
-              <w:instrText>PAGEREF  _Toc16293618575515869310809843 \h</w:instrText>
+              <w:instrText>PAGEREF  _Toc16293628865277060053611007 \h</w:instrText>
             </w:r>
             <w:r>
               <w:rPr>
@@ -1847,7 +2768,7 @@
               <w:tab w:leader="dot" w:pos="9010" w:val="right"/>
             </w:tabs>
           </w:pPr>
-          <w:hyperlink w:anchor="_Toc162936185757153824469194">
+          <w:hyperlink w:anchor="_Toc16293628865464782867307865">
             <w:r>
               <w:rPr>
                 <w:rStyle w:val="IndexLink"/>
@@ -1883,7 +2804,7 @@
               <w:rPr>
                 <w:noProof/>
               </w:rPr>
-              <w:instrText>PAGEREF  _Toc162936185757153824469194 \h</w:instrText>
+              <w:instrText>PAGEREF  _Toc16293628865464782867307865 \h</w:instrText>
             </w:r>
             <w:r>
               <w:rPr>
@@ -1918,7 +2839,7 @@
               <w:tab w:leader="dot" w:pos="9010" w:val="right"/>
             </w:tabs>
           </w:pPr>
-          <w:hyperlink w:anchor="_Toc16293618575912767676640387">
+          <w:hyperlink w:anchor="_Toc16293628865666472867854325">
             <w:r>
               <w:rPr>
                 <w:rStyle w:val="IndexLink"/>
@@ -1954,7 +2875,7 @@
               <w:rPr>
                 <w:noProof/>
               </w:rPr>
-              <w:instrText>PAGEREF  _Toc16293618575912767676640387 \h</w:instrText>
+              <w:instrText>PAGEREF  _Toc16293628865666472867854325 \h</w:instrText>
             </w:r>
             <w:r>
               <w:rPr>
@@ -1989,7 +2910,7 @@
               <w:tab w:leader="dot" w:pos="9010" w:val="right"/>
             </w:tabs>
           </w:pPr>
-          <w:hyperlink w:anchor="_Toc16293618576119396038964875">
+          <w:hyperlink w:anchor="_Toc16293628865872095707717424">
             <w:r>
               <w:rPr>
                 <w:rStyle w:val="IndexLink"/>
@@ -2025,7 +2946,7 @@
               <w:rPr>
                 <w:noProof/>
               </w:rPr>
-              <w:instrText>PAGEREF  _Toc16293618576119396038964875 \h</w:instrText>
+              <w:instrText>PAGEREF  _Toc16293628865872095707717424 \h</w:instrText>
             </w:r>
             <w:r>
               <w:rPr>
@@ -2060,7 +2981,7 @@
               <w:tab w:leader="dot" w:pos="9010" w:val="right"/>
             </w:tabs>
           </w:pPr>
-          <w:hyperlink w:anchor="_Toc16293618576326575323399849">
+          <w:hyperlink w:anchor="_Toc16293628866086760875508750">
             <w:r>
               <w:rPr>
                 <w:rStyle w:val="IndexLink"/>
@@ -2096,7 +3017,7 @@
               <w:rPr>
                 <w:noProof/>
               </w:rPr>
-              <w:instrText>PAGEREF  _Toc16293618576326575323399849 \h</w:instrText>
+              <w:instrText>PAGEREF  _Toc16293628866086760875508750 \h</w:instrText>
             </w:r>
             <w:r>
               <w:rPr>
@@ -2131,7 +3052,7 @@
               <w:tab w:leader="dot" w:pos="9010" w:val="right"/>
             </w:tabs>
           </w:pPr>
-          <w:hyperlink w:anchor="_Toc16293618576522619184389757">
+          <w:hyperlink w:anchor="_Toc16293628866281984150736675">
             <w:r>
               <w:rPr>
                 <w:rStyle w:val="IndexLink"/>
@@ -2167,7 +3088,7 @@
               <w:rPr>
                 <w:noProof/>
               </w:rPr>
-              <w:instrText>PAGEREF  _Toc16293618576522619184389757 \h</w:instrText>
+              <w:instrText>PAGEREF  _Toc16293628866281984150736675 \h</w:instrText>
             </w:r>
             <w:r>
               <w:rPr>
@@ -2202,7 +3123,7 @@
               <w:tab w:leader="dot" w:pos="9010" w:val="right"/>
             </w:tabs>
           </w:pPr>
-          <w:hyperlink w:anchor="_Toc16293618576727252143835714">
+          <w:hyperlink w:anchor="_Toc16293628866481776543987851">
             <w:r>
               <w:rPr>
                 <w:rStyle w:val="IndexLink"/>
@@ -2238,7 +3159,7 @@
               <w:rPr>
                 <w:noProof/>
               </w:rPr>
-              <w:instrText>PAGEREF  _Toc16293618576727252143835714 \h</w:instrText>
+              <w:instrText>PAGEREF  _Toc16293628866481776543987851 \h</w:instrText>
             </w:r>
             <w:r>
               <w:rPr>
@@ -2273,7 +3194,7 @@
               <w:tab w:leader="dot" w:pos="9010" w:val="right"/>
             </w:tabs>
           </w:pPr>
-          <w:hyperlink w:anchor="_Toc16293618576957986777204196">
+          <w:hyperlink w:anchor="_Toc16293628866705175867600069">
             <w:r>
               <w:rPr>
                 <w:rStyle w:val="IndexLink"/>
@@ -2309,7 +3230,7 @@
               <w:rPr>
                 <w:noProof/>
               </w:rPr>
-              <w:instrText>PAGEREF  _Toc16293618576957986777204196 \h</w:instrText>
+              <w:instrText>PAGEREF  _Toc16293628866705175867600069 \h</w:instrText>
             </w:r>
             <w:r>
               <w:rPr>
@@ -2344,7 +3265,7 @@
               <w:tab w:leader="dot" w:pos="9010" w:val="right"/>
             </w:tabs>
           </w:pPr>
-          <w:hyperlink w:anchor="_Toc16293618578062765045086484">
+          <w:hyperlink w:anchor="_Toc16293628867817713071415482">
             <w:r>
               <w:rPr>
                 <w:rStyle w:val="IndexLink"/>
@@ -2379,7 +3300,7 @@
               <w:rPr>
                 <w:noProof/>
               </w:rPr>
-              <w:instrText>PAGEREF  _Toc16293618578062765045086484 \h</w:instrText>
+              <w:instrText>PAGEREF  _Toc16293628867817713071415482 \h</w:instrText>
             </w:r>
             <w:r>
               <w:rPr>
@@ -2414,7 +3335,7 @@
               <w:tab w:leader="dot" w:pos="9010" w:val="right"/>
             </w:tabs>
           </w:pPr>
-          <w:hyperlink w:anchor="_Toc16293618578278335735356241">
+          <w:hyperlink w:anchor="_Toc1629362886801733315960196">
             <w:r>
               <w:rPr>
                 <w:rStyle w:val="IndexLink"/>
@@ -2450,7 +3371,7 @@
               <w:rPr>
                 <w:noProof/>
               </w:rPr>
-              <w:instrText>PAGEREF  _Toc16293618578278335735356241 \h</w:instrText>
+              <w:instrText>PAGEREF  _Toc1629362886801733315960196 \h</w:instrText>
             </w:r>
             <w:r>
               <w:rPr>
@@ -2485,7 +3406,7 @@
               <w:tab w:leader="dot" w:pos="9010" w:val="right"/>
             </w:tabs>
           </w:pPr>
-          <w:hyperlink w:anchor="_Toc16293618578482470690648076">
+          <w:hyperlink w:anchor="_Toc16293628868209609312197792">
             <w:r>
               <w:rPr>
                 <w:rStyle w:val="IndexLink"/>
@@ -2521,7 +3442,7 @@
               <w:rPr>
                 <w:noProof/>
               </w:rPr>
-              <w:instrText>PAGEREF  _Toc16293618578482470690648076 \h</w:instrText>
+              <w:instrText>PAGEREF  _Toc16293628868209609312197792 \h</w:instrText>
             </w:r>
             <w:r>
               <w:rPr>
@@ -2556,7 +3477,7 @@
               <w:tab w:leader="dot" w:pos="9010" w:val="right"/>
             </w:tabs>
           </w:pPr>
-          <w:hyperlink w:anchor="_Toc16293618578685922090950759">
+          <w:hyperlink w:anchor="_Toc16293628868414374863514342">
             <w:r>
               <w:rPr>
                 <w:rStyle w:val="IndexLink"/>
@@ -2592,7 +3513,7 @@
               <w:rPr>
                 <w:noProof/>
               </w:rPr>
-              <w:instrText>PAGEREF  _Toc16293618578685922090950759 \h</w:instrText>
+              <w:instrText>PAGEREF  _Toc16293628868414374863514342 \h</w:instrText>
             </w:r>
             <w:r>
               <w:rPr>
@@ -2627,7 +3548,7 @@
               <w:tab w:leader="dot" w:pos="9010" w:val="right"/>
             </w:tabs>
           </w:pPr>
-          <w:hyperlink w:anchor="_Toc16293618578886008985926967">
+          <w:hyperlink w:anchor="_Toc1629362886861873792302479">
             <w:r>
               <w:rPr>
                 <w:rStyle w:val="IndexLink"/>
@@ -2663,7 +3584,7 @@
               <w:rPr>
                 <w:noProof/>
               </w:rPr>
-              <w:instrText>PAGEREF  _Toc16293618578886008985926967 \h</w:instrText>
+              <w:instrText>PAGEREF  _Toc1629362886861873792302479 \h</w:instrText>
             </w:r>
             <w:r>
               <w:rPr>
@@ -2698,7 +3619,7 @@
               <w:tab w:leader="dot" w:pos="9010" w:val="right"/>
             </w:tabs>
           </w:pPr>
-          <w:hyperlink w:anchor="_Toc16293618579083680189497659">
+          <w:hyperlink w:anchor="_Toc16293628868806086762631248">
             <w:r>
               <w:rPr>
                 <w:rStyle w:val="IndexLink"/>
@@ -2734,7 +3655,7 @@
               <w:rPr>
                 <w:noProof/>
               </w:rPr>
-              <w:instrText>PAGEREF  _Toc16293618579083680189497659 \h</w:instrText>
+              <w:instrText>PAGEREF  _Toc16293628868806086762631248 \h</w:instrText>
             </w:r>
             <w:r>
               <w:rPr>
@@ -2769,7 +3690,7 @@
               <w:tab w:leader="dot" w:pos="9010" w:val="right"/>
             </w:tabs>
           </w:pPr>
-          <w:hyperlink w:anchor="_Toc1629361857928347453785944">
+          <w:hyperlink w:anchor="_Toc16293628868998957508134596">
             <w:r>
               <w:rPr>
                 <w:rStyle w:val="IndexLink"/>
@@ -2805,7 +3726,7 @@
               <w:rPr>
                 <w:noProof/>
               </w:rPr>
-              <w:instrText>PAGEREF  _Toc1629361857928347453785944 \h</w:instrText>
+              <w:instrText>PAGEREF  _Toc16293628868998957508134596 \h</w:instrText>
             </w:r>
             <w:r>
               <w:rPr>
@@ -3001,7 +3922,7 @@
             </w:rPr>
             <w:fldChar w:fldCharType="separate"/>
           </w:r>
-          <w:hyperlink w:anchor="_Toc16293618580475024007955320">
+          <w:hyperlink w:anchor="_Toc16293628870459813368073261">
             <w:r>
               <w:rPr>
                 <w:rStyle w:val="IndexLink"/>
@@ -3025,7 +3946,7 @@
               <w:rPr>
                 <w:noProof/>
               </w:rPr>
-              <w:instrText>PAGEREF _Toc16293618580475024007955320 \h \z</w:instrText>
+              <w:instrText>PAGEREF _Toc16293628870459813368073261 \h \z</w:instrText>
             </w:r>
             <w:r>
               <w:rPr>
@@ -3803,101 +4724,26 @@
       <w:pPr>
         <w:pStyle w:val="Heading2"/>
       </w:pPr>
-      <w:r>
-        <w:rPr>
-          <w:rStyle w:val=""/>
-        </w:rPr>
-        <w:t>testing folder</w:t>
-      </w:r>
-      <w:r>
-        <w:rPr>
-          <w:rStyle w:val=""/>
-        </w:rPr>
-        <w:t xml:space="preserve">
-</w:t>
-      </w:r>
-      <w:r>
-        <w:rPr>
-          <w:rStyle w:val=""/>
-        </w:rPr>
-        <w:t xml:space="preserve">
-</w:t>
-      </w:r>
-    </w:p>
-    <w:p>
-      <w:pPr>
-        <w:pStyle w:val="Heading3"/>
-      </w:pPr>
-      <w:r>
-        <w:rPr>
-          <w:rStyle w:val=""/>
-        </w:rPr>
-        <w:t>testing subFolder</w:t>
-      </w:r>
-      <w:r>
-        <w:rPr>
-          <w:rStyle w:val=""/>
-        </w:rPr>
-        <w:t xml:space="preserve">
-</w:t>
-      </w:r>
-      <w:r>
-        <w:rPr>
-          <w:rStyle w:val=""/>
-        </w:rPr>
-        <w:t xml:space="preserve">
-</w:t>
-      </w:r>
-    </w:p>
-    <w:p>
-      <w:pPr>
-        <w:pStyle w:val="Heading4"/>
-      </w:pPr>
-      <w:r>
-        <w:rPr>
-          <w:rStyle w:val=""/>
-        </w:rPr>
-        <w:t>no files folder</w:t>
-      </w:r>
-      <w:r>
-        <w:rPr>
-          <w:rStyle w:val=""/>
-        </w:rPr>
-        <w:t xml:space="preserve">
-</w:t>
-      </w:r>
-      <w:r>
-        <w:rPr>
-          <w:rStyle w:val=""/>
-        </w:rPr>
-        <w:t xml:space="preserve">
-</w:t>
-      </w:r>
-    </w:p>
-    <w:p>
-      <w:pPr>
-        <w:pStyle w:val="Heading4"/>
-      </w:pPr>
-      <w:bookmarkStart w:name="_Toc16293618573594793455027016" w:id="1"/>
-      <w:r>
-        <w:rPr>
-          <w:rStyle w:val=""/>
-        </w:rPr>
-        <w:t>SameHeadingsTest</w:t>
+      <w:bookmarkStart w:name="_Toc16293628859886940410755299" w:id="1"/>
+      <w:r>
+        <w:rPr>
+          <w:rStyle w:val=""/>
+        </w:rPr>
+        <w:t>Backticks</w:t>
       </w:r>
       <w:bookmarkEnd w:id="1"/>
       <w:bookmarkEnd/>
     </w:p>
     <w:p>
       <w:pPr>
-        <w:pStyle w:val="Heading5"/>
-      </w:pPr>
-      <w:bookmarkStart w:name="_Toc16293618573782588627336108" w:id="1"/>
-      <w:r>
-        <w:rPr>
-          <w:rStyle w:val=""/>
-        </w:rPr>
-        <w:t>Heading 2</w:t>
+        <w:pStyle w:val="Heading3"/>
+      </w:pPr>
+      <w:bookmarkStart w:name="_Toc16293628860082353197952317" w:id="1"/>
+      <w:r>
+        <w:rPr>
+          <w:rStyle w:val=""/>
+        </w:rPr>
+        <w:t>Backticks MD file</w:t>
       </w:r>
       <w:r>
         <w:rPr>
@@ -3918,14 +4764,70 @@
     </w:p>
     <w:p>
       <w:pPr>
-        <w:pStyle w:val="Heading5"/>
-      </w:pPr>
-      <w:bookmarkStart w:name="_Toc16293618573983467514983025" w:id="1"/>
-      <w:r>
-        <w:rPr>
-          <w:rStyle w:val=""/>
-        </w:rPr>
-        <w:t>Heading 2 (text1)</w:t>
+        <w:pStyle w:val="Normal"/>
+      </w:pPr>
+      <w:r>
+        <w:rPr xmlns:cppr="http://schemas.microsoft.com/office/2006/coverPageProps" xmlns:dgm1611="http://schemas.microsoft.com/office/drawing/2016/11/diagram" xmlns:xdr="http://schemas.openxmlformats.org/drawingml/2006/spreadsheetDrawing" xmlns:wp15="http://schemas.microsoft.com/office/word/2012/wordprocessingDrawing" xmlns:pic="http://schemas.openxmlformats.org/drawingml/2006/picture" xmlns:a1611="http://schemas.microsoft.com/office/drawing/2016/11/main" xmlns:a16svg="http://schemas.microsoft.com/office/drawing/2016/SVG/main" xmlns:am3d="http://schemas.microsoft.com/office/drawing/2017/model3d" xmlns:pvml="urn:schemas-microsoft-com:office:powerpoint" xmlns:dgm1612="http://schemas.microsoft.com/office/drawing/2016/12/diagram" xmlns:comp="http://schemas.openxmlformats.org/drawingml/2006/compatibility" xmlns:xvml="urn:schemas-microsoft-com:office:excel" xmlns:c173="http://schemas.microsoft.com/office/drawing/2017/03/chart" xmlns:anam3d="http://schemas.microsoft.com/office/drawing/2018/animation/model3d" xmlns:adec="http://schemas.microsoft.com/office/drawing/2017/decorative" xmlns:oda="http://opendope.org/answers" xmlns:a18hc="http://schemas.microsoft.com/office/drawing/2018/hyperlinkcolor" xmlns:odc="http://opendope.org/conditions" xmlns:cdr="http://schemas.openxmlformats.org/drawingml/2006/chartDrawing" xmlns:odi="http://opendope.org/components" xmlns:msink="http://schemas.microsoft.com/ink/2010/main" xmlns:cdr14="http://schemas.microsoft.com/office/drawing/2010/chartDrawing" xmlns:iact="http://schemas.microsoft.com/office/powerpoint/2014/inkAction" xmlns:an18="http://schemas.microsoft.com/office/drawing/2018/animation" xmlns:odq="http://opendope.org/questions" xmlns:w16cid="http://schemas.microsoft.com/office/word/2016/wordml/cid" xmlns:dsp="http://schemas.microsoft.com/office/drawing/2008/diagram" xmlns:odx="http://opendope.org/xpaths" xmlns:a15="http://schemas.microsoft.com/office/drawing/2012/main" xmlns:a14="http://schemas.microsoft.com/office/drawing/2010/main" xmlns:c15="http://schemas.microsoft.com/office/drawing/2012/chart" xmlns:a13cmd="http://schemas.microsoft.com/office/drawing/2013/main/command" xmlns:c14="http://schemas.microsoft.com/office/drawing/2007/8/2/chart" xmlns:a16="http://schemas.microsoft.com/office/drawing/2014/main" xmlns:odgm="http://opendope.org/SmartArt/DataHierarchy" xmlns:c16="http://schemas.microsoft.com/office/drawing/2014/chart" xmlns:dgm="http://schemas.openxmlformats.org/drawingml/2006/diagram" xmlns:thm15="http://schemas.microsoft.com/office/thememl/2012/main" xmlns:we="http://schemas.microsoft.com/office/webextensions/webextension/2010/11" xmlns:ns39="http://www.w3.org/2003/InkML" xmlns:sl="http://schemas.openxmlformats.org/schemaLibrary/2006/main" xmlns:ns38="http://www.w3.org/1998/Math/MathML" xmlns:dgm14="http://schemas.microsoft.com/office/drawing/2010/diagram" xmlns:c16ac="http://schemas.microsoft.com/office/drawing/2014/chart/ac" xmlns:a="http://schemas.openxmlformats.org/drawingml/2006/main" xmlns:b="http://schemas.openxmlformats.org/officeDocument/2006/bibliography" xmlns:c="http://schemas.openxmlformats.org/drawingml/2006/chart" xmlns:cs="http://schemas.microsoft.com/office/drawing/2012/chartStyle" xmlns:pic14="http://schemas.microsoft.com/office/drawing/2010/picture" xmlns:lc="http://schemas.openxmlformats.org/drawingml/2006/lockedCanvas" xmlns:wetp="http://schemas.microsoft.com/office/webextensions/taskpanes/2010/11">
+          <w:rStyle w:val="PCCode"/>
+        </w:rPr>
+        <w:t>this is single line of backticks</w:t>
+      </w:r>
+    </w:p>
+    <w:p>
+      <w:pPr>
+        <w:pStyle w:val="Normal"/>
+      </w:pPr>
+      <w:r>
+        <w:rPr>
+          <w:rStyle w:val=""/>
+        </w:rPr>
+        <w:t xml:space="preserve">Tis is text which contains </w:t>
+      </w:r>
+      <w:r>
+        <w:rPr xmlns:cppr="http://schemas.microsoft.com/office/2006/coverPageProps" xmlns:dgm1611="http://schemas.microsoft.com/office/drawing/2016/11/diagram" xmlns:xdr="http://schemas.openxmlformats.org/drawingml/2006/spreadsheetDrawing" xmlns:wp15="http://schemas.microsoft.com/office/word/2012/wordprocessingDrawing" xmlns:pic="http://schemas.openxmlformats.org/drawingml/2006/picture" xmlns:a1611="http://schemas.microsoft.com/office/drawing/2016/11/main" xmlns:a16svg="http://schemas.microsoft.com/office/drawing/2016/SVG/main" xmlns:am3d="http://schemas.microsoft.com/office/drawing/2017/model3d" xmlns:pvml="urn:schemas-microsoft-com:office:powerpoint" xmlns:dgm1612="http://schemas.microsoft.com/office/drawing/2016/12/diagram" xmlns:comp="http://schemas.openxmlformats.org/drawingml/2006/compatibility" xmlns:xvml="urn:schemas-microsoft-com:office:excel" xmlns:c173="http://schemas.microsoft.com/office/drawing/2017/03/chart" xmlns:anam3d="http://schemas.microsoft.com/office/drawing/2018/animation/model3d" xmlns:adec="http://schemas.microsoft.com/office/drawing/2017/decorative" xmlns:oda="http://opendope.org/answers" xmlns:a18hc="http://schemas.microsoft.com/office/drawing/2018/hyperlinkcolor" xmlns:odc="http://opendope.org/conditions" xmlns:cdr="http://schemas.openxmlformats.org/drawingml/2006/chartDrawing" xmlns:odi="http://opendope.org/components" xmlns:msink="http://schemas.microsoft.com/ink/2010/main" xmlns:cdr14="http://schemas.microsoft.com/office/drawing/2010/chartDrawing" xmlns:iact="http://schemas.microsoft.com/office/powerpoint/2014/inkAction" xmlns:an18="http://schemas.microsoft.com/office/drawing/2018/animation" xmlns:odq="http://opendope.org/questions" xmlns:w16cid="http://schemas.microsoft.com/office/word/2016/wordml/cid" xmlns:dsp="http://schemas.microsoft.com/office/drawing/2008/diagram" xmlns:odx="http://opendope.org/xpaths" xmlns:a15="http://schemas.microsoft.com/office/drawing/2012/main" xmlns:a14="http://schemas.microsoft.com/office/drawing/2010/main" xmlns:c15="http://schemas.microsoft.com/office/drawing/2012/chart" xmlns:a13cmd="http://schemas.microsoft.com/office/drawing/2013/main/command" xmlns:c14="http://schemas.microsoft.com/office/drawing/2007/8/2/chart" xmlns:a16="http://schemas.microsoft.com/office/drawing/2014/main" xmlns:odgm="http://opendope.org/SmartArt/DataHierarchy" xmlns:c16="http://schemas.microsoft.com/office/drawing/2014/chart" xmlns:dgm="http://schemas.openxmlformats.org/drawingml/2006/diagram" xmlns:thm15="http://schemas.microsoft.com/office/thememl/2012/main" xmlns:we="http://schemas.microsoft.com/office/webextensions/webextension/2010/11" xmlns:ns39="http://www.w3.org/2003/InkML" xmlns:sl="http://schemas.openxmlformats.org/schemaLibrary/2006/main" xmlns:ns38="http://www.w3.org/1998/Math/MathML" xmlns:dgm14="http://schemas.microsoft.com/office/drawing/2010/diagram" xmlns:c16ac="http://schemas.microsoft.com/office/drawing/2014/chart/ac" xmlns:a="http://schemas.openxmlformats.org/drawingml/2006/main" xmlns:b="http://schemas.openxmlformats.org/officeDocument/2006/bibliography" xmlns:c="http://schemas.openxmlformats.org/drawingml/2006/chart" xmlns:cs="http://schemas.microsoft.com/office/drawing/2012/chartStyle" xmlns:pic14="http://schemas.microsoft.com/office/drawing/2010/picture" xmlns:lc="http://schemas.openxmlformats.org/drawingml/2006/lockedCanvas" xmlns:wetp="http://schemas.microsoft.com/office/webextensions/taskpanes/2010/11">
+          <w:rStyle w:val="PCCode"/>
+        </w:rPr>
+        <w:t>text under backticks</w:t>
+      </w:r>
+    </w:p>
+    <w:p>
+      <w:pPr>
+        <w:pStyle w:val="Normal"/>
+      </w:pPr>
+      <w:r>
+        <w:rPr xmlns:cppr="http://schemas.microsoft.com/office/2006/coverPageProps" xmlns:dgm1611="http://schemas.microsoft.com/office/drawing/2016/11/diagram" xmlns:xdr="http://schemas.openxmlformats.org/drawingml/2006/spreadsheetDrawing" xmlns:wp15="http://schemas.microsoft.com/office/word/2012/wordprocessingDrawing" xmlns:pic="http://schemas.openxmlformats.org/drawingml/2006/picture" xmlns:a1611="http://schemas.microsoft.com/office/drawing/2016/11/main" xmlns:a16svg="http://schemas.microsoft.com/office/drawing/2016/SVG/main" xmlns:am3d="http://schemas.microsoft.com/office/drawing/2017/model3d" xmlns:pvml="urn:schemas-microsoft-com:office:powerpoint" xmlns:dgm1612="http://schemas.microsoft.com/office/drawing/2016/12/diagram" xmlns:comp="http://schemas.openxmlformats.org/drawingml/2006/compatibility" xmlns:xvml="urn:schemas-microsoft-com:office:excel" xmlns:c173="http://schemas.microsoft.com/office/drawing/2017/03/chart" xmlns:anam3d="http://schemas.microsoft.com/office/drawing/2018/animation/model3d" xmlns:adec="http://schemas.microsoft.com/office/drawing/2017/decorative" xmlns:oda="http://opendope.org/answers" xmlns:a18hc="http://schemas.microsoft.com/office/drawing/2018/hyperlinkcolor" xmlns:odc="http://opendope.org/conditions" xmlns:cdr="http://schemas.openxmlformats.org/drawingml/2006/chartDrawing" xmlns:odi="http://opendope.org/components" xmlns:msink="http://schemas.microsoft.com/ink/2010/main" xmlns:cdr14="http://schemas.microsoft.com/office/drawing/2010/chartDrawing" xmlns:iact="http://schemas.microsoft.com/office/powerpoint/2014/inkAction" xmlns:an18="http://schemas.microsoft.com/office/drawing/2018/animation" xmlns:odq="http://opendope.org/questions" xmlns:w16cid="http://schemas.microsoft.com/office/word/2016/wordml/cid" xmlns:dsp="http://schemas.microsoft.com/office/drawing/2008/diagram" xmlns:odx="http://opendope.org/xpaths" xmlns:a15="http://schemas.microsoft.com/office/drawing/2012/main" xmlns:a14="http://schemas.microsoft.com/office/drawing/2010/main" xmlns:c15="http://schemas.microsoft.com/office/drawing/2012/chart" xmlns:a13cmd="http://schemas.microsoft.com/office/drawing/2013/main/command" xmlns:c14="http://schemas.microsoft.com/office/drawing/2007/8/2/chart" xmlns:a16="http://schemas.microsoft.com/office/drawing/2014/main" xmlns:odgm="http://opendope.org/SmartArt/DataHierarchy" xmlns:c16="http://schemas.microsoft.com/office/drawing/2014/chart" xmlns:dgm="http://schemas.openxmlformats.org/drawingml/2006/diagram" xmlns:thm15="http://schemas.microsoft.com/office/thememl/2012/main" xmlns:we="http://schemas.microsoft.com/office/webextensions/webextension/2010/11" xmlns:ns39="http://www.w3.org/2003/InkML" xmlns:sl="http://schemas.openxmlformats.org/schemaLibrary/2006/main" xmlns:ns38="http://www.w3.org/1998/Math/MathML" xmlns:dgm14="http://schemas.microsoft.com/office/drawing/2010/diagram" xmlns:c16ac="http://schemas.microsoft.com/office/drawing/2014/chart/ac" xmlns:a="http://schemas.openxmlformats.org/drawingml/2006/main" xmlns:b="http://schemas.openxmlformats.org/officeDocument/2006/bibliography" xmlns:c="http://schemas.openxmlformats.org/drawingml/2006/chart" xmlns:cs="http://schemas.microsoft.com/office/drawing/2012/chartStyle" xmlns:pic14="http://schemas.microsoft.com/office/drawing/2010/picture" xmlns:lc="http://schemas.openxmlformats.org/drawingml/2006/lockedCanvas" xmlns:wetp="http://schemas.microsoft.com/office/webextensions/taskpanes/2010/11">
+          <w:rStyle w:val="PCCode"/>
+        </w:rPr>
+        <w:t>this is backticks</w:t>
+      </w:r>
+      <w:r>
+        <w:rPr>
+          <w:rStyle w:val=""/>
+        </w:rPr>
+        <w:t xml:space="preserve"> this is regular text</w:t>
+      </w:r>
+    </w:p>
+    <w:p>
+      <w:pPr>
+        <w:pStyle w:val="Normal"/>
+      </w:pPr>
+      <w:r>
+        <w:rPr xmlns:cppr="http://schemas.microsoft.com/office/2006/coverPageProps" xmlns:dgm1611="http://schemas.microsoft.com/office/drawing/2016/11/diagram" xmlns:xdr="http://schemas.openxmlformats.org/drawingml/2006/spreadsheetDrawing" xmlns:wp15="http://schemas.microsoft.com/office/word/2012/wordprocessingDrawing" xmlns:pic="http://schemas.openxmlformats.org/drawingml/2006/picture" xmlns:a1611="http://schemas.microsoft.com/office/drawing/2016/11/main" xmlns:a16svg="http://schemas.microsoft.com/office/drawing/2016/SVG/main" xmlns:am3d="http://schemas.microsoft.com/office/drawing/2017/model3d" xmlns:pvml="urn:schemas-microsoft-com:office:powerpoint" xmlns:dgm1612="http://schemas.microsoft.com/office/drawing/2016/12/diagram" xmlns:comp="http://schemas.openxmlformats.org/drawingml/2006/compatibility" xmlns:xvml="urn:schemas-microsoft-com:office:excel" xmlns:c173="http://schemas.microsoft.com/office/drawing/2017/03/chart" xmlns:anam3d="http://schemas.microsoft.com/office/drawing/2018/animation/model3d" xmlns:adec="http://schemas.microsoft.com/office/drawing/2017/decorative" xmlns:oda="http://opendope.org/answers" xmlns:a18hc="http://schemas.microsoft.com/office/drawing/2018/hyperlinkcolor" xmlns:odc="http://opendope.org/conditions" xmlns:cdr="http://schemas.openxmlformats.org/drawingml/2006/chartDrawing" xmlns:odi="http://opendope.org/components" xmlns:msink="http://schemas.microsoft.com/ink/2010/main" xmlns:cdr14="http://schemas.microsoft.com/office/drawing/2010/chartDrawing" xmlns:iact="http://schemas.microsoft.com/office/powerpoint/2014/inkAction" xmlns:an18="http://schemas.microsoft.com/office/drawing/2018/animation" xmlns:odq="http://opendope.org/questions" xmlns:w16cid="http://schemas.microsoft.com/office/word/2016/wordml/cid" xmlns:dsp="http://schemas.microsoft.com/office/drawing/2008/diagram" xmlns:odx="http://opendope.org/xpaths" xmlns:a15="http://schemas.microsoft.com/office/drawing/2012/main" xmlns:a14="http://schemas.microsoft.com/office/drawing/2010/main" xmlns:c15="http://schemas.microsoft.com/office/drawing/2012/chart" xmlns:a13cmd="http://schemas.microsoft.com/office/drawing/2013/main/command" xmlns:c14="http://schemas.microsoft.com/office/drawing/2007/8/2/chart" xmlns:a16="http://schemas.microsoft.com/office/drawing/2014/main" xmlns:odgm="http://opendope.org/SmartArt/DataHierarchy" xmlns:c16="http://schemas.microsoft.com/office/drawing/2014/chart" xmlns:dgm="http://schemas.openxmlformats.org/drawingml/2006/diagram" xmlns:thm15="http://schemas.microsoft.com/office/thememl/2012/main" xmlns:we="http://schemas.microsoft.com/office/webextensions/webextension/2010/11" xmlns:ns39="http://www.w3.org/2003/InkML" xmlns:sl="http://schemas.openxmlformats.org/schemaLibrary/2006/main" xmlns:ns38="http://www.w3.org/1998/Math/MathML" xmlns:dgm14="http://schemas.microsoft.com/office/drawing/2010/diagram" xmlns:c16ac="http://schemas.microsoft.com/office/drawing/2014/chart/ac" xmlns:a="http://schemas.openxmlformats.org/drawingml/2006/main" xmlns:b="http://schemas.openxmlformats.org/officeDocument/2006/bibliography" xmlns:c="http://schemas.openxmlformats.org/drawingml/2006/chart" xmlns:cs="http://schemas.microsoft.com/office/drawing/2012/chartStyle" xmlns:pic14="http://schemas.microsoft.com/office/drawing/2010/picture" xmlns:lc="http://schemas.openxmlformats.org/drawingml/2006/lockedCanvas" xmlns:wetp="http://schemas.microsoft.com/office/webextensions/taskpanes/2010/11">
+          <w:rStyle w:val="PCCode"/>
+        </w:rPr>
+        <w:t>several text lines under single backticks several text lines under single backticks several text lines under single backticks several text lines under single backticks several text lines under single backticks several text lines under single backticks several text lines under single backticks several text lines under single backticks several text lines under single backticks several text lines under single backticks several text lines under single backticks several text lines under single backticks several text lines under single backticks</w:t>
+      </w:r>
+    </w:p>
+    <w:p>
+      <w:pPr>
+        <w:pStyle w:val="Heading4"/>
+      </w:pPr>
+      <w:bookmarkStart w:name="_Toc16293628860284219988309485" w:id="1"/>
+      <w:r>
+        <w:rPr xmlns:cppr="http://schemas.microsoft.com/office/2006/coverPageProps" xmlns:dgm1611="http://schemas.microsoft.com/office/drawing/2016/11/diagram" xmlns:xdr="http://schemas.openxmlformats.org/drawingml/2006/spreadsheetDrawing" xmlns:wp15="http://schemas.microsoft.com/office/word/2012/wordprocessingDrawing" xmlns:pic="http://schemas.openxmlformats.org/drawingml/2006/picture" xmlns:a1611="http://schemas.microsoft.com/office/drawing/2016/11/main" xmlns:a16svg="http://schemas.microsoft.com/office/drawing/2016/SVG/main" xmlns:am3d="http://schemas.microsoft.com/office/drawing/2017/model3d" xmlns:pvml="urn:schemas-microsoft-com:office:powerpoint" xmlns:dgm1612="http://schemas.microsoft.com/office/drawing/2016/12/diagram" xmlns:comp="http://schemas.openxmlformats.org/drawingml/2006/compatibility" xmlns:xvml="urn:schemas-microsoft-com:office:excel" xmlns:c173="http://schemas.microsoft.com/office/drawing/2017/03/chart" xmlns:anam3d="http://schemas.microsoft.com/office/drawing/2018/animation/model3d" xmlns:adec="http://schemas.microsoft.com/office/drawing/2017/decorative" xmlns:oda="http://opendope.org/answers" xmlns:a18hc="http://schemas.microsoft.com/office/drawing/2018/hyperlinkcolor" xmlns:odc="http://opendope.org/conditions" xmlns:cdr="http://schemas.openxmlformats.org/drawingml/2006/chartDrawing" xmlns:odi="http://opendope.org/components" xmlns:msink="http://schemas.microsoft.com/ink/2010/main" xmlns:cdr14="http://schemas.microsoft.com/office/drawing/2010/chartDrawing" xmlns:iact="http://schemas.microsoft.com/office/powerpoint/2014/inkAction" xmlns:an18="http://schemas.microsoft.com/office/drawing/2018/animation" xmlns:odq="http://opendope.org/questions" xmlns:w16cid="http://schemas.microsoft.com/office/word/2016/wordml/cid" xmlns:dsp="http://schemas.microsoft.com/office/drawing/2008/diagram" xmlns:odx="http://opendope.org/xpaths" xmlns:a15="http://schemas.microsoft.com/office/drawing/2012/main" xmlns:a14="http://schemas.microsoft.com/office/drawing/2010/main" xmlns:c15="http://schemas.microsoft.com/office/drawing/2012/chart" xmlns:a13cmd="http://schemas.microsoft.com/office/drawing/2013/main/command" xmlns:c14="http://schemas.microsoft.com/office/drawing/2007/8/2/chart" xmlns:a16="http://schemas.microsoft.com/office/drawing/2014/main" xmlns:odgm="http://opendope.org/SmartArt/DataHierarchy" xmlns:c16="http://schemas.microsoft.com/office/drawing/2014/chart" xmlns:dgm="http://schemas.openxmlformats.org/drawingml/2006/diagram" xmlns:thm15="http://schemas.microsoft.com/office/thememl/2012/main" xmlns:we="http://schemas.microsoft.com/office/webextensions/webextension/2010/11" xmlns:ns39="http://www.w3.org/2003/InkML" xmlns:sl="http://schemas.openxmlformats.org/schemaLibrary/2006/main" xmlns:ns38="http://www.w3.org/1998/Math/MathML" xmlns:dgm14="http://schemas.microsoft.com/office/drawing/2010/diagram" xmlns:c16ac="http://schemas.microsoft.com/office/drawing/2014/chart/ac" xmlns:a="http://schemas.openxmlformats.org/drawingml/2006/main" xmlns:b="http://schemas.openxmlformats.org/officeDocument/2006/bibliography" xmlns:c="http://schemas.openxmlformats.org/drawingml/2006/chart" xmlns:cs="http://schemas.microsoft.com/office/drawing/2012/chartStyle" xmlns:pic14="http://schemas.microsoft.com/office/drawing/2010/picture" xmlns:lc="http://schemas.openxmlformats.org/drawingml/2006/lockedCanvas" xmlns:wetp="http://schemas.microsoft.com/office/webextensions/taskpanes/2010/11">
+          <w:rStyle w:val="PCCode"/>
+        </w:rPr>
+        <w:t>Backtickts in heading</w:t>
       </w:r>
       <w:r>
         <w:rPr>
@@ -3946,14 +4848,25 @@
     </w:p>
     <w:p>
       <w:pPr>
-        <w:pStyle w:val="Heading5"/>
-      </w:pPr>
-      <w:bookmarkStart w:name="_Toc1629361857418177526272984" w:id="1"/>
-      <w:r>
-        <w:rPr>
-          <w:rStyle w:val=""/>
-        </w:rPr>
-        <w:t>Heading 2 (text2)</w:t>
+        <w:pStyle w:val="Normal"/>
+      </w:pPr>
+      <w:r>
+        <w:rPr>
+          <w:rStyle w:val=""/>
+        </w:rPr>
+        <w:t>test test test test test test test test test test test test test test test test test test test test test test test test test test test test test test</w:t>
+      </w:r>
+    </w:p>
+    <w:p>
+      <w:pPr>
+        <w:pStyle w:val="Heading3"/>
+      </w:pPr>
+      <w:bookmarkStart w:name="_Toc16293628860489367771369161" w:id="1"/>
+      <w:r>
+        <w:rPr>
+          <w:rStyle w:val=""/>
+        </w:rPr>
+        <w:t>End of file</w:t>
       </w:r>
       <w:r>
         <w:rPr>
@@ -3974,42 +4887,114 @@
     </w:p>
     <w:p>
       <w:pPr>
+        <w:pStyle w:val="Normal"/>
+      </w:pPr>
+      <w:r>
+        <w:rPr>
+          <w:rStyle w:val=""/>
+        </w:rPr>
+        <w:t>test</w:t>
+      </w:r>
+    </w:p>
+    <w:p>
+      <w:pPr>
+        <w:pStyle w:val="Heading2"/>
+      </w:pPr>
+      <w:r>
+        <w:rPr>
+          <w:rStyle w:val=""/>
+        </w:rPr>
+        <w:t>testing folder</w:t>
+      </w:r>
+      <w:r>
+        <w:rPr>
+          <w:rStyle w:val=""/>
+        </w:rPr>
+        <w:t xml:space="preserve">
+</w:t>
+      </w:r>
+      <w:r>
+        <w:rPr>
+          <w:rStyle w:val=""/>
+        </w:rPr>
+        <w:t xml:space="preserve">
+</w:t>
+      </w:r>
+    </w:p>
+    <w:p>
+      <w:pPr>
         <w:pStyle w:val="Heading3"/>
       </w:pPr>
-      <w:bookmarkStart w:name="_Toc1629361857439669624775070" w:id="1"/>
-      <w:r>
-        <w:rPr>
-          <w:rStyle w:val=""/>
-        </w:rPr>
-        <w:t>Heading 1</w:t>
-      </w:r>
-      <w:r>
-        <w:rPr>
-          <w:rStyle w:val=""/>
-        </w:rPr>
-        <w:t xml:space="preserve">
-</w:t>
-      </w:r>
-      <w:r>
-        <w:rPr>
-          <w:rStyle w:val=""/>
-        </w:rPr>
-        <w:t xml:space="preserve">
-</w:t>
+      <w:r>
+        <w:rPr>
+          <w:rStyle w:val=""/>
+        </w:rPr>
+        <w:t>testing subFolder</w:t>
+      </w:r>
+      <w:r>
+        <w:rPr>
+          <w:rStyle w:val=""/>
+        </w:rPr>
+        <w:t xml:space="preserve">
+</w:t>
+      </w:r>
+      <w:r>
+        <w:rPr>
+          <w:rStyle w:val=""/>
+        </w:rPr>
+        <w:t xml:space="preserve">
+</w:t>
+      </w:r>
+    </w:p>
+    <w:p>
+      <w:pPr>
+        <w:pStyle w:val="Heading4"/>
+      </w:pPr>
+      <w:r>
+        <w:rPr>
+          <w:rStyle w:val=""/>
+        </w:rPr>
+        <w:t>no files folder</w:t>
+      </w:r>
+      <w:r>
+        <w:rPr>
+          <w:rStyle w:val=""/>
+        </w:rPr>
+        <w:t xml:space="preserve">
+</w:t>
+      </w:r>
+      <w:r>
+        <w:rPr>
+          <w:rStyle w:val=""/>
+        </w:rPr>
+        <w:t xml:space="preserve">
+</w:t>
+      </w:r>
+    </w:p>
+    <w:p>
+      <w:pPr>
+        <w:pStyle w:val="Heading5"/>
+      </w:pPr>
+      <w:bookmarkStart w:name="_Toc16293628861372848351942816" w:id="1"/>
+      <w:r>
+        <w:rPr>
+          <w:rStyle w:val=""/>
+        </w:rPr>
+        <w:t>Markdown1</w:t>
       </w:r>
       <w:bookmarkEnd w:id="1"/>
       <w:bookmarkEnd/>
     </w:p>
     <w:p>
       <w:pPr>
-        <w:pStyle w:val="Heading4"/>
-      </w:pPr>
-      <w:bookmarkStart w:name="_Toc16293618574655907617275871" w:id="1"/>
-      <w:r>
-        <w:rPr>
-          <w:rStyle w:val=""/>
-        </w:rPr>
-        <w:t>Heading 2</w:t>
+        <w:pStyle w:val="Heading6"/>
+      </w:pPr>
+      <w:bookmarkStart w:name="_Toc1629362886157786048478617" w:id="1"/>
+      <w:r>
+        <w:rPr>
+          <w:rStyle w:val=""/>
+        </w:rPr>
+        <w:t>PUZZLES CLOUD MARKDOWN FILE HEADING 1</w:t>
       </w:r>
       <w:r>
         <w:rPr>
@@ -4030,14 +5015,14 @@
     </w:p>
     <w:p>
       <w:pPr>
-        <w:pStyle w:val="Heading5"/>
-      </w:pPr>
-      <w:bookmarkStart w:name="_Toc16293618574877730046805816" w:id="1"/>
-      <w:r>
-        <w:rPr>
-          <w:rStyle w:val=""/>
-        </w:rPr>
-        <w:t>Heading 3</w:t>
+        <w:pStyle w:val="Heading7"/>
+      </w:pPr>
+      <w:bookmarkStart w:name="_Toc16293628861774351431514544" w:id="1"/>
+      <w:r>
+        <w:rPr>
+          <w:rStyle w:val=""/>
+        </w:rPr>
+        <w:t>Welcome to the puzzles cloud md file HEADING 2</w:t>
       </w:r>
       <w:r>
         <w:rPr>
@@ -4058,124 +5043,54 @@
     </w:p>
     <w:p>
       <w:pPr>
-        <w:pStyle w:val="Heading1"/>
-      </w:pPr>
-      <w:bookmarkStart w:name="_Toc16293618575102528004168759" w:id="1"/>
-      <w:r>
-        <w:rPr>
-          <w:rStyle w:val=""/>
-        </w:rPr>
-        <w:t>JustTesting</w:t>
+        <w:pStyle w:val="Heading8"/>
+      </w:pPr>
+      <w:bookmarkStart w:name="_Toc16293628861979581689710940" w:id="1"/>
+      <w:r>
+        <w:rPr>
+          <w:rStyle w:val=""/>
+        </w:rPr>
+        <w:t>Let</w:t>
+      </w:r>
+      <w:r>
+        <w:rPr>
+          <w:rStyle w:val=""/>
+        </w:rPr>
+        <w:t>'</w:t>
+      </w:r>
+      <w:r>
+        <w:rPr>
+          <w:rStyle w:val=""/>
+        </w:rPr>
+        <w:t>s start with stupid jokes HEADING 3</w:t>
+      </w:r>
+      <w:r>
+        <w:rPr>
+          <w:rStyle w:val=""/>
+        </w:rPr>
+        <w:t xml:space="preserve">
+</w:t>
+      </w:r>
+      <w:r>
+        <w:rPr>
+          <w:rStyle w:val=""/>
+        </w:rPr>
+        <w:t xml:space="preserve">
+</w:t>
       </w:r>
       <w:bookmarkEnd w:id="1"/>
       <w:bookmarkEnd/>
     </w:p>
     <w:p>
       <w:pPr>
-        <w:pStyle w:val="Heading2"/>
-      </w:pPr>
-      <w:bookmarkStart w:name="_Toc16293618575307008876885862" w:id="1"/>
-      <w:r>
-        <w:rPr>
-          <w:rStyle w:val=""/>
-        </w:rPr>
-        <w:t>PUZZLES CLOUD MARKDOWN FILE</w:t>
-      </w:r>
-      <w:r>
-        <w:rPr>
-          <w:rStyle w:val=""/>
-        </w:rPr>
-        <w:t xml:space="preserve">
-</w:t>
-      </w:r>
-      <w:r>
-        <w:rPr>
-          <w:rStyle w:val=""/>
-        </w:rPr>
-        <w:t xml:space="preserve">
-</w:t>
-      </w:r>
-      <w:bookmarkEnd w:id="1"/>
-      <w:bookmarkEnd/>
-    </w:p>
-    <w:p>
-      <w:pPr>
-        <w:pStyle w:val="Heading3"/>
-      </w:pPr>
-      <w:bookmarkStart w:name="_Toc16293618575515869310809843" w:id="1"/>
-      <w:r>
-        <w:rPr>
-          <w:rStyle w:val=""/>
-        </w:rPr>
-        <w:t>Welcome to the puzzles cloud md file</w:t>
-      </w:r>
-      <w:r>
-        <w:rPr>
-          <w:rStyle w:val=""/>
-        </w:rPr>
-        <w:t xml:space="preserve">
-</w:t>
-      </w:r>
-      <w:r>
-        <w:rPr>
-          <w:rStyle w:val=""/>
-        </w:rPr>
-        <w:t xml:space="preserve">
-</w:t>
-      </w:r>
-      <w:bookmarkEnd w:id="1"/>
-      <w:bookmarkEnd/>
-    </w:p>
-    <w:p>
-      <w:pPr>
-        <w:pStyle w:val="Heading4"/>
-      </w:pPr>
-      <w:bookmarkStart w:name="_Toc162936185757153824469194" w:id="1"/>
-      <w:r>
-        <w:rPr>
-          <w:rStyle w:val=""/>
-        </w:rPr>
-        <w:t>Let</w:t>
-      </w:r>
-      <w:r>
-        <w:rPr>
-          <w:rStyle w:val=""/>
-        </w:rPr>
-        <w:t>'</w:t>
-      </w:r>
-      <w:r>
-        <w:rPr>
-          <w:rStyle w:val=""/>
-        </w:rPr>
-        <w:t>s start with stupid jokes</w:t>
-      </w:r>
-      <w:r>
-        <w:rPr>
-          <w:rStyle w:val=""/>
-        </w:rPr>
-        <w:t xml:space="preserve">
-</w:t>
-      </w:r>
-      <w:r>
-        <w:rPr>
-          <w:rStyle w:val=""/>
-        </w:rPr>
-        <w:t xml:space="preserve">
-</w:t>
-      </w:r>
-      <w:bookmarkEnd w:id="1"/>
-      <w:bookmarkEnd/>
-    </w:p>
-    <w:p>
-      <w:pPr>
-        <w:pStyle w:val="Heading5"/>
-      </w:pPr>
-      <w:bookmarkStart w:name="_Toc16293618575912767676640387" w:id="1"/>
+        <w:pStyle w:val="Heading9"/>
+      </w:pPr>
+      <w:bookmarkStart w:name="_Toc16293628862175983367054049" w:id="1"/>
       <w:r>
         <w:rPr xmlns:cppr="http://schemas.microsoft.com/office/2006/coverPageProps" xmlns:dgm1611="http://schemas.microsoft.com/office/drawing/2016/11/diagram" xmlns:xdr="http://schemas.openxmlformats.org/drawingml/2006/spreadsheetDrawing" xmlns:wp15="http://schemas.microsoft.com/office/word/2012/wordprocessingDrawing" xmlns:pic="http://schemas.openxmlformats.org/drawingml/2006/picture" xmlns:a1611="http://schemas.microsoft.com/office/drawing/2016/11/main" xmlns:a16svg="http://schemas.microsoft.com/office/drawing/2016/SVG/main" xmlns:am3d="http://schemas.microsoft.com/office/drawing/2017/model3d" xmlns:pvml="urn:schemas-microsoft-com:office:powerpoint" xmlns:dgm1612="http://schemas.microsoft.com/office/drawing/2016/12/diagram" xmlns:comp="http://schemas.openxmlformats.org/drawingml/2006/compatibility" xmlns:xvml="urn:schemas-microsoft-com:office:excel" xmlns:c173="http://schemas.microsoft.com/office/drawing/2017/03/chart" xmlns:anam3d="http://schemas.microsoft.com/office/drawing/2018/animation/model3d" xmlns:adec="http://schemas.microsoft.com/office/drawing/2017/decorative" xmlns:oda="http://opendope.org/answers" xmlns:a18hc="http://schemas.microsoft.com/office/drawing/2018/hyperlinkcolor" xmlns:odc="http://opendope.org/conditions" xmlns:cdr="http://schemas.openxmlformats.org/drawingml/2006/chartDrawing" xmlns:odi="http://opendope.org/components" xmlns:msink="http://schemas.microsoft.com/ink/2010/main" xmlns:cdr14="http://schemas.microsoft.com/office/drawing/2010/chartDrawing" xmlns:iact="http://schemas.microsoft.com/office/powerpoint/2014/inkAction" xmlns:an18="http://schemas.microsoft.com/office/drawing/2018/animation" xmlns:odq="http://opendope.org/questions" xmlns:w16cid="http://schemas.microsoft.com/office/word/2016/wordml/cid" xmlns:dsp="http://schemas.microsoft.com/office/drawing/2008/diagram" xmlns:odx="http://opendope.org/xpaths" xmlns:a15="http://schemas.microsoft.com/office/drawing/2012/main" xmlns:a14="http://schemas.microsoft.com/office/drawing/2010/main" xmlns:c15="http://schemas.microsoft.com/office/drawing/2012/chart" xmlns:a13cmd="http://schemas.microsoft.com/office/drawing/2013/main/command" xmlns:c14="http://schemas.microsoft.com/office/drawing/2007/8/2/chart" xmlns:a16="http://schemas.microsoft.com/office/drawing/2014/main" xmlns:odgm="http://opendope.org/SmartArt/DataHierarchy" xmlns:c16="http://schemas.microsoft.com/office/drawing/2014/chart" xmlns:dgm="http://schemas.openxmlformats.org/drawingml/2006/diagram" xmlns:thm15="http://schemas.microsoft.com/office/thememl/2012/main" xmlns:we="http://schemas.microsoft.com/office/webextensions/webextension/2010/11" xmlns:ns39="http://www.w3.org/2003/InkML" xmlns:sl="http://schemas.openxmlformats.org/schemaLibrary/2006/main" xmlns:ns38="http://www.w3.org/1998/Math/MathML" xmlns:dgm14="http://schemas.microsoft.com/office/drawing/2010/diagram" xmlns:c16ac="http://schemas.microsoft.com/office/drawing/2014/chart/ac" xmlns:a="http://schemas.openxmlformats.org/drawingml/2006/main" xmlns:b="http://schemas.openxmlformats.org/officeDocument/2006/bibliography" xmlns:c="http://schemas.openxmlformats.org/drawingml/2006/chart" xmlns:cs="http://schemas.microsoft.com/office/drawing/2012/chartStyle" xmlns:pic14="http://schemas.microsoft.com/office/drawing/2010/picture" xmlns:lc="http://schemas.openxmlformats.org/drawingml/2006/lockedCanvas" xmlns:wetp="http://schemas.microsoft.com/office/webextensions/taskpanes/2010/11">
           <w:rStyle w:val="Strong"/>
         </w:rPr>
-        <w:t>Let me tell you stupid joke on German:</w:t>
+        <w:t>Let me tell you stupid joke on German: HEADING4</w:t>
       </w:r>
       <w:r>
         <w:rPr>
@@ -4251,9 +5166,9 @@
     </w:p>
     <w:p>
       <w:pPr>
-        <w:pStyle w:val="Heading5"/>
-      </w:pPr>
-      <w:bookmarkStart w:name="_Toc16293618576119396038964875" w:id="1"/>
+        <w:pStyle w:val="Heading9"/>
+      </w:pPr>
+      <w:bookmarkStart w:name="_Toc1629362886238531172088374" w:id="1"/>
       <w:r>
         <w:rPr>
           <w:rStyle w:val=""/>
@@ -4270,7 +5185,7 @@
         <w:rPr>
           <w:rStyle w:val=""/>
         </w:rPr>
-        <w:t>s switch to the Czech language</w:t>
+        <w:t>s switch to the Czech language HEADING 4</w:t>
       </w:r>
       <w:r>
         <w:rPr>
@@ -4301,7 +5216,7 @@
         <w:rPr>
           <w:rStyle w:val=""/>
         </w:rPr>
-        <w:t>"Co robi traktor u fryzjera?"</w:t>
+        <w:t>"Co rłńóobi trakłńótośźr u fśźryśźżzjera?"</w:t>
       </w:r>
     </w:p>
     <w:p>
@@ -4316,7 +5231,7 @@
         <w:rPr xmlns:cppr="http://schemas.microsoft.com/office/2006/coverPageProps" xmlns:dgm1611="http://schemas.microsoft.com/office/drawing/2016/11/diagram" xmlns:xdr="http://schemas.openxmlformats.org/drawingml/2006/spreadsheetDrawing" xmlns:wp15="http://schemas.microsoft.com/office/word/2012/wordprocessingDrawing" xmlns:pic="http://schemas.openxmlformats.org/drawingml/2006/picture" xmlns:a1611="http://schemas.microsoft.com/office/drawing/2016/11/main" xmlns:a16svg="http://schemas.microsoft.com/office/drawing/2016/SVG/main" xmlns:am3d="http://schemas.microsoft.com/office/drawing/2017/model3d" xmlns:pvml="urn:schemas-microsoft-com:office:powerpoint" xmlns:dgm1612="http://schemas.microsoft.com/office/drawing/2016/12/diagram" xmlns:comp="http://schemas.openxmlformats.org/drawingml/2006/compatibility" xmlns:xvml="urn:schemas-microsoft-com:office:excel" xmlns:c173="http://schemas.microsoft.com/office/drawing/2017/03/chart" xmlns:anam3d="http://schemas.microsoft.com/office/drawing/2018/animation/model3d" xmlns:adec="http://schemas.microsoft.com/office/drawing/2017/decorative" xmlns:oda="http://opendope.org/answers" xmlns:a18hc="http://schemas.microsoft.com/office/drawing/2018/hyperlinkcolor" xmlns:odc="http://opendope.org/conditions" xmlns:cdr="http://schemas.openxmlformats.org/drawingml/2006/chartDrawing" xmlns:odi="http://opendope.org/components" xmlns:msink="http://schemas.microsoft.com/ink/2010/main" xmlns:cdr14="http://schemas.microsoft.com/office/drawing/2010/chartDrawing" xmlns:iact="http://schemas.microsoft.com/office/powerpoint/2014/inkAction" xmlns:an18="http://schemas.microsoft.com/office/drawing/2018/animation" xmlns:odq="http://opendope.org/questions" xmlns:w16cid="http://schemas.microsoft.com/office/word/2016/wordml/cid" xmlns:dsp="http://schemas.microsoft.com/office/drawing/2008/diagram" xmlns:odx="http://opendope.org/xpaths" xmlns:a15="http://schemas.microsoft.com/office/drawing/2012/main" xmlns:a14="http://schemas.microsoft.com/office/drawing/2010/main" xmlns:c15="http://schemas.microsoft.com/office/drawing/2012/chart" xmlns:a13cmd="http://schemas.microsoft.com/office/drawing/2013/main/command" xmlns:c14="http://schemas.microsoft.com/office/drawing/2007/8/2/chart" xmlns:a16="http://schemas.microsoft.com/office/drawing/2014/main" xmlns:odgm="http://opendope.org/SmartArt/DataHierarchy" xmlns:c16="http://schemas.microsoft.com/office/drawing/2014/chart" xmlns:dgm="http://schemas.openxmlformats.org/drawingml/2006/diagram" xmlns:thm15="http://schemas.microsoft.com/office/thememl/2012/main" xmlns:we="http://schemas.microsoft.com/office/webextensions/webextension/2010/11" xmlns:ns39="http://www.w3.org/2003/InkML" xmlns:sl="http://schemas.openxmlformats.org/schemaLibrary/2006/main" xmlns:ns38="http://www.w3.org/1998/Math/MathML" xmlns:dgm14="http://schemas.microsoft.com/office/drawing/2010/diagram" xmlns:c16ac="http://schemas.microsoft.com/office/drawing/2014/chart/ac" xmlns:a="http://schemas.openxmlformats.org/drawingml/2006/main" xmlns:b="http://schemas.openxmlformats.org/officeDocument/2006/bibliography" xmlns:c="http://schemas.openxmlformats.org/drawingml/2006/chart" xmlns:cs="http://schemas.microsoft.com/office/drawing/2012/chartStyle" xmlns:pic14="http://schemas.microsoft.com/office/drawing/2010/picture" xmlns:lc="http://schemas.openxmlformats.org/drawingml/2006/lockedCanvas" xmlns:wetp="http://schemas.microsoft.com/office/webextensions/taskpanes/2010/11">
           <w:rStyle w:val="PCCode"/>
         </w:rPr>
-        <w:t>Warkocze.</w:t>
+        <w:t>Warćękocze.</w:t>
       </w:r>
     </w:p>
     <w:p>
@@ -4355,31 +5270,28 @@
     </w:p>
     <w:p>
       <w:pPr>
-        <w:pStyle w:val="Heading6"/>
-      </w:pPr>
-      <w:bookmarkStart w:name="_Toc16293618576326575323399849" w:id="1"/>
-      <w:r>
-        <w:rPr>
-          <w:rStyle w:val=""/>
-        </w:rPr>
-        <w:t>Real Czech language</w:t>
-      </w:r>
-      <w:r>
-        <w:rPr>
-          <w:rStyle w:val=""/>
-        </w:rPr>
-        <w:t xml:space="preserve">
-</w:t>
-      </w:r>
-      <w:r>
-        <w:rPr>
-          <w:rStyle w:val=""/>
-        </w:rPr>
-        <w:t xml:space="preserve">
-</w:t>
-      </w:r>
-      <w:bookmarkEnd w:id="1"/>
-      <w:bookmarkEnd/>
+        <w:pStyle w:val="Strong"/>
+      </w:pPr>
+      <w:r>
+        <w:rPr>
+          <w:rStyle w:val=""/>
+        </w:rPr>
+        <w:t>Real Czech language HEADING 5</w:t>
+      </w:r>
+      <w:r>
+        <w:rPr>
+          <w:rStyle w:val=""/>
+        </w:rPr>
+        <w:t xml:space="preserve">
+</w:t>
+      </w:r>
+      <w:r>
+        <w:rPr>
+          <w:rStyle w:val=""/>
+        </w:rPr>
+        <w:t xml:space="preserve">
+</w:t>
+      </w:r>
     </w:p>
     <w:p>
       <w:pPr>
@@ -4424,14 +5336,14 @@
     </w:p>
     <w:p>
       <w:pPr>
-        <w:pStyle w:val="Heading2"/>
-      </w:pPr>
-      <w:bookmarkStart w:name="_Toc16293618576522619184389757" w:id="1"/>
-      <w:r>
-        <w:rPr>
-          <w:rStyle w:val=""/>
-        </w:rPr>
-        <w:t>Longest Serbian word he he</w:t>
+        <w:pStyle w:val="Heading6"/>
+      </w:pPr>
+      <w:bookmarkStart w:name="_Toc16293628862781644499518362" w:id="1"/>
+      <w:r>
+        <w:rPr>
+          <w:rStyle w:val=""/>
+        </w:rPr>
+        <w:t>Longest Serbian word he he HEADING 1</w:t>
       </w:r>
       <w:r>
         <w:rPr>
@@ -4469,14 +5381,14 @@
     </w:p>
     <w:p>
       <w:pPr>
-        <w:pStyle w:val="Heading3"/>
-      </w:pPr>
-      <w:bookmarkStart w:name="_Toc16293618576727252143835714" w:id="1"/>
-      <w:r>
-        <w:rPr>
-          <w:rStyle w:val=""/>
-        </w:rPr>
-        <w:t>Serbian literature</w:t>
+        <w:pStyle w:val="Heading7"/>
+      </w:pPr>
+      <w:bookmarkStart w:name="_Toc1629362886298486451956165" w:id="1"/>
+      <w:r>
+        <w:rPr>
+          <w:rStyle w:val=""/>
+        </w:rPr>
+        <w:t>Serbian literature HEADING 2</w:t>
       </w:r>
       <w:r>
         <w:rPr>
@@ -4846,9 +5758,9 @@
     </w:p>
     <w:p>
       <w:pPr>
-        <w:pStyle w:val="Heading2"/>
-      </w:pPr>
-      <w:bookmarkStart w:name="_Toc16293618576957986777204196" w:id="1"/>
+        <w:pStyle w:val="Heading6"/>
+      </w:pPr>
+      <w:bookmarkStart w:name="_Toc16293628863201903640303213" w:id="1"/>
       <w:r>
         <w:rPr>
           <w:rStyle w:val=""/>
@@ -4865,7 +5777,7 @@
         <w:rPr>
           <w:rStyle w:val=""/>
         </w:rPr>
-        <w:t>s enough, lets start with some smart things</w:t>
+        <w:t>s enough, lets start with some smart things HEADING 1</w:t>
       </w:r>
       <w:r>
         <w:rPr>
@@ -5061,109 +5973,9 @@
     </w:p>
     <w:p>
       <w:pPr>
-        <w:pStyle w:val="Heading1"/>
-      </w:pPr>
-      <w:r>
-        <w:rPr>
-          <w:rStyle w:val=""/>
-        </w:rPr>
-        <w:t>testing_folder</w:t>
-      </w:r>
-      <w:r>
-        <w:rPr>
-          <w:rStyle w:val=""/>
-        </w:rPr>
-        <w:t xml:space="preserve">
-</w:t>
-      </w:r>
-      <w:r>
-        <w:rPr>
-          <w:rStyle w:val=""/>
-        </w:rPr>
-        <w:t xml:space="preserve">
-</w:t>
-      </w:r>
-    </w:p>
-    <w:p>
-      <w:pPr>
-        <w:pStyle w:val="Heading2"/>
-      </w:pPr>
-      <w:r>
-        <w:rPr>
-          <w:rStyle w:val=""/>
-        </w:rPr>
-        <w:t>testing folder</w:t>
-      </w:r>
-      <w:r>
-        <w:rPr>
-          <w:rStyle w:val=""/>
-        </w:rPr>
-        <w:t xml:space="preserve">
-</w:t>
-      </w:r>
-      <w:r>
-        <w:rPr>
-          <w:rStyle w:val=""/>
-        </w:rPr>
-        <w:t xml:space="preserve">
-</w:t>
-      </w:r>
-    </w:p>
-    <w:p>
-      <w:pPr>
-        <w:pStyle w:val="Heading3"/>
-      </w:pPr>
-      <w:r>
-        <w:rPr>
-          <w:rStyle w:val=""/>
-        </w:rPr>
-        <w:t>testing subFolder</w:t>
-      </w:r>
-      <w:r>
-        <w:rPr>
-          <w:rStyle w:val=""/>
-        </w:rPr>
-        <w:t xml:space="preserve">
-</w:t>
-      </w:r>
-      <w:r>
-        <w:rPr>
-          <w:rStyle w:val=""/>
-        </w:rPr>
-        <w:t xml:space="preserve">
-</w:t>
-      </w:r>
-    </w:p>
-    <w:p>
-      <w:pPr>
         <w:pStyle w:val="Heading4"/>
       </w:pPr>
-      <w:r>
-        <w:rPr>
-          <w:rStyle w:val=""/>
-        </w:rPr>
-        <w:t>no files folder</w:t>
-      </w:r>
-      <w:r>
-        <w:rPr>
-          <w:rStyle w:val=""/>
-        </w:rPr>
-        <w:t xml:space="preserve">
-</w:t>
-      </w:r>
-      <w:r>
-        <w:rPr>
-          <w:rStyle w:val=""/>
-        </w:rPr>
-        <w:t xml:space="preserve">
-</w:t>
-      </w:r>
-    </w:p>
-    <w:p>
-      <w:pPr>
-        <w:pStyle w:val="Heading4"/>
-      </w:pPr>
-      <w:bookmarkStart w:name="_Toc16293618578062765045086484" w:id="1"/>
+      <w:bookmarkStart w:name="_Toc16293628863418009852253388" w:id="1"/>
       <w:r>
         <w:rPr>
           <w:rStyle w:val=""/>
@@ -5177,7 +5989,7 @@
       <w:pPr>
         <w:pStyle w:val="Heading5"/>
       </w:pPr>
-      <w:bookmarkStart w:name="_Toc16293618578278335735356241" w:id="1"/>
+      <w:bookmarkStart w:name="_Toc16293628863601902961314607" w:id="1"/>
       <w:r>
         <w:rPr>
           <w:rStyle w:val=""/>
@@ -5205,7 +6017,7 @@
       <w:pPr>
         <w:pStyle w:val="Heading5"/>
       </w:pPr>
-      <w:bookmarkStart w:name="_Toc16293618578482470690648076" w:id="1"/>
+      <w:bookmarkStart w:name="_Toc16293628863809727309707310" w:id="1"/>
       <w:r>
         <w:rPr>
           <w:rStyle w:val=""/>
@@ -5233,7 +6045,7 @@
       <w:pPr>
         <w:pStyle w:val="Heading5"/>
       </w:pPr>
-      <w:bookmarkStart w:name="_Toc16293618578685922090950759" w:id="1"/>
+      <w:bookmarkStart w:name="_Toc16293628863994976641842256" w:id="1"/>
       <w:r>
         <w:rPr>
           <w:rStyle w:val=""/>
@@ -5261,7 +6073,7 @@
       <w:pPr>
         <w:pStyle w:val="Heading3"/>
       </w:pPr>
-      <w:bookmarkStart w:name="_Toc16293618578886008985926967" w:id="1"/>
+      <w:bookmarkStart w:name="_Toc16293628864181278949725729" w:id="1"/>
       <w:r>
         <w:rPr>
           <w:rStyle w:val=""/>
@@ -5289,7 +6101,7 @@
       <w:pPr>
         <w:pStyle w:val="Heading4"/>
       </w:pPr>
-      <w:bookmarkStart w:name="_Toc16293618579083680189497659" w:id="1"/>
+      <w:bookmarkStart w:name="_Toc16293628864431703753359109" w:id="1"/>
       <w:r>
         <w:rPr>
           <w:rStyle w:val=""/>
@@ -5317,7 +6129,1292 @@
       <w:pPr>
         <w:pStyle w:val="Heading5"/>
       </w:pPr>
-      <w:bookmarkStart w:name="_Toc1629361857928347453785944" w:id="1"/>
+      <w:bookmarkStart w:name="_Toc1629362886464253455248651" w:id="1"/>
+      <w:r>
+        <w:rPr>
+          <w:rStyle w:val=""/>
+        </w:rPr>
+        <w:t>Heading 3</w:t>
+      </w:r>
+      <w:r>
+        <w:rPr>
+          <w:rStyle w:val=""/>
+        </w:rPr>
+        <w:t xml:space="preserve">
+</w:t>
+      </w:r>
+      <w:r>
+        <w:rPr>
+          <w:rStyle w:val=""/>
+        </w:rPr>
+        <w:t xml:space="preserve">
+</w:t>
+      </w:r>
+      <w:bookmarkEnd w:id="1"/>
+      <w:bookmarkEnd/>
+    </w:p>
+    <w:p>
+      <w:pPr>
+        <w:pStyle w:val="Heading1"/>
+      </w:pPr>
+      <w:bookmarkStart w:name="_Toc16293628864863999752604569" w:id="1"/>
+      <w:r>
+        <w:rPr>
+          <w:rStyle w:val=""/>
+        </w:rPr>
+        <w:t>JustTesting</w:t>
+      </w:r>
+      <w:bookmarkEnd w:id="1"/>
+      <w:bookmarkEnd/>
+    </w:p>
+    <w:p>
+      <w:pPr>
+        <w:pStyle w:val="Heading2"/>
+      </w:pPr>
+      <w:bookmarkStart w:name="_Toc16293628865064422950927275" w:id="1"/>
+      <w:r>
+        <w:rPr>
+          <w:rStyle w:val=""/>
+        </w:rPr>
+        <w:t>PUZZLES CLOUD MARKDOWN FILE</w:t>
+      </w:r>
+      <w:r>
+        <w:rPr>
+          <w:rStyle w:val=""/>
+        </w:rPr>
+        <w:t xml:space="preserve">
+</w:t>
+      </w:r>
+      <w:r>
+        <w:rPr>
+          <w:rStyle w:val=""/>
+        </w:rPr>
+        <w:t xml:space="preserve">
+</w:t>
+      </w:r>
+      <w:bookmarkEnd w:id="1"/>
+      <w:bookmarkEnd/>
+    </w:p>
+    <w:p>
+      <w:pPr>
+        <w:pStyle w:val="Heading3"/>
+      </w:pPr>
+      <w:bookmarkStart w:name="_Toc16293628865277060053611007" w:id="1"/>
+      <w:r>
+        <w:rPr>
+          <w:rStyle w:val=""/>
+        </w:rPr>
+        <w:t>Welcome to the puzzles cloud md file</w:t>
+      </w:r>
+      <w:r>
+        <w:rPr>
+          <w:rStyle w:val=""/>
+        </w:rPr>
+        <w:t xml:space="preserve">
+</w:t>
+      </w:r>
+      <w:r>
+        <w:rPr>
+          <w:rStyle w:val=""/>
+        </w:rPr>
+        <w:t xml:space="preserve">
+</w:t>
+      </w:r>
+      <w:bookmarkEnd w:id="1"/>
+      <w:bookmarkEnd/>
+    </w:p>
+    <w:p>
+      <w:pPr>
+        <w:pStyle w:val="Heading4"/>
+      </w:pPr>
+      <w:bookmarkStart w:name="_Toc16293628865464782867307865" w:id="1"/>
+      <w:r>
+        <w:rPr>
+          <w:rStyle w:val=""/>
+        </w:rPr>
+        <w:t>Let</w:t>
+      </w:r>
+      <w:r>
+        <w:rPr>
+          <w:rStyle w:val=""/>
+        </w:rPr>
+        <w:t>'</w:t>
+      </w:r>
+      <w:r>
+        <w:rPr>
+          <w:rStyle w:val=""/>
+        </w:rPr>
+        <w:t>s start with stupid jokes</w:t>
+      </w:r>
+      <w:r>
+        <w:rPr>
+          <w:rStyle w:val=""/>
+        </w:rPr>
+        <w:t xml:space="preserve">
+</w:t>
+      </w:r>
+      <w:r>
+        <w:rPr>
+          <w:rStyle w:val=""/>
+        </w:rPr>
+        <w:t xml:space="preserve">
+</w:t>
+      </w:r>
+      <w:bookmarkEnd w:id="1"/>
+      <w:bookmarkEnd/>
+    </w:p>
+    <w:p>
+      <w:pPr>
+        <w:pStyle w:val="Heading5"/>
+      </w:pPr>
+      <w:bookmarkStart w:name="_Toc16293628865666472867854325" w:id="1"/>
+      <w:r>
+        <w:rPr xmlns:cppr="http://schemas.microsoft.com/office/2006/coverPageProps" xmlns:dgm1611="http://schemas.microsoft.com/office/drawing/2016/11/diagram" xmlns:xdr="http://schemas.openxmlformats.org/drawingml/2006/spreadsheetDrawing" xmlns:wp15="http://schemas.microsoft.com/office/word/2012/wordprocessingDrawing" xmlns:pic="http://schemas.openxmlformats.org/drawingml/2006/picture" xmlns:a1611="http://schemas.microsoft.com/office/drawing/2016/11/main" xmlns:a16svg="http://schemas.microsoft.com/office/drawing/2016/SVG/main" xmlns:am3d="http://schemas.microsoft.com/office/drawing/2017/model3d" xmlns:pvml="urn:schemas-microsoft-com:office:powerpoint" xmlns:dgm1612="http://schemas.microsoft.com/office/drawing/2016/12/diagram" xmlns:comp="http://schemas.openxmlformats.org/drawingml/2006/compatibility" xmlns:xvml="urn:schemas-microsoft-com:office:excel" xmlns:c173="http://schemas.microsoft.com/office/drawing/2017/03/chart" xmlns:anam3d="http://schemas.microsoft.com/office/drawing/2018/animation/model3d" xmlns:adec="http://schemas.microsoft.com/office/drawing/2017/decorative" xmlns:oda="http://opendope.org/answers" xmlns:a18hc="http://schemas.microsoft.com/office/drawing/2018/hyperlinkcolor" xmlns:odc="http://opendope.org/conditions" xmlns:cdr="http://schemas.openxmlformats.org/drawingml/2006/chartDrawing" xmlns:odi="http://opendope.org/components" xmlns:msink="http://schemas.microsoft.com/ink/2010/main" xmlns:cdr14="http://schemas.microsoft.com/office/drawing/2010/chartDrawing" xmlns:iact="http://schemas.microsoft.com/office/powerpoint/2014/inkAction" xmlns:an18="http://schemas.microsoft.com/office/drawing/2018/animation" xmlns:odq="http://opendope.org/questions" xmlns:w16cid="http://schemas.microsoft.com/office/word/2016/wordml/cid" xmlns:dsp="http://schemas.microsoft.com/office/drawing/2008/diagram" xmlns:odx="http://opendope.org/xpaths" xmlns:a15="http://schemas.microsoft.com/office/drawing/2012/main" xmlns:a14="http://schemas.microsoft.com/office/drawing/2010/main" xmlns:c15="http://schemas.microsoft.com/office/drawing/2012/chart" xmlns:a13cmd="http://schemas.microsoft.com/office/drawing/2013/main/command" xmlns:c14="http://schemas.microsoft.com/office/drawing/2007/8/2/chart" xmlns:a16="http://schemas.microsoft.com/office/drawing/2014/main" xmlns:odgm="http://opendope.org/SmartArt/DataHierarchy" xmlns:c16="http://schemas.microsoft.com/office/drawing/2014/chart" xmlns:dgm="http://schemas.openxmlformats.org/drawingml/2006/diagram" xmlns:thm15="http://schemas.microsoft.com/office/thememl/2012/main" xmlns:we="http://schemas.microsoft.com/office/webextensions/webextension/2010/11" xmlns:ns39="http://www.w3.org/2003/InkML" xmlns:sl="http://schemas.openxmlformats.org/schemaLibrary/2006/main" xmlns:ns38="http://www.w3.org/1998/Math/MathML" xmlns:dgm14="http://schemas.microsoft.com/office/drawing/2010/diagram" xmlns:c16ac="http://schemas.microsoft.com/office/drawing/2014/chart/ac" xmlns:a="http://schemas.openxmlformats.org/drawingml/2006/main" xmlns:b="http://schemas.openxmlformats.org/officeDocument/2006/bibliography" xmlns:c="http://schemas.openxmlformats.org/drawingml/2006/chart" xmlns:cs="http://schemas.microsoft.com/office/drawing/2012/chartStyle" xmlns:pic14="http://schemas.microsoft.com/office/drawing/2010/picture" xmlns:lc="http://schemas.openxmlformats.org/drawingml/2006/lockedCanvas" xmlns:wetp="http://schemas.microsoft.com/office/webextensions/taskpanes/2010/11">
+          <w:rStyle w:val="Strong"/>
+        </w:rPr>
+        <w:t>Let me tell you stupid joke on German:</w:t>
+      </w:r>
+      <w:r>
+        <w:rPr>
+          <w:rStyle w:val=""/>
+        </w:rPr>
+        <w:t xml:space="preserve">
+</w:t>
+      </w:r>
+      <w:r>
+        <w:rPr>
+          <w:rStyle w:val=""/>
+        </w:rPr>
+        <w:t xml:space="preserve">
+</w:t>
+      </w:r>
+      <w:bookmarkEnd w:id="1"/>
+      <w:bookmarkEnd/>
+    </w:p>
+    <w:p>
+      <w:pPr>
+        <w:pStyle w:val="PCBulletList"/>
+        <w:numPr xmlns:cppr="http://schemas.microsoft.com/office/2006/coverPageProps" xmlns:dgm1611="http://schemas.microsoft.com/office/drawing/2016/11/diagram" xmlns:xdr="http://schemas.openxmlformats.org/drawingml/2006/spreadsheetDrawing" xmlns:wp15="http://schemas.microsoft.com/office/word/2012/wordprocessingDrawing" xmlns:pic="http://schemas.openxmlformats.org/drawingml/2006/picture" xmlns:a1611="http://schemas.microsoft.com/office/drawing/2016/11/main" xmlns:a16svg="http://schemas.microsoft.com/office/drawing/2016/SVG/main" xmlns:am3d="http://schemas.microsoft.com/office/drawing/2017/model3d" xmlns:pvml="urn:schemas-microsoft-com:office:powerpoint" xmlns:dgm1612="http://schemas.microsoft.com/office/drawing/2016/12/diagram" xmlns:comp="http://schemas.openxmlformats.org/drawingml/2006/compatibility" xmlns:xvml="urn:schemas-microsoft-com:office:excel" xmlns:c173="http://schemas.microsoft.com/office/drawing/2017/03/chart" xmlns:anam3d="http://schemas.microsoft.com/office/drawing/2018/animation/model3d" xmlns:adec="http://schemas.microsoft.com/office/drawing/2017/decorative" xmlns:oda="http://opendope.org/answers" xmlns:a18hc="http://schemas.microsoft.com/office/drawing/2018/hyperlinkcolor" xmlns:odc="http://opendope.org/conditions" xmlns:cdr="http://schemas.openxmlformats.org/drawingml/2006/chartDrawing" xmlns:odi="http://opendope.org/components" xmlns:msink="http://schemas.microsoft.com/ink/2010/main" xmlns:cdr14="http://schemas.microsoft.com/office/drawing/2010/chartDrawing" xmlns:iact="http://schemas.microsoft.com/office/powerpoint/2014/inkAction" xmlns:an18="http://schemas.microsoft.com/office/drawing/2018/animation" xmlns:odq="http://opendope.org/questions" xmlns:w16cid="http://schemas.microsoft.com/office/word/2016/wordml/cid" xmlns:dsp="http://schemas.microsoft.com/office/drawing/2008/diagram" xmlns:odx="http://opendope.org/xpaths" xmlns:a15="http://schemas.microsoft.com/office/drawing/2012/main" xmlns:a14="http://schemas.microsoft.com/office/drawing/2010/main" xmlns:c15="http://schemas.microsoft.com/office/drawing/2012/chart" xmlns:a13cmd="http://schemas.microsoft.com/office/drawing/2013/main/command" xmlns:c14="http://schemas.microsoft.com/office/drawing/2007/8/2/chart" xmlns:a16="http://schemas.microsoft.com/office/drawing/2014/main" xmlns:odgm="http://opendope.org/SmartArt/DataHierarchy" xmlns:c16="http://schemas.microsoft.com/office/drawing/2014/chart" xmlns:dgm="http://schemas.openxmlformats.org/drawingml/2006/diagram" xmlns:thm15="http://schemas.microsoft.com/office/thememl/2012/main" xmlns:we="http://schemas.microsoft.com/office/webextensions/webextension/2010/11" xmlns:ns39="http://www.w3.org/2003/InkML" xmlns:sl="http://schemas.openxmlformats.org/schemaLibrary/2006/main" xmlns:ns38="http://www.w3.org/1998/Math/MathML" xmlns:dgm14="http://schemas.microsoft.com/office/drawing/2010/diagram" xmlns:c16ac="http://schemas.microsoft.com/office/drawing/2014/chart/ac" xmlns:a="http://schemas.openxmlformats.org/drawingml/2006/main" xmlns:b="http://schemas.openxmlformats.org/officeDocument/2006/bibliography" xmlns:c="http://schemas.openxmlformats.org/drawingml/2006/chart" xmlns:cs="http://schemas.microsoft.com/office/drawing/2012/chartStyle" xmlns:pic14="http://schemas.microsoft.com/office/drawing/2010/picture" xmlns:lc="http://schemas.openxmlformats.org/drawingml/2006/lockedCanvas" xmlns:wetp="http://schemas.microsoft.com/office/webextensions/taskpanes/2010/11">
+          <w:ilvl w:val="0"/>
+          <w:numId w:val="18"/>
+        </w:numPr>
+      </w:pPr>
+      <w:r>
+        <w:rPr>
+          <w:rStyle w:val=""/>
+        </w:rPr>
+        <w:t>"Hey Philipp, wie war denn der Urlaub?"</w:t>
+      </w:r>
+    </w:p>
+    <w:p>
+      <w:pPr>
+        <w:pStyle w:val="PCBulletList"/>
+        <w:numPr xmlns:cppr="http://schemas.microsoft.com/office/2006/coverPageProps" xmlns:dgm1611="http://schemas.microsoft.com/office/drawing/2016/11/diagram" xmlns:xdr="http://schemas.openxmlformats.org/drawingml/2006/spreadsheetDrawing" xmlns:wp15="http://schemas.microsoft.com/office/word/2012/wordprocessingDrawing" xmlns:pic="http://schemas.openxmlformats.org/drawingml/2006/picture" xmlns:a1611="http://schemas.microsoft.com/office/drawing/2016/11/main" xmlns:a16svg="http://schemas.microsoft.com/office/drawing/2016/SVG/main" xmlns:am3d="http://schemas.microsoft.com/office/drawing/2017/model3d" xmlns:pvml="urn:schemas-microsoft-com:office:powerpoint" xmlns:dgm1612="http://schemas.microsoft.com/office/drawing/2016/12/diagram" xmlns:comp="http://schemas.openxmlformats.org/drawingml/2006/compatibility" xmlns:xvml="urn:schemas-microsoft-com:office:excel" xmlns:c173="http://schemas.microsoft.com/office/drawing/2017/03/chart" xmlns:anam3d="http://schemas.microsoft.com/office/drawing/2018/animation/model3d" xmlns:adec="http://schemas.microsoft.com/office/drawing/2017/decorative" xmlns:oda="http://opendope.org/answers" xmlns:a18hc="http://schemas.microsoft.com/office/drawing/2018/hyperlinkcolor" xmlns:odc="http://opendope.org/conditions" xmlns:cdr="http://schemas.openxmlformats.org/drawingml/2006/chartDrawing" xmlns:odi="http://opendope.org/components" xmlns:msink="http://schemas.microsoft.com/ink/2010/main" xmlns:cdr14="http://schemas.microsoft.com/office/drawing/2010/chartDrawing" xmlns:iact="http://schemas.microsoft.com/office/powerpoint/2014/inkAction" xmlns:an18="http://schemas.microsoft.com/office/drawing/2018/animation" xmlns:odq="http://opendope.org/questions" xmlns:w16cid="http://schemas.microsoft.com/office/word/2016/wordml/cid" xmlns:dsp="http://schemas.microsoft.com/office/drawing/2008/diagram" xmlns:odx="http://opendope.org/xpaths" xmlns:a15="http://schemas.microsoft.com/office/drawing/2012/main" xmlns:a14="http://schemas.microsoft.com/office/drawing/2010/main" xmlns:c15="http://schemas.microsoft.com/office/drawing/2012/chart" xmlns:a13cmd="http://schemas.microsoft.com/office/drawing/2013/main/command" xmlns:c14="http://schemas.microsoft.com/office/drawing/2007/8/2/chart" xmlns:a16="http://schemas.microsoft.com/office/drawing/2014/main" xmlns:odgm="http://opendope.org/SmartArt/DataHierarchy" xmlns:c16="http://schemas.microsoft.com/office/drawing/2014/chart" xmlns:dgm="http://schemas.openxmlformats.org/drawingml/2006/diagram" xmlns:thm15="http://schemas.microsoft.com/office/thememl/2012/main" xmlns:we="http://schemas.microsoft.com/office/webextensions/webextension/2010/11" xmlns:ns39="http://www.w3.org/2003/InkML" xmlns:sl="http://schemas.openxmlformats.org/schemaLibrary/2006/main" xmlns:ns38="http://www.w3.org/1998/Math/MathML" xmlns:dgm14="http://schemas.microsoft.com/office/drawing/2010/diagram" xmlns:c16ac="http://schemas.microsoft.com/office/drawing/2014/chart/ac" xmlns:a="http://schemas.openxmlformats.org/drawingml/2006/main" xmlns:b="http://schemas.openxmlformats.org/officeDocument/2006/bibliography" xmlns:c="http://schemas.openxmlformats.org/drawingml/2006/chart" xmlns:cs="http://schemas.microsoft.com/office/drawing/2012/chartStyle" xmlns:pic14="http://schemas.microsoft.com/office/drawing/2010/picture" xmlns:lc="http://schemas.openxmlformats.org/drawingml/2006/lockedCanvas" xmlns:wetp="http://schemas.microsoft.com/office/webextensions/taskpanes/2010/11">
+          <w:ilvl w:val="0"/>
+          <w:numId w:val="18"/>
+        </w:numPr>
+      </w:pPr>
+      <w:r>
+        <w:rPr xmlns:cppr="http://schemas.microsoft.com/office/2006/coverPageProps" xmlns:dgm1611="http://schemas.microsoft.com/office/drawing/2016/11/diagram" xmlns:xdr="http://schemas.openxmlformats.org/drawingml/2006/spreadsheetDrawing" xmlns:wp15="http://schemas.microsoft.com/office/word/2012/wordprocessingDrawing" xmlns:pic="http://schemas.openxmlformats.org/drawingml/2006/picture" xmlns:a1611="http://schemas.microsoft.com/office/drawing/2016/11/main" xmlns:a16svg="http://schemas.microsoft.com/office/drawing/2016/SVG/main" xmlns:am3d="http://schemas.microsoft.com/office/drawing/2017/model3d" xmlns:pvml="urn:schemas-microsoft-com:office:powerpoint" xmlns:dgm1612="http://schemas.microsoft.com/office/drawing/2016/12/diagram" xmlns:comp="http://schemas.openxmlformats.org/drawingml/2006/compatibility" xmlns:xvml="urn:schemas-microsoft-com:office:excel" xmlns:c173="http://schemas.microsoft.com/office/drawing/2017/03/chart" xmlns:anam3d="http://schemas.microsoft.com/office/drawing/2018/animation/model3d" xmlns:adec="http://schemas.microsoft.com/office/drawing/2017/decorative" xmlns:oda="http://opendope.org/answers" xmlns:a18hc="http://schemas.microsoft.com/office/drawing/2018/hyperlinkcolor" xmlns:odc="http://opendope.org/conditions" xmlns:cdr="http://schemas.openxmlformats.org/drawingml/2006/chartDrawing" xmlns:odi="http://opendope.org/components" xmlns:msink="http://schemas.microsoft.com/ink/2010/main" xmlns:cdr14="http://schemas.microsoft.com/office/drawing/2010/chartDrawing" xmlns:iact="http://schemas.microsoft.com/office/powerpoint/2014/inkAction" xmlns:an18="http://schemas.microsoft.com/office/drawing/2018/animation" xmlns:odq="http://opendope.org/questions" xmlns:w16cid="http://schemas.microsoft.com/office/word/2016/wordml/cid" xmlns:dsp="http://schemas.microsoft.com/office/drawing/2008/diagram" xmlns:odx="http://opendope.org/xpaths" xmlns:a15="http://schemas.microsoft.com/office/drawing/2012/main" xmlns:a14="http://schemas.microsoft.com/office/drawing/2010/main" xmlns:c15="http://schemas.microsoft.com/office/drawing/2012/chart" xmlns:a13cmd="http://schemas.microsoft.com/office/drawing/2013/main/command" xmlns:c14="http://schemas.microsoft.com/office/drawing/2007/8/2/chart" xmlns:a16="http://schemas.microsoft.com/office/drawing/2014/main" xmlns:odgm="http://opendope.org/SmartArt/DataHierarchy" xmlns:c16="http://schemas.microsoft.com/office/drawing/2014/chart" xmlns:dgm="http://schemas.openxmlformats.org/drawingml/2006/diagram" xmlns:thm15="http://schemas.microsoft.com/office/thememl/2012/main" xmlns:we="http://schemas.microsoft.com/office/webextensions/webextension/2010/11" xmlns:ns39="http://www.w3.org/2003/InkML" xmlns:sl="http://schemas.openxmlformats.org/schemaLibrary/2006/main" xmlns:ns38="http://www.w3.org/1998/Math/MathML" xmlns:dgm14="http://schemas.microsoft.com/office/drawing/2010/diagram" xmlns:c16ac="http://schemas.microsoft.com/office/drawing/2014/chart/ac" xmlns:a="http://schemas.openxmlformats.org/drawingml/2006/main" xmlns:b="http://schemas.openxmlformats.org/officeDocument/2006/bibliography" xmlns:c="http://schemas.openxmlformats.org/drawingml/2006/chart" xmlns:cs="http://schemas.microsoft.com/office/drawing/2012/chartStyle" xmlns:pic14="http://schemas.microsoft.com/office/drawing/2010/picture" xmlns:lc="http://schemas.openxmlformats.org/drawingml/2006/lockedCanvas" xmlns:wetp="http://schemas.microsoft.com/office/webextensions/taskpanes/2010/11">
+          <w:rStyle w:val="Emphasis"/>
+        </w:rPr>
+        <w:t>"Gräßlich! Im Hotel hatte ich Zimmernummer hundert. Und vom Türschild ist die Eins abgefallen!"</w:t>
+      </w:r>
+    </w:p>
+    <w:p>
+      <w:pPr>
+        <w:pStyle w:val="Horizontal Line"/>
+        <w:pBdr>
+          <w:bottom w:val="basicThinLines"/>
+        </w:pBdr>
+      </w:pPr>
+      <w:r>
+        <w:rPr>
+          <w:rStyle w:val=""/>
+        </w:rPr>
+        <w:t/>
+      </w:r>
+    </w:p>
+    <w:p>
+      <w:pPr>
+        <w:pStyle w:val="Normal"/>
+      </w:pPr>
+      <w:r>
+        <w:rPr>
+          <w:rStyle w:val=""/>
+        </w:rPr>
+        <w:t>ÜÜÜÜÜÜ- that was stupid</w:t>
+      </w:r>
+    </w:p>
+    <w:p>
+      <w:pPr>
+        <w:pStyle w:val="Heading5"/>
+      </w:pPr>
+      <w:bookmarkStart w:name="_Toc16293628865872095707717424" w:id="1"/>
+      <w:r>
+        <w:rPr>
+          <w:rStyle w:val=""/>
+        </w:rPr>
+        <w:t>Let</w:t>
+      </w:r>
+      <w:r>
+        <w:rPr>
+          <w:rStyle w:val=""/>
+        </w:rPr>
+        <w:t>'</w:t>
+      </w:r>
+      <w:r>
+        <w:rPr>
+          <w:rStyle w:val=""/>
+        </w:rPr>
+        <w:t>s switch to the Czech language</w:t>
+      </w:r>
+      <w:r>
+        <w:rPr>
+          <w:rStyle w:val=""/>
+        </w:rPr>
+        <w:t xml:space="preserve">
+</w:t>
+      </w:r>
+      <w:r>
+        <w:rPr>
+          <w:rStyle w:val=""/>
+        </w:rPr>
+        <w:t xml:space="preserve">
+</w:t>
+      </w:r>
+      <w:bookmarkEnd w:id="1"/>
+      <w:bookmarkEnd/>
+    </w:p>
+    <w:p>
+      <w:pPr>
+        <w:pStyle w:val="PCBulletList"/>
+        <w:numPr xmlns:cppr="http://schemas.microsoft.com/office/2006/coverPageProps" xmlns:dgm1611="http://schemas.microsoft.com/office/drawing/2016/11/diagram" xmlns:xdr="http://schemas.openxmlformats.org/drawingml/2006/spreadsheetDrawing" xmlns:wp15="http://schemas.microsoft.com/office/word/2012/wordprocessingDrawing" xmlns:pic="http://schemas.openxmlformats.org/drawingml/2006/picture" xmlns:a1611="http://schemas.microsoft.com/office/drawing/2016/11/main" xmlns:a16svg="http://schemas.microsoft.com/office/drawing/2016/SVG/main" xmlns:am3d="http://schemas.microsoft.com/office/drawing/2017/model3d" xmlns:pvml="urn:schemas-microsoft-com:office:powerpoint" xmlns:dgm1612="http://schemas.microsoft.com/office/drawing/2016/12/diagram" xmlns:comp="http://schemas.openxmlformats.org/drawingml/2006/compatibility" xmlns:xvml="urn:schemas-microsoft-com:office:excel" xmlns:c173="http://schemas.microsoft.com/office/drawing/2017/03/chart" xmlns:anam3d="http://schemas.microsoft.com/office/drawing/2018/animation/model3d" xmlns:adec="http://schemas.microsoft.com/office/drawing/2017/decorative" xmlns:oda="http://opendope.org/answers" xmlns:a18hc="http://schemas.microsoft.com/office/drawing/2018/hyperlinkcolor" xmlns:odc="http://opendope.org/conditions" xmlns:cdr="http://schemas.openxmlformats.org/drawingml/2006/chartDrawing" xmlns:odi="http://opendope.org/components" xmlns:msink="http://schemas.microsoft.com/ink/2010/main" xmlns:cdr14="http://schemas.microsoft.com/office/drawing/2010/chartDrawing" xmlns:iact="http://schemas.microsoft.com/office/powerpoint/2014/inkAction" xmlns:an18="http://schemas.microsoft.com/office/drawing/2018/animation" xmlns:odq="http://opendope.org/questions" xmlns:w16cid="http://schemas.microsoft.com/office/word/2016/wordml/cid" xmlns:dsp="http://schemas.microsoft.com/office/drawing/2008/diagram" xmlns:odx="http://opendope.org/xpaths" xmlns:a15="http://schemas.microsoft.com/office/drawing/2012/main" xmlns:a14="http://schemas.microsoft.com/office/drawing/2010/main" xmlns:c15="http://schemas.microsoft.com/office/drawing/2012/chart" xmlns:a13cmd="http://schemas.microsoft.com/office/drawing/2013/main/command" xmlns:c14="http://schemas.microsoft.com/office/drawing/2007/8/2/chart" xmlns:a16="http://schemas.microsoft.com/office/drawing/2014/main" xmlns:odgm="http://opendope.org/SmartArt/DataHierarchy" xmlns:c16="http://schemas.microsoft.com/office/drawing/2014/chart" xmlns:dgm="http://schemas.openxmlformats.org/drawingml/2006/diagram" xmlns:thm15="http://schemas.microsoft.com/office/thememl/2012/main" xmlns:we="http://schemas.microsoft.com/office/webextensions/webextension/2010/11" xmlns:ns39="http://www.w3.org/2003/InkML" xmlns:sl="http://schemas.openxmlformats.org/schemaLibrary/2006/main" xmlns:ns38="http://www.w3.org/1998/Math/MathML" xmlns:dgm14="http://schemas.microsoft.com/office/drawing/2010/diagram" xmlns:c16ac="http://schemas.microsoft.com/office/drawing/2014/chart/ac" xmlns:a="http://schemas.openxmlformats.org/drawingml/2006/main" xmlns:b="http://schemas.openxmlformats.org/officeDocument/2006/bibliography" xmlns:c="http://schemas.openxmlformats.org/drawingml/2006/chart" xmlns:cs="http://schemas.microsoft.com/office/drawing/2012/chartStyle" xmlns:pic14="http://schemas.microsoft.com/office/drawing/2010/picture" xmlns:lc="http://schemas.openxmlformats.org/drawingml/2006/lockedCanvas" xmlns:wetp="http://schemas.microsoft.com/office/webextensions/taskpanes/2010/11">
+          <w:ilvl w:val="0"/>
+          <w:numId w:val="19"/>
+        </w:numPr>
+      </w:pPr>
+      <w:r>
+        <w:rPr>
+          <w:rStyle w:val=""/>
+        </w:rPr>
+        <w:t>"Co robi traktor u fryzjera?"</w:t>
+      </w:r>
+    </w:p>
+    <w:p>
+      <w:pPr>
+        <w:pStyle w:val="PCBulletList"/>
+        <w:numPr xmlns:cppr="http://schemas.microsoft.com/office/2006/coverPageProps" xmlns:dgm1611="http://schemas.microsoft.com/office/drawing/2016/11/diagram" xmlns:xdr="http://schemas.openxmlformats.org/drawingml/2006/spreadsheetDrawing" xmlns:wp15="http://schemas.microsoft.com/office/word/2012/wordprocessingDrawing" xmlns:pic="http://schemas.openxmlformats.org/drawingml/2006/picture" xmlns:a1611="http://schemas.microsoft.com/office/drawing/2016/11/main" xmlns:a16svg="http://schemas.microsoft.com/office/drawing/2016/SVG/main" xmlns:am3d="http://schemas.microsoft.com/office/drawing/2017/model3d" xmlns:pvml="urn:schemas-microsoft-com:office:powerpoint" xmlns:dgm1612="http://schemas.microsoft.com/office/drawing/2016/12/diagram" xmlns:comp="http://schemas.openxmlformats.org/drawingml/2006/compatibility" xmlns:xvml="urn:schemas-microsoft-com:office:excel" xmlns:c173="http://schemas.microsoft.com/office/drawing/2017/03/chart" xmlns:anam3d="http://schemas.microsoft.com/office/drawing/2018/animation/model3d" xmlns:adec="http://schemas.microsoft.com/office/drawing/2017/decorative" xmlns:oda="http://opendope.org/answers" xmlns:a18hc="http://schemas.microsoft.com/office/drawing/2018/hyperlinkcolor" xmlns:odc="http://opendope.org/conditions" xmlns:cdr="http://schemas.openxmlformats.org/drawingml/2006/chartDrawing" xmlns:odi="http://opendope.org/components" xmlns:msink="http://schemas.microsoft.com/ink/2010/main" xmlns:cdr14="http://schemas.microsoft.com/office/drawing/2010/chartDrawing" xmlns:iact="http://schemas.microsoft.com/office/powerpoint/2014/inkAction" xmlns:an18="http://schemas.microsoft.com/office/drawing/2018/animation" xmlns:odq="http://opendope.org/questions" xmlns:w16cid="http://schemas.microsoft.com/office/word/2016/wordml/cid" xmlns:dsp="http://schemas.microsoft.com/office/drawing/2008/diagram" xmlns:odx="http://opendope.org/xpaths" xmlns:a15="http://schemas.microsoft.com/office/drawing/2012/main" xmlns:a14="http://schemas.microsoft.com/office/drawing/2010/main" xmlns:c15="http://schemas.microsoft.com/office/drawing/2012/chart" xmlns:a13cmd="http://schemas.microsoft.com/office/drawing/2013/main/command" xmlns:c14="http://schemas.microsoft.com/office/drawing/2007/8/2/chart" xmlns:a16="http://schemas.microsoft.com/office/drawing/2014/main" xmlns:odgm="http://opendope.org/SmartArt/DataHierarchy" xmlns:c16="http://schemas.microsoft.com/office/drawing/2014/chart" xmlns:dgm="http://schemas.openxmlformats.org/drawingml/2006/diagram" xmlns:thm15="http://schemas.microsoft.com/office/thememl/2012/main" xmlns:we="http://schemas.microsoft.com/office/webextensions/webextension/2010/11" xmlns:ns39="http://www.w3.org/2003/InkML" xmlns:sl="http://schemas.openxmlformats.org/schemaLibrary/2006/main" xmlns:ns38="http://www.w3.org/1998/Math/MathML" xmlns:dgm14="http://schemas.microsoft.com/office/drawing/2010/diagram" xmlns:c16ac="http://schemas.microsoft.com/office/drawing/2014/chart/ac" xmlns:a="http://schemas.openxmlformats.org/drawingml/2006/main" xmlns:b="http://schemas.openxmlformats.org/officeDocument/2006/bibliography" xmlns:c="http://schemas.openxmlformats.org/drawingml/2006/chart" xmlns:cs="http://schemas.microsoft.com/office/drawing/2012/chartStyle" xmlns:pic14="http://schemas.microsoft.com/office/drawing/2010/picture" xmlns:lc="http://schemas.openxmlformats.org/drawingml/2006/lockedCanvas" xmlns:wetp="http://schemas.microsoft.com/office/webextensions/taskpanes/2010/11">
+          <w:ilvl w:val="0"/>
+          <w:numId w:val="19"/>
+        </w:numPr>
+      </w:pPr>
+      <w:r>
+        <w:rPr xmlns:cppr="http://schemas.microsoft.com/office/2006/coverPageProps" xmlns:dgm1611="http://schemas.microsoft.com/office/drawing/2016/11/diagram" xmlns:xdr="http://schemas.openxmlformats.org/drawingml/2006/spreadsheetDrawing" xmlns:wp15="http://schemas.microsoft.com/office/word/2012/wordprocessingDrawing" xmlns:pic="http://schemas.openxmlformats.org/drawingml/2006/picture" xmlns:a1611="http://schemas.microsoft.com/office/drawing/2016/11/main" xmlns:a16svg="http://schemas.microsoft.com/office/drawing/2016/SVG/main" xmlns:am3d="http://schemas.microsoft.com/office/drawing/2017/model3d" xmlns:pvml="urn:schemas-microsoft-com:office:powerpoint" xmlns:dgm1612="http://schemas.microsoft.com/office/drawing/2016/12/diagram" xmlns:comp="http://schemas.openxmlformats.org/drawingml/2006/compatibility" xmlns:xvml="urn:schemas-microsoft-com:office:excel" xmlns:c173="http://schemas.microsoft.com/office/drawing/2017/03/chart" xmlns:anam3d="http://schemas.microsoft.com/office/drawing/2018/animation/model3d" xmlns:adec="http://schemas.microsoft.com/office/drawing/2017/decorative" xmlns:oda="http://opendope.org/answers" xmlns:a18hc="http://schemas.microsoft.com/office/drawing/2018/hyperlinkcolor" xmlns:odc="http://opendope.org/conditions" xmlns:cdr="http://schemas.openxmlformats.org/drawingml/2006/chartDrawing" xmlns:odi="http://opendope.org/components" xmlns:msink="http://schemas.microsoft.com/ink/2010/main" xmlns:cdr14="http://schemas.microsoft.com/office/drawing/2010/chartDrawing" xmlns:iact="http://schemas.microsoft.com/office/powerpoint/2014/inkAction" xmlns:an18="http://schemas.microsoft.com/office/drawing/2018/animation" xmlns:odq="http://opendope.org/questions" xmlns:w16cid="http://schemas.microsoft.com/office/word/2016/wordml/cid" xmlns:dsp="http://schemas.microsoft.com/office/drawing/2008/diagram" xmlns:odx="http://opendope.org/xpaths" xmlns:a15="http://schemas.microsoft.com/office/drawing/2012/main" xmlns:a14="http://schemas.microsoft.com/office/drawing/2010/main" xmlns:c15="http://schemas.microsoft.com/office/drawing/2012/chart" xmlns:a13cmd="http://schemas.microsoft.com/office/drawing/2013/main/command" xmlns:c14="http://schemas.microsoft.com/office/drawing/2007/8/2/chart" xmlns:a16="http://schemas.microsoft.com/office/drawing/2014/main" xmlns:odgm="http://opendope.org/SmartArt/DataHierarchy" xmlns:c16="http://schemas.microsoft.com/office/drawing/2014/chart" xmlns:dgm="http://schemas.openxmlformats.org/drawingml/2006/diagram" xmlns:thm15="http://schemas.microsoft.com/office/thememl/2012/main" xmlns:we="http://schemas.microsoft.com/office/webextensions/webextension/2010/11" xmlns:ns39="http://www.w3.org/2003/InkML" xmlns:sl="http://schemas.openxmlformats.org/schemaLibrary/2006/main" xmlns:ns38="http://www.w3.org/1998/Math/MathML" xmlns:dgm14="http://schemas.microsoft.com/office/drawing/2010/diagram" xmlns:c16ac="http://schemas.microsoft.com/office/drawing/2014/chart/ac" xmlns:a="http://schemas.openxmlformats.org/drawingml/2006/main" xmlns:b="http://schemas.openxmlformats.org/officeDocument/2006/bibliography" xmlns:c="http://schemas.openxmlformats.org/drawingml/2006/chart" xmlns:cs="http://schemas.microsoft.com/office/drawing/2012/chartStyle" xmlns:pic14="http://schemas.microsoft.com/office/drawing/2010/picture" xmlns:lc="http://schemas.openxmlformats.org/drawingml/2006/lockedCanvas" xmlns:wetp="http://schemas.microsoft.com/office/webextensions/taskpanes/2010/11">
+          <w:rStyle w:val="PCCode"/>
+        </w:rPr>
+        <w:t>Warkocze.</w:t>
+      </w:r>
+    </w:p>
+    <w:p>
+      <w:pPr>
+        <w:pStyle w:val="Normal"/>
+      </w:pPr>
+      <w:r>
+        <w:rPr>
+          <w:rStyle w:val=""/>
+        </w:rPr>
+        <w:t>ąćęłńóśźż!!!!</w:t>
+      </w:r>
+    </w:p>
+    <w:p>
+      <w:pPr>
+        <w:pStyle w:val="Normal"/>
+      </w:pPr>
+      <w:r>
+        <w:rPr xmlns:cppr="http://schemas.microsoft.com/office/2006/coverPageProps" xmlns:dgm1611="http://schemas.microsoft.com/office/drawing/2016/11/diagram" xmlns:xdr="http://schemas.openxmlformats.org/drawingml/2006/spreadsheetDrawing" xmlns:wp15="http://schemas.microsoft.com/office/word/2012/wordprocessingDrawing" xmlns:pic="http://schemas.openxmlformats.org/drawingml/2006/picture" xmlns:a1611="http://schemas.microsoft.com/office/drawing/2016/11/main" xmlns:a16svg="http://schemas.microsoft.com/office/drawing/2016/SVG/main" xmlns:am3d="http://schemas.microsoft.com/office/drawing/2017/model3d" xmlns:pvml="urn:schemas-microsoft-com:office:powerpoint" xmlns:dgm1612="http://schemas.microsoft.com/office/drawing/2016/12/diagram" xmlns:comp="http://schemas.openxmlformats.org/drawingml/2006/compatibility" xmlns:xvml="urn:schemas-microsoft-com:office:excel" xmlns:c173="http://schemas.microsoft.com/office/drawing/2017/03/chart" xmlns:anam3d="http://schemas.microsoft.com/office/drawing/2018/animation/model3d" xmlns:adec="http://schemas.microsoft.com/office/drawing/2017/decorative" xmlns:oda="http://opendope.org/answers" xmlns:a18hc="http://schemas.microsoft.com/office/drawing/2018/hyperlinkcolor" xmlns:odc="http://opendope.org/conditions" xmlns:cdr="http://schemas.openxmlformats.org/drawingml/2006/chartDrawing" xmlns:odi="http://opendope.org/components" xmlns:msink="http://schemas.microsoft.com/ink/2010/main" xmlns:cdr14="http://schemas.microsoft.com/office/drawing/2010/chartDrawing" xmlns:iact="http://schemas.microsoft.com/office/powerpoint/2014/inkAction" xmlns:an18="http://schemas.microsoft.com/office/drawing/2018/animation" xmlns:odq="http://opendope.org/questions" xmlns:w16cid="http://schemas.microsoft.com/office/word/2016/wordml/cid" xmlns:dsp="http://schemas.microsoft.com/office/drawing/2008/diagram" xmlns:odx="http://opendope.org/xpaths" xmlns:a15="http://schemas.microsoft.com/office/drawing/2012/main" xmlns:a14="http://schemas.microsoft.com/office/drawing/2010/main" xmlns:c15="http://schemas.microsoft.com/office/drawing/2012/chart" xmlns:a13cmd="http://schemas.microsoft.com/office/drawing/2013/main/command" xmlns:c14="http://schemas.microsoft.com/office/drawing/2007/8/2/chart" xmlns:a16="http://schemas.microsoft.com/office/drawing/2014/main" xmlns:odgm="http://opendope.org/SmartArt/DataHierarchy" xmlns:c16="http://schemas.microsoft.com/office/drawing/2014/chart" xmlns:dgm="http://schemas.openxmlformats.org/drawingml/2006/diagram" xmlns:thm15="http://schemas.microsoft.com/office/thememl/2012/main" xmlns:we="http://schemas.microsoft.com/office/webextensions/webextension/2010/11" xmlns:ns39="http://www.w3.org/2003/InkML" xmlns:sl="http://schemas.openxmlformats.org/schemaLibrary/2006/main" xmlns:ns38="http://www.w3.org/1998/Math/MathML" xmlns:dgm14="http://schemas.microsoft.com/office/drawing/2010/diagram" xmlns:c16ac="http://schemas.microsoft.com/office/drawing/2014/chart/ac" xmlns:a="http://schemas.openxmlformats.org/drawingml/2006/main" xmlns:b="http://schemas.openxmlformats.org/officeDocument/2006/bibliography" xmlns:c="http://schemas.openxmlformats.org/drawingml/2006/chart" xmlns:cs="http://schemas.microsoft.com/office/drawing/2012/chartStyle" xmlns:pic14="http://schemas.microsoft.com/office/drawing/2010/picture" xmlns:lc="http://schemas.openxmlformats.org/drawingml/2006/lockedCanvas" xmlns:wetp="http://schemas.microsoft.com/office/webextensions/taskpanes/2010/11">
+          <w:rStyle w:val="Emphasis"/>
+        </w:rPr>
+        <w:t>Just kidding, that was Poland language u fool, let</w:t>
+      </w:r>
+      <w:r>
+        <w:rPr xmlns:cppr="http://schemas.microsoft.com/office/2006/coverPageProps" xmlns:dgm1611="http://schemas.microsoft.com/office/drawing/2016/11/diagram" xmlns:xdr="http://schemas.openxmlformats.org/drawingml/2006/spreadsheetDrawing" xmlns:wp15="http://schemas.microsoft.com/office/word/2012/wordprocessingDrawing" xmlns:pic="http://schemas.openxmlformats.org/drawingml/2006/picture" xmlns:a1611="http://schemas.microsoft.com/office/drawing/2016/11/main" xmlns:a16svg="http://schemas.microsoft.com/office/drawing/2016/SVG/main" xmlns:am3d="http://schemas.microsoft.com/office/drawing/2017/model3d" xmlns:pvml="urn:schemas-microsoft-com:office:powerpoint" xmlns:dgm1612="http://schemas.microsoft.com/office/drawing/2016/12/diagram" xmlns:comp="http://schemas.openxmlformats.org/drawingml/2006/compatibility" xmlns:xvml="urn:schemas-microsoft-com:office:excel" xmlns:c173="http://schemas.microsoft.com/office/drawing/2017/03/chart" xmlns:anam3d="http://schemas.microsoft.com/office/drawing/2018/animation/model3d" xmlns:adec="http://schemas.microsoft.com/office/drawing/2017/decorative" xmlns:oda="http://opendope.org/answers" xmlns:a18hc="http://schemas.microsoft.com/office/drawing/2018/hyperlinkcolor" xmlns:odc="http://opendope.org/conditions" xmlns:cdr="http://schemas.openxmlformats.org/drawingml/2006/chartDrawing" xmlns:odi="http://opendope.org/components" xmlns:msink="http://schemas.microsoft.com/ink/2010/main" xmlns:cdr14="http://schemas.microsoft.com/office/drawing/2010/chartDrawing" xmlns:iact="http://schemas.microsoft.com/office/powerpoint/2014/inkAction" xmlns:an18="http://schemas.microsoft.com/office/drawing/2018/animation" xmlns:odq="http://opendope.org/questions" xmlns:w16cid="http://schemas.microsoft.com/office/word/2016/wordml/cid" xmlns:dsp="http://schemas.microsoft.com/office/drawing/2008/diagram" xmlns:odx="http://opendope.org/xpaths" xmlns:a15="http://schemas.microsoft.com/office/drawing/2012/main" xmlns:a14="http://schemas.microsoft.com/office/drawing/2010/main" xmlns:c15="http://schemas.microsoft.com/office/drawing/2012/chart" xmlns:a13cmd="http://schemas.microsoft.com/office/drawing/2013/main/command" xmlns:c14="http://schemas.microsoft.com/office/drawing/2007/8/2/chart" xmlns:a16="http://schemas.microsoft.com/office/drawing/2014/main" xmlns:odgm="http://opendope.org/SmartArt/DataHierarchy" xmlns:c16="http://schemas.microsoft.com/office/drawing/2014/chart" xmlns:dgm="http://schemas.openxmlformats.org/drawingml/2006/diagram" xmlns:thm15="http://schemas.microsoft.com/office/thememl/2012/main" xmlns:we="http://schemas.microsoft.com/office/webextensions/webextension/2010/11" xmlns:ns39="http://www.w3.org/2003/InkML" xmlns:sl="http://schemas.openxmlformats.org/schemaLibrary/2006/main" xmlns:ns38="http://www.w3.org/1998/Math/MathML" xmlns:dgm14="http://schemas.microsoft.com/office/drawing/2010/diagram" xmlns:c16ac="http://schemas.microsoft.com/office/drawing/2014/chart/ac" xmlns:a="http://schemas.openxmlformats.org/drawingml/2006/main" xmlns:b="http://schemas.openxmlformats.org/officeDocument/2006/bibliography" xmlns:c="http://schemas.openxmlformats.org/drawingml/2006/chart" xmlns:cs="http://schemas.microsoft.com/office/drawing/2012/chartStyle" xmlns:pic14="http://schemas.microsoft.com/office/drawing/2010/picture" xmlns:lc="http://schemas.openxmlformats.org/drawingml/2006/lockedCanvas" xmlns:wetp="http://schemas.microsoft.com/office/webextensions/taskpanes/2010/11">
+          <w:rStyle w:val="Emphasis"/>
+        </w:rPr>
+        <w:t>'</w:t>
+      </w:r>
+      <w:r>
+        <w:rPr xmlns:cppr="http://schemas.microsoft.com/office/2006/coverPageProps" xmlns:dgm1611="http://schemas.microsoft.com/office/drawing/2016/11/diagram" xmlns:xdr="http://schemas.openxmlformats.org/drawingml/2006/spreadsheetDrawing" xmlns:wp15="http://schemas.microsoft.com/office/word/2012/wordprocessingDrawing" xmlns:pic="http://schemas.openxmlformats.org/drawingml/2006/picture" xmlns:a1611="http://schemas.microsoft.com/office/drawing/2016/11/main" xmlns:a16svg="http://schemas.microsoft.com/office/drawing/2016/SVG/main" xmlns:am3d="http://schemas.microsoft.com/office/drawing/2017/model3d" xmlns:pvml="urn:schemas-microsoft-com:office:powerpoint" xmlns:dgm1612="http://schemas.microsoft.com/office/drawing/2016/12/diagram" xmlns:comp="http://schemas.openxmlformats.org/drawingml/2006/compatibility" xmlns:xvml="urn:schemas-microsoft-com:office:excel" xmlns:c173="http://schemas.microsoft.com/office/drawing/2017/03/chart" xmlns:anam3d="http://schemas.microsoft.com/office/drawing/2018/animation/model3d" xmlns:adec="http://schemas.microsoft.com/office/drawing/2017/decorative" xmlns:oda="http://opendope.org/answers" xmlns:a18hc="http://schemas.microsoft.com/office/drawing/2018/hyperlinkcolor" xmlns:odc="http://opendope.org/conditions" xmlns:cdr="http://schemas.openxmlformats.org/drawingml/2006/chartDrawing" xmlns:odi="http://opendope.org/components" xmlns:msink="http://schemas.microsoft.com/ink/2010/main" xmlns:cdr14="http://schemas.microsoft.com/office/drawing/2010/chartDrawing" xmlns:iact="http://schemas.microsoft.com/office/powerpoint/2014/inkAction" xmlns:an18="http://schemas.microsoft.com/office/drawing/2018/animation" xmlns:odq="http://opendope.org/questions" xmlns:w16cid="http://schemas.microsoft.com/office/word/2016/wordml/cid" xmlns:dsp="http://schemas.microsoft.com/office/drawing/2008/diagram" xmlns:odx="http://opendope.org/xpaths" xmlns:a15="http://schemas.microsoft.com/office/drawing/2012/main" xmlns:a14="http://schemas.microsoft.com/office/drawing/2010/main" xmlns:c15="http://schemas.microsoft.com/office/drawing/2012/chart" xmlns:a13cmd="http://schemas.microsoft.com/office/drawing/2013/main/command" xmlns:c14="http://schemas.microsoft.com/office/drawing/2007/8/2/chart" xmlns:a16="http://schemas.microsoft.com/office/drawing/2014/main" xmlns:odgm="http://opendope.org/SmartArt/DataHierarchy" xmlns:c16="http://schemas.microsoft.com/office/drawing/2014/chart" xmlns:dgm="http://schemas.openxmlformats.org/drawingml/2006/diagram" xmlns:thm15="http://schemas.microsoft.com/office/thememl/2012/main" xmlns:we="http://schemas.microsoft.com/office/webextensions/webextension/2010/11" xmlns:ns39="http://www.w3.org/2003/InkML" xmlns:sl="http://schemas.openxmlformats.org/schemaLibrary/2006/main" xmlns:ns38="http://www.w3.org/1998/Math/MathML" xmlns:dgm14="http://schemas.microsoft.com/office/drawing/2010/diagram" xmlns:c16ac="http://schemas.microsoft.com/office/drawing/2014/chart/ac" xmlns:a="http://schemas.openxmlformats.org/drawingml/2006/main" xmlns:b="http://schemas.openxmlformats.org/officeDocument/2006/bibliography" xmlns:c="http://schemas.openxmlformats.org/drawingml/2006/chart" xmlns:cs="http://schemas.microsoft.com/office/drawing/2012/chartStyle" xmlns:pic14="http://schemas.microsoft.com/office/drawing/2010/picture" xmlns:lc="http://schemas.openxmlformats.org/drawingml/2006/lockedCanvas" xmlns:wetp="http://schemas.microsoft.com/office/webextensions/taskpanes/2010/11">
+          <w:rStyle w:val="Emphasis"/>
+        </w:rPr>
+        <w:t>s switch to the Czech for real</w:t>
+      </w:r>
+    </w:p>
+    <w:p>
+      <w:pPr>
+        <w:pStyle w:val="Heading6"/>
+      </w:pPr>
+      <w:bookmarkStart w:name="_Toc16293628866086760875508750" w:id="1"/>
+      <w:r>
+        <w:rPr>
+          <w:rStyle w:val=""/>
+        </w:rPr>
+        <w:t>Real Czech language</w:t>
+      </w:r>
+      <w:r>
+        <w:rPr>
+          <w:rStyle w:val=""/>
+        </w:rPr>
+        <w:t xml:space="preserve">
+</w:t>
+      </w:r>
+      <w:r>
+        <w:rPr>
+          <w:rStyle w:val=""/>
+        </w:rPr>
+        <w:t xml:space="preserve">
+</w:t>
+      </w:r>
+      <w:bookmarkEnd w:id="1"/>
+      <w:bookmarkEnd/>
+    </w:p>
+    <w:p>
+      <w:pPr>
+        <w:pStyle w:val="Normal"/>
+      </w:pPr>
+      <w:r>
+        <w:rPr xmlns:cppr="http://schemas.microsoft.com/office/2006/coverPageProps" xmlns:dgm1611="http://schemas.microsoft.com/office/drawing/2016/11/diagram" xmlns:xdr="http://schemas.openxmlformats.org/drawingml/2006/spreadsheetDrawing" xmlns:wp15="http://schemas.microsoft.com/office/word/2012/wordprocessingDrawing" xmlns:pic="http://schemas.openxmlformats.org/drawingml/2006/picture" xmlns:a1611="http://schemas.microsoft.com/office/drawing/2016/11/main" xmlns:a16svg="http://schemas.microsoft.com/office/drawing/2016/SVG/main" xmlns:am3d="http://schemas.microsoft.com/office/drawing/2017/model3d" xmlns:pvml="urn:schemas-microsoft-com:office:powerpoint" xmlns:dgm1612="http://schemas.microsoft.com/office/drawing/2016/12/diagram" xmlns:comp="http://schemas.openxmlformats.org/drawingml/2006/compatibility" xmlns:xvml="urn:schemas-microsoft-com:office:excel" xmlns:c173="http://schemas.microsoft.com/office/drawing/2017/03/chart" xmlns:anam3d="http://schemas.microsoft.com/office/drawing/2018/animation/model3d" xmlns:adec="http://schemas.microsoft.com/office/drawing/2017/decorative" xmlns:oda="http://opendope.org/answers" xmlns:a18hc="http://schemas.microsoft.com/office/drawing/2018/hyperlinkcolor" xmlns:odc="http://opendope.org/conditions" xmlns:cdr="http://schemas.openxmlformats.org/drawingml/2006/chartDrawing" xmlns:odi="http://opendope.org/components" xmlns:msink="http://schemas.microsoft.com/ink/2010/main" xmlns:cdr14="http://schemas.microsoft.com/office/drawing/2010/chartDrawing" xmlns:iact="http://schemas.microsoft.com/office/powerpoint/2014/inkAction" xmlns:an18="http://schemas.microsoft.com/office/drawing/2018/animation" xmlns:odq="http://opendope.org/questions" xmlns:w16cid="http://schemas.microsoft.com/office/word/2016/wordml/cid" xmlns:dsp="http://schemas.microsoft.com/office/drawing/2008/diagram" xmlns:odx="http://opendope.org/xpaths" xmlns:a15="http://schemas.microsoft.com/office/drawing/2012/main" xmlns:a14="http://schemas.microsoft.com/office/drawing/2010/main" xmlns:c15="http://schemas.microsoft.com/office/drawing/2012/chart" xmlns:a13cmd="http://schemas.microsoft.com/office/drawing/2013/main/command" xmlns:c14="http://schemas.microsoft.com/office/drawing/2007/8/2/chart" xmlns:a16="http://schemas.microsoft.com/office/drawing/2014/main" xmlns:odgm="http://opendope.org/SmartArt/DataHierarchy" xmlns:c16="http://schemas.microsoft.com/office/drawing/2014/chart" xmlns:dgm="http://schemas.openxmlformats.org/drawingml/2006/diagram" xmlns:thm15="http://schemas.microsoft.com/office/thememl/2012/main" xmlns:we="http://schemas.microsoft.com/office/webextensions/webextension/2010/11" xmlns:ns39="http://www.w3.org/2003/InkML" xmlns:sl="http://schemas.openxmlformats.org/schemaLibrary/2006/main" xmlns:ns38="http://www.w3.org/1998/Math/MathML" xmlns:dgm14="http://schemas.microsoft.com/office/drawing/2010/diagram" xmlns:c16ac="http://schemas.microsoft.com/office/drawing/2014/chart/ac" xmlns:a="http://schemas.openxmlformats.org/drawingml/2006/main" xmlns:b="http://schemas.openxmlformats.org/officeDocument/2006/bibliography" xmlns:c="http://schemas.openxmlformats.org/drawingml/2006/chart" xmlns:cs="http://schemas.microsoft.com/office/drawing/2012/chartStyle" xmlns:pic14="http://schemas.microsoft.com/office/drawing/2010/picture" xmlns:lc="http://schemas.openxmlformats.org/drawingml/2006/lockedCanvas" xmlns:wetp="http://schemas.microsoft.com/office/webextensions/taskpanes/2010/11">
+          <w:rStyle w:val="Strong"/>
+        </w:rPr>
+        <w:t>ýžáčďéěíňóřšťúů</w:t>
+      </w:r>
+    </w:p>
+    <w:p>
+      <w:pPr>
+        <w:pStyle w:val="PCBulletList"/>
+        <w:numPr xmlns:cppr="http://schemas.microsoft.com/office/2006/coverPageProps" xmlns:dgm1611="http://schemas.microsoft.com/office/drawing/2016/11/diagram" xmlns:xdr="http://schemas.openxmlformats.org/drawingml/2006/spreadsheetDrawing" xmlns:wp15="http://schemas.microsoft.com/office/word/2012/wordprocessingDrawing" xmlns:pic="http://schemas.openxmlformats.org/drawingml/2006/picture" xmlns:a1611="http://schemas.microsoft.com/office/drawing/2016/11/main" xmlns:a16svg="http://schemas.microsoft.com/office/drawing/2016/SVG/main" xmlns:am3d="http://schemas.microsoft.com/office/drawing/2017/model3d" xmlns:pvml="urn:schemas-microsoft-com:office:powerpoint" xmlns:dgm1612="http://schemas.microsoft.com/office/drawing/2016/12/diagram" xmlns:comp="http://schemas.openxmlformats.org/drawingml/2006/compatibility" xmlns:xvml="urn:schemas-microsoft-com:office:excel" xmlns:c173="http://schemas.microsoft.com/office/drawing/2017/03/chart" xmlns:anam3d="http://schemas.microsoft.com/office/drawing/2018/animation/model3d" xmlns:adec="http://schemas.microsoft.com/office/drawing/2017/decorative" xmlns:oda="http://opendope.org/answers" xmlns:a18hc="http://schemas.microsoft.com/office/drawing/2018/hyperlinkcolor" xmlns:odc="http://opendope.org/conditions" xmlns:cdr="http://schemas.openxmlformats.org/drawingml/2006/chartDrawing" xmlns:odi="http://opendope.org/components" xmlns:msink="http://schemas.microsoft.com/ink/2010/main" xmlns:cdr14="http://schemas.microsoft.com/office/drawing/2010/chartDrawing" xmlns:iact="http://schemas.microsoft.com/office/powerpoint/2014/inkAction" xmlns:an18="http://schemas.microsoft.com/office/drawing/2018/animation" xmlns:odq="http://opendope.org/questions" xmlns:w16cid="http://schemas.microsoft.com/office/word/2016/wordml/cid" xmlns:dsp="http://schemas.microsoft.com/office/drawing/2008/diagram" xmlns:odx="http://opendope.org/xpaths" xmlns:a15="http://schemas.microsoft.com/office/drawing/2012/main" xmlns:a14="http://schemas.microsoft.com/office/drawing/2010/main" xmlns:c15="http://schemas.microsoft.com/office/drawing/2012/chart" xmlns:a13cmd="http://schemas.microsoft.com/office/drawing/2013/main/command" xmlns:c14="http://schemas.microsoft.com/office/drawing/2007/8/2/chart" xmlns:a16="http://schemas.microsoft.com/office/drawing/2014/main" xmlns:odgm="http://opendope.org/SmartArt/DataHierarchy" xmlns:c16="http://schemas.microsoft.com/office/drawing/2014/chart" xmlns:dgm="http://schemas.openxmlformats.org/drawingml/2006/diagram" xmlns:thm15="http://schemas.microsoft.com/office/thememl/2012/main" xmlns:we="http://schemas.microsoft.com/office/webextensions/webextension/2010/11" xmlns:ns39="http://www.w3.org/2003/InkML" xmlns:sl="http://schemas.openxmlformats.org/schemaLibrary/2006/main" xmlns:ns38="http://www.w3.org/1998/Math/MathML" xmlns:dgm14="http://schemas.microsoft.com/office/drawing/2010/diagram" xmlns:c16ac="http://schemas.microsoft.com/office/drawing/2014/chart/ac" xmlns:a="http://schemas.openxmlformats.org/drawingml/2006/main" xmlns:b="http://schemas.openxmlformats.org/officeDocument/2006/bibliography" xmlns:c="http://schemas.openxmlformats.org/drawingml/2006/chart" xmlns:cs="http://schemas.microsoft.com/office/drawing/2012/chartStyle" xmlns:pic14="http://schemas.microsoft.com/office/drawing/2010/picture" xmlns:lc="http://schemas.openxmlformats.org/drawingml/2006/lockedCanvas" xmlns:wetp="http://schemas.microsoft.com/office/webextensions/taskpanes/2010/11">
+          <w:ilvl w:val="0"/>
+          <w:numId w:val="20"/>
+        </w:numPr>
+      </w:pPr>
+      <w:r>
+        <w:rPr>
+          <w:rStyle w:val=""/>
+        </w:rPr>
+        <w:t>Jak říkáte albínskému muži z Prahy?</w:t>
+      </w:r>
+    </w:p>
+    <w:p>
+      <w:pPr>
+        <w:pStyle w:val="PCBulletList"/>
+        <w:numPr xmlns:cppr="http://schemas.microsoft.com/office/2006/coverPageProps" xmlns:dgm1611="http://schemas.microsoft.com/office/drawing/2016/11/diagram" xmlns:xdr="http://schemas.openxmlformats.org/drawingml/2006/spreadsheetDrawing" xmlns:wp15="http://schemas.microsoft.com/office/word/2012/wordprocessingDrawing" xmlns:pic="http://schemas.openxmlformats.org/drawingml/2006/picture" xmlns:a1611="http://schemas.microsoft.com/office/drawing/2016/11/main" xmlns:a16svg="http://schemas.microsoft.com/office/drawing/2016/SVG/main" xmlns:am3d="http://schemas.microsoft.com/office/drawing/2017/model3d" xmlns:pvml="urn:schemas-microsoft-com:office:powerpoint" xmlns:dgm1612="http://schemas.microsoft.com/office/drawing/2016/12/diagram" xmlns:comp="http://schemas.openxmlformats.org/drawingml/2006/compatibility" xmlns:xvml="urn:schemas-microsoft-com:office:excel" xmlns:c173="http://schemas.microsoft.com/office/drawing/2017/03/chart" xmlns:anam3d="http://schemas.microsoft.com/office/drawing/2018/animation/model3d" xmlns:adec="http://schemas.microsoft.com/office/drawing/2017/decorative" xmlns:oda="http://opendope.org/answers" xmlns:a18hc="http://schemas.microsoft.com/office/drawing/2018/hyperlinkcolor" xmlns:odc="http://opendope.org/conditions" xmlns:cdr="http://schemas.openxmlformats.org/drawingml/2006/chartDrawing" xmlns:odi="http://opendope.org/components" xmlns:msink="http://schemas.microsoft.com/ink/2010/main" xmlns:cdr14="http://schemas.microsoft.com/office/drawing/2010/chartDrawing" xmlns:iact="http://schemas.microsoft.com/office/powerpoint/2014/inkAction" xmlns:an18="http://schemas.microsoft.com/office/drawing/2018/animation" xmlns:odq="http://opendope.org/questions" xmlns:w16cid="http://schemas.microsoft.com/office/word/2016/wordml/cid" xmlns:dsp="http://schemas.microsoft.com/office/drawing/2008/diagram" xmlns:odx="http://opendope.org/xpaths" xmlns:a15="http://schemas.microsoft.com/office/drawing/2012/main" xmlns:a14="http://schemas.microsoft.com/office/drawing/2010/main" xmlns:c15="http://schemas.microsoft.com/office/drawing/2012/chart" xmlns:a13cmd="http://schemas.microsoft.com/office/drawing/2013/main/command" xmlns:c14="http://schemas.microsoft.com/office/drawing/2007/8/2/chart" xmlns:a16="http://schemas.microsoft.com/office/drawing/2014/main" xmlns:odgm="http://opendope.org/SmartArt/DataHierarchy" xmlns:c16="http://schemas.microsoft.com/office/drawing/2014/chart" xmlns:dgm="http://schemas.openxmlformats.org/drawingml/2006/diagram" xmlns:thm15="http://schemas.microsoft.com/office/thememl/2012/main" xmlns:we="http://schemas.microsoft.com/office/webextensions/webextension/2010/11" xmlns:ns39="http://www.w3.org/2003/InkML" xmlns:sl="http://schemas.openxmlformats.org/schemaLibrary/2006/main" xmlns:ns38="http://www.w3.org/1998/Math/MathML" xmlns:dgm14="http://schemas.microsoft.com/office/drawing/2010/diagram" xmlns:c16ac="http://schemas.microsoft.com/office/drawing/2014/chart/ac" xmlns:a="http://schemas.openxmlformats.org/drawingml/2006/main" xmlns:b="http://schemas.openxmlformats.org/officeDocument/2006/bibliography" xmlns:c="http://schemas.openxmlformats.org/drawingml/2006/chart" xmlns:cs="http://schemas.microsoft.com/office/drawing/2012/chartStyle" xmlns:pic14="http://schemas.microsoft.com/office/drawing/2010/picture" xmlns:lc="http://schemas.openxmlformats.org/drawingml/2006/lockedCanvas" xmlns:wetp="http://schemas.microsoft.com/office/webextensions/taskpanes/2010/11">
+          <w:ilvl w:val="0"/>
+          <w:numId w:val="20"/>
+        </w:numPr>
+      </w:pPr>
+      <w:r>
+        <w:rPr>
+          <w:rStyle w:val=""/>
+        </w:rPr>
+        <w:t>Prázdný Čech.</w:t>
+      </w:r>
+    </w:p>
+    <w:p>
+      <w:pPr>
+        <w:pStyle w:val="Heading2"/>
+      </w:pPr>
+      <w:bookmarkStart w:name="_Toc16293628866281984150736675" w:id="1"/>
+      <w:r>
+        <w:rPr>
+          <w:rStyle w:val=""/>
+        </w:rPr>
+        <w:t>Longest Serbian word he he</w:t>
+      </w:r>
+      <w:r>
+        <w:rPr>
+          <w:rStyle w:val=""/>
+        </w:rPr>
+        <w:t xml:space="preserve">
+</w:t>
+      </w:r>
+      <w:r>
+        <w:rPr>
+          <w:rStyle w:val=""/>
+        </w:rPr>
+        <w:t xml:space="preserve">
+</w:t>
+      </w:r>
+      <w:bookmarkEnd w:id="1"/>
+      <w:bookmarkEnd/>
+    </w:p>
+    <w:p>
+      <w:pPr>
+        <w:pStyle w:val="Normal"/>
+      </w:pPr>
+      <w:r>
+        <w:rPr>
+          <w:rStyle w:val=""/>
+        </w:rPr>
+        <w:t xml:space="preserve">Here you go: </w:t>
+      </w:r>
+      <w:r>
+        <w:rPr xmlns:cppr="http://schemas.microsoft.com/office/2006/coverPageProps" xmlns:dgm1611="http://schemas.microsoft.com/office/drawing/2016/11/diagram" xmlns:xdr="http://schemas.openxmlformats.org/drawingml/2006/spreadsheetDrawing" xmlns:wp15="http://schemas.microsoft.com/office/word/2012/wordprocessingDrawing" xmlns:pic="http://schemas.openxmlformats.org/drawingml/2006/picture" xmlns:a1611="http://schemas.microsoft.com/office/drawing/2016/11/main" xmlns:a16svg="http://schemas.microsoft.com/office/drawing/2016/SVG/main" xmlns:am3d="http://schemas.microsoft.com/office/drawing/2017/model3d" xmlns:pvml="urn:schemas-microsoft-com:office:powerpoint" xmlns:dgm1612="http://schemas.microsoft.com/office/drawing/2016/12/diagram" xmlns:comp="http://schemas.openxmlformats.org/drawingml/2006/compatibility" xmlns:xvml="urn:schemas-microsoft-com:office:excel" xmlns:c173="http://schemas.microsoft.com/office/drawing/2017/03/chart" xmlns:anam3d="http://schemas.microsoft.com/office/drawing/2018/animation/model3d" xmlns:adec="http://schemas.microsoft.com/office/drawing/2017/decorative" xmlns:oda="http://opendope.org/answers" xmlns:a18hc="http://schemas.microsoft.com/office/drawing/2018/hyperlinkcolor" xmlns:odc="http://opendope.org/conditions" xmlns:cdr="http://schemas.openxmlformats.org/drawingml/2006/chartDrawing" xmlns:odi="http://opendope.org/components" xmlns:msink="http://schemas.microsoft.com/ink/2010/main" xmlns:cdr14="http://schemas.microsoft.com/office/drawing/2010/chartDrawing" xmlns:iact="http://schemas.microsoft.com/office/powerpoint/2014/inkAction" xmlns:an18="http://schemas.microsoft.com/office/drawing/2018/animation" xmlns:odq="http://opendope.org/questions" xmlns:w16cid="http://schemas.microsoft.com/office/word/2016/wordml/cid" xmlns:dsp="http://schemas.microsoft.com/office/drawing/2008/diagram" xmlns:odx="http://opendope.org/xpaths" xmlns:a15="http://schemas.microsoft.com/office/drawing/2012/main" xmlns:a14="http://schemas.microsoft.com/office/drawing/2010/main" xmlns:c15="http://schemas.microsoft.com/office/drawing/2012/chart" xmlns:a13cmd="http://schemas.microsoft.com/office/drawing/2013/main/command" xmlns:c14="http://schemas.microsoft.com/office/drawing/2007/8/2/chart" xmlns:a16="http://schemas.microsoft.com/office/drawing/2014/main" xmlns:odgm="http://opendope.org/SmartArt/DataHierarchy" xmlns:c16="http://schemas.microsoft.com/office/drawing/2014/chart" xmlns:dgm="http://schemas.openxmlformats.org/drawingml/2006/diagram" xmlns:thm15="http://schemas.microsoft.com/office/thememl/2012/main" xmlns:we="http://schemas.microsoft.com/office/webextensions/webextension/2010/11" xmlns:ns39="http://www.w3.org/2003/InkML" xmlns:sl="http://schemas.openxmlformats.org/schemaLibrary/2006/main" xmlns:ns38="http://www.w3.org/1998/Math/MathML" xmlns:dgm14="http://schemas.microsoft.com/office/drawing/2010/diagram" xmlns:c16ac="http://schemas.microsoft.com/office/drawing/2014/chart/ac" xmlns:a="http://schemas.openxmlformats.org/drawingml/2006/main" xmlns:b="http://schemas.openxmlformats.org/officeDocument/2006/bibliography" xmlns:c="http://schemas.openxmlformats.org/drawingml/2006/chart" xmlns:cs="http://schemas.microsoft.com/office/drawing/2012/chartStyle" xmlns:pic14="http://schemas.microsoft.com/office/drawing/2010/picture" xmlns:lc="http://schemas.openxmlformats.org/drawingml/2006/lockedCanvas" xmlns:wetp="http://schemas.microsoft.com/office/webextensions/taskpanes/2010/11">
+          <w:rStyle w:val="PCCode"/>
+        </w:rPr>
+        <w:t>АБВГДЂЕЖЗИЈКЛЉМНЊОПРСТУФХЦЧЏШ</w:t>
+      </w:r>
+    </w:p>
+    <w:p>
+      <w:pPr>
+        <w:pStyle w:val="Heading3"/>
+      </w:pPr>
+      <w:bookmarkStart w:name="_Toc16293628866481776543987851" w:id="1"/>
+      <w:r>
+        <w:rPr>
+          <w:rStyle w:val=""/>
+        </w:rPr>
+        <w:t>Serbian literature</w:t>
+      </w:r>
+      <w:r>
+        <w:rPr>
+          <w:rStyle w:val=""/>
+        </w:rPr>
+        <w:t xml:space="preserve">
+</w:t>
+      </w:r>
+      <w:r>
+        <w:rPr>
+          <w:rStyle w:val=""/>
+        </w:rPr>
+        <w:t xml:space="preserve">
+</w:t>
+      </w:r>
+      <w:bookmarkEnd w:id="1"/>
+      <w:bookmarkEnd/>
+    </w:p>
+    <w:p>
+      <w:pPr>
+        <w:pStyle w:val="PCCode"/>
+      </w:pPr>
+      <w:r>
+        <w:rPr>
+          <w:rStyle w:val=""/>
+        </w:rPr>
+        <w:t>Весела песма</w:t>
+      </w:r>
+      <w:r>
+        <w:rPr>
+          <w:rStyle w:val=""/>
+        </w:rPr>
+        <w:t xml:space="preserve">
+</w:t>
+      </w:r>
+      <w:r>
+        <w:rPr>
+          <w:rStyle w:val=""/>
+        </w:rPr>
+        <w:t>Из школе се враћа Стева</w:t>
+      </w:r>
+      <w:r>
+        <w:rPr>
+          <w:rStyle w:val=""/>
+        </w:rPr>
+        <w:t xml:space="preserve">
+</w:t>
+      </w:r>
+      <w:r>
+        <w:rPr>
+          <w:rStyle w:val=""/>
+        </w:rPr>
+        <w:t>сав весео путем пева.</w:t>
+      </w:r>
+      <w:r>
+        <w:rPr>
+          <w:rStyle w:val=""/>
+        </w:rPr>
+        <w:t xml:space="preserve">
+</w:t>
+      </w:r>
+      <w:r>
+        <w:rPr>
+          <w:rStyle w:val=""/>
+        </w:rPr>
+        <w:t/>
+      </w:r>
+      <w:r>
+        <w:rPr>
+          <w:rStyle w:val=""/>
+        </w:rPr>
+        <w:t xml:space="preserve">
+</w:t>
+      </w:r>
+      <w:r>
+        <w:rPr>
+          <w:rStyle w:val=""/>
+        </w:rPr>
+        <w:t>Уз пут среће бака Јелу:</w:t>
+      </w:r>
+      <w:r>
+        <w:rPr>
+          <w:rStyle w:val=""/>
+        </w:rPr>
+        <w:t xml:space="preserve">
+</w:t>
+      </w:r>
+      <w:r>
+        <w:rPr>
+          <w:rStyle w:val=""/>
+        </w:rPr>
+        <w:t>„Ћирилицу знадем целу!"</w:t>
+      </w:r>
+      <w:r>
+        <w:rPr>
+          <w:rStyle w:val=""/>
+        </w:rPr>
+        <w:t xml:space="preserve">
+</w:t>
+      </w:r>
+      <w:r>
+        <w:rPr>
+          <w:rStyle w:val=""/>
+        </w:rPr>
+        <w:t/>
+      </w:r>
+      <w:r>
+        <w:rPr>
+          <w:rStyle w:val=""/>
+        </w:rPr>
+        <w:t xml:space="preserve">
+</w:t>
+      </w:r>
+      <w:r>
+        <w:rPr>
+          <w:rStyle w:val=""/>
+        </w:rPr>
+        <w:t>Кући дође, па са врата:</w:t>
+      </w:r>
+      <w:r>
+        <w:rPr>
+          <w:rStyle w:val=""/>
+        </w:rPr>
+        <w:t xml:space="preserve">
+</w:t>
+      </w:r>
+      <w:r>
+        <w:rPr>
+          <w:rStyle w:val=""/>
+        </w:rPr>
+        <w:t>„Ћирилицу знадем, тата!"</w:t>
+      </w:r>
+      <w:r>
+        <w:rPr>
+          <w:rStyle w:val=""/>
+        </w:rPr>
+        <w:t xml:space="preserve">
+</w:t>
+      </w:r>
+      <w:r>
+        <w:rPr>
+          <w:rStyle w:val=""/>
+        </w:rPr>
+        <w:t/>
+      </w:r>
+      <w:r>
+        <w:rPr>
+          <w:rStyle w:val=""/>
+        </w:rPr>
+        <w:t xml:space="preserve">
+</w:t>
+      </w:r>
+      <w:r>
+        <w:rPr>
+          <w:rStyle w:val=""/>
+        </w:rPr>
+        <w:t>„Све сад, мајко, читам сам,</w:t>
+      </w:r>
+      <w:r>
+        <w:rPr>
+          <w:rStyle w:val=""/>
+        </w:rPr>
+        <w:t xml:space="preserve">
+</w:t>
+      </w:r>
+      <w:r>
+        <w:rPr>
+          <w:rStyle w:val=""/>
+        </w:rPr>
+        <w:t>јер од данас и „ш" знам!"</w:t>
+      </w:r>
+      <w:r>
+        <w:rPr>
+          <w:rStyle w:val=""/>
+        </w:rPr>
+        <w:t xml:space="preserve">
+</w:t>
+      </w:r>
+      <w:r>
+        <w:rPr>
+          <w:rStyle w:val=""/>
+        </w:rPr>
+        <w:t/>
+      </w:r>
+      <w:r>
+        <w:rPr>
+          <w:rStyle w:val=""/>
+        </w:rPr>
+        <w:t xml:space="preserve">
+</w:t>
+      </w:r>
+      <w:r>
+        <w:rPr>
+          <w:rStyle w:val=""/>
+        </w:rPr>
+        <w:t>Оком тражи и сестрицу:</w:t>
+      </w:r>
+      <w:r>
+        <w:rPr>
+          <w:rStyle w:val=""/>
+        </w:rPr>
+        <w:t xml:space="preserve">
+</w:t>
+      </w:r>
+      <w:r>
+        <w:rPr>
+          <w:rStyle w:val=""/>
+        </w:rPr>
+        <w:t>„Сејо, знадем ћирилицу!"</w:t>
+      </w:r>
+      <w:r>
+        <w:rPr>
+          <w:rStyle w:val=""/>
+        </w:rPr>
+        <w:t xml:space="preserve">
+</w:t>
+      </w:r>
+      <w:r>
+        <w:rPr>
+          <w:rStyle w:val=""/>
+        </w:rPr>
+        <w:t/>
+      </w:r>
+      <w:r>
+        <w:rPr>
+          <w:rStyle w:val=""/>
+        </w:rPr>
+        <w:t xml:space="preserve">
+</w:t>
+      </w:r>
+      <w:r>
+        <w:rPr>
+          <w:rStyle w:val=""/>
+        </w:rPr>
+        <w:t>Потом оде до икона,</w:t>
+      </w:r>
+      <w:r>
+        <w:rPr>
+          <w:rStyle w:val=""/>
+        </w:rPr>
+        <w:t xml:space="preserve">
+</w:t>
+      </w:r>
+      <w:r>
+        <w:rPr>
+          <w:rStyle w:val=""/>
+        </w:rPr>
+        <w:t>па начини три поклона.</w:t>
+      </w:r>
+      <w:r>
+        <w:rPr>
+          <w:rStyle w:val=""/>
+        </w:rPr>
+        <w:t xml:space="preserve">
+</w:t>
+      </w:r>
+      <w:r>
+        <w:rPr>
+          <w:rStyle w:val=""/>
+        </w:rPr>
+        <w:t/>
+      </w:r>
+      <w:r>
+        <w:rPr>
+          <w:rStyle w:val=""/>
+        </w:rPr>
+        <w:t xml:space="preserve">
+</w:t>
+      </w:r>
+      <w:r>
+        <w:rPr>
+          <w:rStyle w:val=""/>
+        </w:rPr>
+        <w:t>Хоће Стева да се јави</w:t>
+      </w:r>
+      <w:r>
+        <w:rPr>
+          <w:rStyle w:val=""/>
+        </w:rPr>
+        <w:t xml:space="preserve">
+</w:t>
+      </w:r>
+      <w:r>
+        <w:rPr>
+          <w:rStyle w:val=""/>
+        </w:rPr>
+        <w:t>и захвали Светом Сави.</w:t>
+      </w:r>
+      <w:r>
+        <w:rPr>
+          <w:rStyle w:val=""/>
+        </w:rPr>
+        <w:t xml:space="preserve">
+</w:t>
+      </w:r>
+      <w:r>
+        <w:rPr>
+          <w:rStyle w:val=""/>
+        </w:rPr>
+        <w:t/>
+      </w:r>
+      <w:r>
+        <w:rPr>
+          <w:rStyle w:val=""/>
+        </w:rPr>
+        <w:t xml:space="preserve">
+</w:t>
+      </w:r>
+      <w:r>
+        <w:rPr>
+          <w:rStyle w:val=""/>
+        </w:rPr>
+        <w:t>Свети Сава Стеву чује,</w:t>
+      </w:r>
+      <w:r>
+        <w:rPr>
+          <w:rStyle w:val=""/>
+        </w:rPr>
+        <w:t xml:space="preserve">
+</w:t>
+      </w:r>
+      <w:r>
+        <w:rPr>
+          <w:rStyle w:val=""/>
+        </w:rPr>
+        <w:t>па се скупа с њим радује:</w:t>
+      </w:r>
+      <w:r>
+        <w:rPr>
+          <w:rStyle w:val=""/>
+        </w:rPr>
+        <w:t xml:space="preserve">
+</w:t>
+      </w:r>
+      <w:r>
+        <w:rPr>
+          <w:rStyle w:val=""/>
+        </w:rPr>
+        <w:t/>
+      </w:r>
+      <w:r>
+        <w:rPr>
+          <w:rStyle w:val=""/>
+        </w:rPr>
+        <w:t xml:space="preserve">
+</w:t>
+      </w:r>
+      <w:r>
+        <w:rPr>
+          <w:rStyle w:val=""/>
+        </w:rPr>
+        <w:t>„Српство ми је од сад јаче</w:t>
+      </w:r>
+      <w:r>
+        <w:rPr>
+          <w:rStyle w:val=""/>
+        </w:rPr>
+        <w:t xml:space="preserve">
+</w:t>
+      </w:r>
+      <w:r>
+        <w:rPr>
+          <w:rStyle w:val=""/>
+        </w:rPr>
+        <w:t>за још једно вредно ђаче!"</w:t>
+      </w:r>
+    </w:p>
+    <w:p>
+      <w:pPr>
+        <w:pStyle w:val="Heading2"/>
+      </w:pPr>
+      <w:bookmarkStart w:name="_Toc16293628866705175867600069" w:id="1"/>
+      <w:r>
+        <w:rPr>
+          <w:rStyle w:val=""/>
+        </w:rPr>
+        <w:t>It</w:t>
+      </w:r>
+      <w:r>
+        <w:rPr>
+          <w:rStyle w:val=""/>
+        </w:rPr>
+        <w:t>'</w:t>
+      </w:r>
+      <w:r>
+        <w:rPr>
+          <w:rStyle w:val=""/>
+        </w:rPr>
+        <w:t>s enough, lets start with some smart things</w:t>
+      </w:r>
+      <w:r>
+        <w:rPr>
+          <w:rStyle w:val=""/>
+        </w:rPr>
+        <w:t xml:space="preserve">
+</w:t>
+      </w:r>
+      <w:r>
+        <w:rPr>
+          <w:rStyle w:val=""/>
+        </w:rPr>
+        <w:t xml:space="preserve">
+</w:t>
+      </w:r>
+      <w:bookmarkEnd w:id="1"/>
+      <w:bookmarkEnd/>
+    </w:p>
+    <w:p>
+      <w:pPr>
+        <w:pStyle w:val="Horizontal Line"/>
+        <w:pBdr>
+          <w:bottom w:val="basicThinLines"/>
+        </w:pBdr>
+      </w:pPr>
+      <w:r>
+        <w:rPr>
+          <w:rStyle w:val=""/>
+        </w:rPr>
+        <w:t/>
+      </w:r>
+    </w:p>
+    <w:p>
+      <w:pPr>
+        <w:pStyle w:val="Normal"/>
+      </w:pPr>
+      <w:r>
+        <w:rPr>
+          <w:rStyle w:val=""/>
+        </w:rPr>
+        <w:t>1.</w:t>
+      </w:r>
+    </w:p>
+    <w:p>
+      <w:pPr>
+        <w:pStyle w:val="Normal"/>
+      </w:pPr>
+      <w:r>
+        <w:rPr>
+          <w:rStyle w:val=""/>
+        </w:rPr>
+        <w:t>PLAY THIS VIDEO AND THANKS ME LATER!</w:t>
+      </w:r>
+    </w:p>
+    <w:p>
+      <w:pPr>
+        <w:pStyle w:val="Horizontal Line"/>
+        <w:pBdr>
+          <w:bottom w:val="basicThinLines"/>
+        </w:pBdr>
+      </w:pPr>
+      <w:r>
+        <w:rPr>
+          <w:rStyle w:val=""/>
+        </w:rPr>
+        <w:t/>
+      </w:r>
+    </w:p>
+    <w:p>
+      <w:pPr>
+        <w:pStyle w:val="Normal"/>
+      </w:pPr>
+      <w:r>
+        <w:rPr xmlns:cppr="http://schemas.microsoft.com/office/2006/coverPageProps" xmlns:dgm1611="http://schemas.microsoft.com/office/drawing/2016/11/diagram" xmlns:xdr="http://schemas.openxmlformats.org/drawingml/2006/spreadsheetDrawing" xmlns:wp15="http://schemas.microsoft.com/office/word/2012/wordprocessingDrawing" xmlns:pic="http://schemas.openxmlformats.org/drawingml/2006/picture" xmlns:a1611="http://schemas.microsoft.com/office/drawing/2016/11/main" xmlns:a16svg="http://schemas.microsoft.com/office/drawing/2016/SVG/main" xmlns:am3d="http://schemas.microsoft.com/office/drawing/2017/model3d" xmlns:pvml="urn:schemas-microsoft-com:office:powerpoint" xmlns:dgm1612="http://schemas.microsoft.com/office/drawing/2016/12/diagram" xmlns:comp="http://schemas.openxmlformats.org/drawingml/2006/compatibility" xmlns:xvml="urn:schemas-microsoft-com:office:excel" xmlns:c173="http://schemas.microsoft.com/office/drawing/2017/03/chart" xmlns:anam3d="http://schemas.microsoft.com/office/drawing/2018/animation/model3d" xmlns:adec="http://schemas.microsoft.com/office/drawing/2017/decorative" xmlns:oda="http://opendope.org/answers" xmlns:a18hc="http://schemas.microsoft.com/office/drawing/2018/hyperlinkcolor" xmlns:odc="http://opendope.org/conditions" xmlns:cdr="http://schemas.openxmlformats.org/drawingml/2006/chartDrawing" xmlns:odi="http://opendope.org/components" xmlns:msink="http://schemas.microsoft.com/ink/2010/main" xmlns:cdr14="http://schemas.microsoft.com/office/drawing/2010/chartDrawing" xmlns:iact="http://schemas.microsoft.com/office/powerpoint/2014/inkAction" xmlns:an18="http://schemas.microsoft.com/office/drawing/2018/animation" xmlns:odq="http://opendope.org/questions" xmlns:w16cid="http://schemas.microsoft.com/office/word/2016/wordml/cid" xmlns:dsp="http://schemas.microsoft.com/office/drawing/2008/diagram" xmlns:odx="http://opendope.org/xpaths" xmlns:a15="http://schemas.microsoft.com/office/drawing/2012/main" xmlns:a14="http://schemas.microsoft.com/office/drawing/2010/main" xmlns:c15="http://schemas.microsoft.com/office/drawing/2012/chart" xmlns:a13cmd="http://schemas.microsoft.com/office/drawing/2013/main/command" xmlns:c14="http://schemas.microsoft.com/office/drawing/2007/8/2/chart" xmlns:a16="http://schemas.microsoft.com/office/drawing/2014/main" xmlns:odgm="http://opendope.org/SmartArt/DataHierarchy" xmlns:c16="http://schemas.microsoft.com/office/drawing/2014/chart" xmlns:dgm="http://schemas.openxmlformats.org/drawingml/2006/diagram" xmlns:thm15="http://schemas.microsoft.com/office/thememl/2012/main" xmlns:we="http://schemas.microsoft.com/office/webextensions/webextension/2010/11" xmlns:ns39="http://www.w3.org/2003/InkML" xmlns:sl="http://schemas.openxmlformats.org/schemaLibrary/2006/main" xmlns:ns38="http://www.w3.org/1998/Math/MathML" xmlns:dgm14="http://schemas.microsoft.com/office/drawing/2010/diagram" xmlns:c16ac="http://schemas.microsoft.com/office/drawing/2014/chart/ac" xmlns:a="http://schemas.openxmlformats.org/drawingml/2006/main" xmlns:b="http://schemas.openxmlformats.org/officeDocument/2006/bibliography" xmlns:c="http://schemas.openxmlformats.org/drawingml/2006/chart" xmlns:cs="http://schemas.microsoft.com/office/drawing/2012/chartStyle" xmlns:pic14="http://schemas.microsoft.com/office/drawing/2010/picture" xmlns:lc="http://schemas.openxmlformats.org/drawingml/2006/lockedCanvas" xmlns:wetp="http://schemas.microsoft.com/office/webextensions/taskpanes/2010/11">
+          <w:rStyle w:val="Strong"/>
+        </w:rPr>
+        <w:t>HIT THAT PLAY BUTTON</w:t>
+      </w:r>
+      <w:r>
+        <w:rPr>
+          <w:rStyle w:val=""/>
+        </w:rPr>
+        <w:t xml:space="preserve"> </w:t>
+      </w:r>
+      <w:r>
+        <w:rPr>
+          <w:rStyle w:val=""/>
+        </w:rPr>
+        <w:drawing xmlns:cppr="http://schemas.microsoft.com/office/2006/coverPageProps" xmlns:dgm1611="http://schemas.microsoft.com/office/drawing/2016/11/diagram" xmlns:xdr="http://schemas.openxmlformats.org/drawingml/2006/spreadsheetDrawing" xmlns:wp15="http://schemas.microsoft.com/office/word/2012/wordprocessingDrawing" xmlns:pic="http://schemas.openxmlformats.org/drawingml/2006/picture" xmlns:a1611="http://schemas.microsoft.com/office/drawing/2016/11/main" xmlns:a16svg="http://schemas.microsoft.com/office/drawing/2016/SVG/main" xmlns:am3d="http://schemas.microsoft.com/office/drawing/2017/model3d" xmlns:pvml="urn:schemas-microsoft-com:office:powerpoint" xmlns:dgm1612="http://schemas.microsoft.com/office/drawing/2016/12/diagram" xmlns:comp="http://schemas.openxmlformats.org/drawingml/2006/compatibility" xmlns:xvml="urn:schemas-microsoft-com:office:excel" xmlns:c173="http://schemas.microsoft.com/office/drawing/2017/03/chart" xmlns:anam3d="http://schemas.microsoft.com/office/drawing/2018/animation/model3d" xmlns:adec="http://schemas.microsoft.com/office/drawing/2017/decorative" xmlns:oda="http://opendope.org/answers" xmlns:a18hc="http://schemas.microsoft.com/office/drawing/2018/hyperlinkcolor" xmlns:odc="http://opendope.org/conditions" xmlns:cdr="http://schemas.openxmlformats.org/drawingml/2006/chartDrawing" xmlns:odi="http://opendope.org/components" xmlns:msink="http://schemas.microsoft.com/ink/2010/main" xmlns:cdr14="http://schemas.microsoft.com/office/drawing/2010/chartDrawing" xmlns:iact="http://schemas.microsoft.com/office/powerpoint/2014/inkAction" xmlns:an18="http://schemas.microsoft.com/office/drawing/2018/animation" xmlns:odq="http://opendope.org/questions" xmlns:w16cid="http://schemas.microsoft.com/office/word/2016/wordml/cid" xmlns:dsp="http://schemas.microsoft.com/office/drawing/2008/diagram" xmlns:odx="http://opendope.org/xpaths" xmlns:a15="http://schemas.microsoft.com/office/drawing/2012/main" xmlns:a14="http://schemas.microsoft.com/office/drawing/2010/main" xmlns:c15="http://schemas.microsoft.com/office/drawing/2012/chart" xmlns:a13cmd="http://schemas.microsoft.com/office/drawing/2013/main/command" xmlns:c14="http://schemas.microsoft.com/office/drawing/2007/8/2/chart" xmlns:a16="http://schemas.microsoft.com/office/drawing/2014/main" xmlns:odgm="http://opendope.org/SmartArt/DataHierarchy" xmlns:c16="http://schemas.microsoft.com/office/drawing/2014/chart" xmlns:dgm="http://schemas.openxmlformats.org/drawingml/2006/diagram" xmlns:thm15="http://schemas.microsoft.com/office/thememl/2012/main" xmlns:we="http://schemas.microsoft.com/office/webextensions/webextension/2010/11" xmlns:ns39="http://www.w3.org/2003/InkML" xmlns:sl="http://schemas.openxmlformats.org/schemaLibrary/2006/main" xmlns:ns38="http://www.w3.org/1998/Math/MathML" xmlns:dgm14="http://schemas.microsoft.com/office/drawing/2010/diagram" xmlns:c16ac="http://schemas.microsoft.com/office/drawing/2014/chart/ac" xmlns:a="http://schemas.openxmlformats.org/drawingml/2006/main" xmlns:b="http://schemas.openxmlformats.org/officeDocument/2006/bibliography" xmlns:c="http://schemas.openxmlformats.org/drawingml/2006/chart" xmlns:cs="http://schemas.microsoft.com/office/drawing/2012/chartStyle" xmlns:pic14="http://schemas.microsoft.com/office/drawing/2010/picture" xmlns:lc="http://schemas.openxmlformats.org/drawingml/2006/lockedCanvas" xmlns:wetp="http://schemas.microsoft.com/office/webextensions/taskpanes/2010/11">
+          <wp:inline distT="0" distB="0" distL="0" distR="0">
+            <wp:extent cx="5732145" cy="3224332"/>
+            <wp:effectExtent l="0" t="0" r="0" b="0"/>
+            <wp:docPr id="100000" name="Image100000" descr="you fool"/>
+            <wp:cNvGraphicFramePr>
+              <a:graphicFrameLocks noChangeAspect="true"/>
+            </wp:cNvGraphicFramePr>
+            <a:graphic>
+              <a:graphicData uri="http://schemas.openxmlformats.org/drawingml/2006/picture">
+                <pic:pic>
+                  <pic:nvPicPr>
+                    <pic:cNvPr id="100001" name="Image100000"/>
+                    <pic:cNvPicPr/>
+                  </pic:nvPicPr>
+                  <pic:blipFill>
+                    <a:blip r:embed="rId14"/>
+                    <a:stretch>
+                      <a:fillRect/>
+                    </a:stretch>
+                  </pic:blipFill>
+                  <pic:spPr>
+                    <a:xfrm>
+                      <a:off x="0" y="0"/>
+                      <a:ext cx="5732145" cy="3224332"/>
+                    </a:xfrm>
+                    <a:prstGeom prst="rect">
+                      <a:avLst/>
+                    </a:prstGeom>
+                  </pic:spPr>
+                </pic:pic>
+              </a:graphicData>
+            </a:graphic>
+          </wp:inline>
+        </w:drawing>
+        <w:t/>
+      </w:r>
+    </w:p>
+    <w:p>
+      <w:pPr>
+        <w:pStyle w:val="IntenseQuote"/>
+      </w:pPr>
+      <w:r>
+        <w:rPr>
+          <w:rStyle w:val=""/>
+        </w:rPr>
+        <w:t>Yep, it</w:t>
+      </w:r>
+      <w:r>
+        <w:rPr>
+          <w:rStyle w:val=""/>
+        </w:rPr>
+        <w:t>'</w:t>
+      </w:r>
+      <w:r>
+        <w:rPr>
+          <w:rStyle w:val=""/>
+        </w:rPr>
+        <w:t>s a picture, fool</w:t>
+      </w:r>
+      <w:r>
+        <w:rPr>
+          <w:rStyle w:val=""/>
+        </w:rPr>
+        <w:t>...</w:t>
+      </w:r>
+      <w:r>
+        <w:rPr>
+          <w:rStyle w:val=""/>
+        </w:rPr>
+        <w:t xml:space="preserve"> lol</w:t>
+      </w:r>
+      <w:r>
+        <w:rPr>
+          <w:rStyle w:val=""/>
+        </w:rPr>
+        <w:t xml:space="preserve">
+</w:t>
+      </w:r>
+      <w:r>
+        <w:rPr>
+          <w:rStyle w:val=""/>
+        </w:rPr>
+        <w:t>Here you go, CLICK IT:</w:t>
+      </w:r>
+    </w:p>
+    <w:p>
+      <w:pPr>
+        <w:pStyle w:val="Normal"/>
+      </w:pPr>
+    </w:p>
+    <w:p>
+      <w:pPr>
+        <w:pStyle w:val="Horizontal Line"/>
+        <w:pBdr>
+          <w:bottom w:val="basicThinLines"/>
+        </w:pBdr>
+      </w:pPr>
+      <w:r>
+        <w:rPr>
+          <w:rStyle w:val=""/>
+        </w:rPr>
+        <w:t/>
+      </w:r>
+    </w:p>
+    <w:p>
+      <w:pPr>
+        <w:pStyle w:val="Heading1"/>
+      </w:pPr>
+      <w:r>
+        <w:rPr>
+          <w:rStyle w:val=""/>
+        </w:rPr>
+        <w:t>testing_folder</w:t>
+      </w:r>
+      <w:r>
+        <w:rPr>
+          <w:rStyle w:val=""/>
+        </w:rPr>
+        <w:t xml:space="preserve">
+</w:t>
+      </w:r>
+      <w:r>
+        <w:rPr>
+          <w:rStyle w:val=""/>
+        </w:rPr>
+        <w:t xml:space="preserve">
+</w:t>
+      </w:r>
+    </w:p>
+    <w:p>
+      <w:pPr>
+        <w:pStyle w:val="Heading2"/>
+      </w:pPr>
+      <w:r>
+        <w:rPr>
+          <w:rStyle w:val=""/>
+        </w:rPr>
+        <w:t>testing folder</w:t>
+      </w:r>
+      <w:r>
+        <w:rPr>
+          <w:rStyle w:val=""/>
+        </w:rPr>
+        <w:t xml:space="preserve">
+</w:t>
+      </w:r>
+      <w:r>
+        <w:rPr>
+          <w:rStyle w:val=""/>
+        </w:rPr>
+        <w:t xml:space="preserve">
+</w:t>
+      </w:r>
+    </w:p>
+    <w:p>
+      <w:pPr>
+        <w:pStyle w:val="Heading3"/>
+      </w:pPr>
+      <w:r>
+        <w:rPr>
+          <w:rStyle w:val=""/>
+        </w:rPr>
+        <w:t>testing subFolder</w:t>
+      </w:r>
+      <w:r>
+        <w:rPr>
+          <w:rStyle w:val=""/>
+        </w:rPr>
+        <w:t xml:space="preserve">
+</w:t>
+      </w:r>
+      <w:r>
+        <w:rPr>
+          <w:rStyle w:val=""/>
+        </w:rPr>
+        <w:t xml:space="preserve">
+</w:t>
+      </w:r>
+    </w:p>
+    <w:p>
+      <w:pPr>
+        <w:pStyle w:val="Heading4"/>
+      </w:pPr>
+      <w:r>
+        <w:rPr>
+          <w:rStyle w:val=""/>
+        </w:rPr>
+        <w:t>no files folder</w:t>
+      </w:r>
+      <w:r>
+        <w:rPr>
+          <w:rStyle w:val=""/>
+        </w:rPr>
+        <w:t xml:space="preserve">
+</w:t>
+      </w:r>
+      <w:r>
+        <w:rPr>
+          <w:rStyle w:val=""/>
+        </w:rPr>
+        <w:t xml:space="preserve">
+</w:t>
+      </w:r>
+    </w:p>
+    <w:p>
+      <w:pPr>
+        <w:pStyle w:val="Heading4"/>
+      </w:pPr>
+      <w:bookmarkStart w:name="_Toc16293628867817713071415482" w:id="1"/>
+      <w:r>
+        <w:rPr>
+          <w:rStyle w:val=""/>
+        </w:rPr>
+        <w:t>SameHeadingsTest</w:t>
+      </w:r>
+      <w:bookmarkEnd w:id="1"/>
+      <w:bookmarkEnd/>
+    </w:p>
+    <w:p>
+      <w:pPr>
+        <w:pStyle w:val="Heading5"/>
+      </w:pPr>
+      <w:bookmarkStart w:name="_Toc1629362886801733315960196" w:id="1"/>
+      <w:r>
+        <w:rPr>
+          <w:rStyle w:val=""/>
+        </w:rPr>
+        <w:t>Heading 2</w:t>
+      </w:r>
+      <w:r>
+        <w:rPr>
+          <w:rStyle w:val=""/>
+        </w:rPr>
+        <w:t xml:space="preserve">
+</w:t>
+      </w:r>
+      <w:r>
+        <w:rPr>
+          <w:rStyle w:val=""/>
+        </w:rPr>
+        <w:t xml:space="preserve">
+</w:t>
+      </w:r>
+      <w:bookmarkEnd w:id="1"/>
+      <w:bookmarkEnd/>
+    </w:p>
+    <w:p>
+      <w:pPr>
+        <w:pStyle w:val="Heading5"/>
+      </w:pPr>
+      <w:bookmarkStart w:name="_Toc16293628868209609312197792" w:id="1"/>
+      <w:r>
+        <w:rPr>
+          <w:rStyle w:val=""/>
+        </w:rPr>
+        <w:t>Heading 2 (text1)</w:t>
+      </w:r>
+      <w:r>
+        <w:rPr>
+          <w:rStyle w:val=""/>
+        </w:rPr>
+        <w:t xml:space="preserve">
+</w:t>
+      </w:r>
+      <w:r>
+        <w:rPr>
+          <w:rStyle w:val=""/>
+        </w:rPr>
+        <w:t xml:space="preserve">
+</w:t>
+      </w:r>
+      <w:bookmarkEnd w:id="1"/>
+      <w:bookmarkEnd/>
+    </w:p>
+    <w:p>
+      <w:pPr>
+        <w:pStyle w:val="Heading5"/>
+      </w:pPr>
+      <w:bookmarkStart w:name="_Toc16293628868414374863514342" w:id="1"/>
+      <w:r>
+        <w:rPr>
+          <w:rStyle w:val=""/>
+        </w:rPr>
+        <w:t>Heading 2 (text2)</w:t>
+      </w:r>
+      <w:r>
+        <w:rPr>
+          <w:rStyle w:val=""/>
+        </w:rPr>
+        <w:t xml:space="preserve">
+</w:t>
+      </w:r>
+      <w:r>
+        <w:rPr>
+          <w:rStyle w:val=""/>
+        </w:rPr>
+        <w:t xml:space="preserve">
+</w:t>
+      </w:r>
+      <w:bookmarkEnd w:id="1"/>
+      <w:bookmarkEnd/>
+    </w:p>
+    <w:p>
+      <w:pPr>
+        <w:pStyle w:val="Heading3"/>
+      </w:pPr>
+      <w:bookmarkStart w:name="_Toc1629362886861873792302479" w:id="1"/>
+      <w:r>
+        <w:rPr>
+          <w:rStyle w:val=""/>
+        </w:rPr>
+        <w:t>Heading 1</w:t>
+      </w:r>
+      <w:r>
+        <w:rPr>
+          <w:rStyle w:val=""/>
+        </w:rPr>
+        <w:t xml:space="preserve">
+</w:t>
+      </w:r>
+      <w:r>
+        <w:rPr>
+          <w:rStyle w:val=""/>
+        </w:rPr>
+        <w:t xml:space="preserve">
+</w:t>
+      </w:r>
+      <w:bookmarkEnd w:id="1"/>
+      <w:bookmarkEnd/>
+    </w:p>
+    <w:p>
+      <w:pPr>
+        <w:pStyle w:val="Heading4"/>
+      </w:pPr>
+      <w:bookmarkStart w:name="_Toc16293628868806086762631248" w:id="1"/>
+      <w:r>
+        <w:rPr>
+          <w:rStyle w:val=""/>
+        </w:rPr>
+        <w:t>Heading 2</w:t>
+      </w:r>
+      <w:r>
+        <w:rPr>
+          <w:rStyle w:val=""/>
+        </w:rPr>
+        <w:t xml:space="preserve">
+</w:t>
+      </w:r>
+      <w:r>
+        <w:rPr>
+          <w:rStyle w:val=""/>
+        </w:rPr>
+        <w:t xml:space="preserve">
+</w:t>
+      </w:r>
+      <w:bookmarkEnd w:id="1"/>
+      <w:bookmarkEnd/>
+    </w:p>
+    <w:p>
+      <w:pPr>
+        <w:pStyle w:val="Heading5"/>
+      </w:pPr>
+      <w:bookmarkStart w:name="_Toc16293628868998957508134596" w:id="1"/>
       <w:r>
         <w:rPr>
           <w:rStyle w:val=""/>
@@ -5508,7 +7605,7 @@
       <w:pPr>
         <w:pStyle w:val="PCFigureCaption"/>
       </w:pPr>
-      <w:bookmarkStart w:name="_Toc16293618580475024007955320" w:id="1"/>
+      <w:bookmarkStart w:name="_Toc16293628870459813368073261" w:id="1"/>
       <w:r>
         <w:rPr>
           <w:rStyle w:val=""/>
@@ -7680,6 +9777,15 @@
     <w:abstractNumId w:val="8"/>
   </w:num>
   <w:num w:numId="17">
+    <w:abstractNumId w:val="8"/>
+  </w:num>
+  <w:num w:numId="18">
+    <w:abstractNumId w:val="8"/>
+  </w:num>
+  <w:num w:numId="19">
+    <w:abstractNumId w:val="8"/>
+  </w:num>
+  <w:num w:numId="20">
     <w:abstractNumId w:val="8"/>
   </w:num>
 </w:numbering>

</xml_diff>